<commit_message>
Mise à jour du fichier d'exploitation
</commit_message>
<xml_diff>
--- a/Projet Pizzeria - Dossier d_exploitation.docx
+++ b/Projet Pizzeria - Dossier d_exploitation.docx
@@ -163,7 +163,6 @@
                 <w:color w:val="auto"/>
                 <w:spacing w:val="0"/>
                 <w:position w:val="0"/>
-                <w:shd w:fill="auto" w:val="clear"/>
               </w:rPr>
             </w:pPr>
             <w:r>
@@ -265,7 +264,6 @@
                 <w:spacing w:val="0"/>
                 <w:position w:val="0"/>
                 <w:sz w:val="22"/>
-                <w:shd w:fill="auto" w:val="clear"/>
               </w:rPr>
             </w:pPr>
             <w:r>
@@ -2111,8 +2109,8 @@
             </w:tcBorders>
             <w:shd w:color="000000" w:fill="555555" w:val="clear"/>
             <w:tcMar>
-              <w:left w:w="27" w:type="dxa"/>
-              <w:right w:w="27" w:type="dxa"/>
+              <w:left w:w="26" w:type="dxa"/>
+              <w:right w:w="26" w:type="dxa"/>
             </w:tcMar>
             <w:vAlign w:val="top"/>
           </w:tcPr>
@@ -2126,7 +2124,6 @@
                 <w:spacing w:val="0"/>
                 <w:position w:val="0"/>
                 <w:sz w:val="22"/>
-                <w:shd w:fill="auto" w:val="clear"/>
               </w:rPr>
             </w:pPr>
             <w:r>
@@ -2154,8 +2151,8 @@
             </w:tcBorders>
             <w:shd w:color="000000" w:fill="555555" w:val="clear"/>
             <w:tcMar>
-              <w:left w:w="27" w:type="dxa"/>
-              <w:right w:w="27" w:type="dxa"/>
+              <w:left w:w="26" w:type="dxa"/>
+              <w:right w:w="26" w:type="dxa"/>
             </w:tcMar>
             <w:vAlign w:val="top"/>
           </w:tcPr>
@@ -2169,7 +2166,6 @@
                 <w:spacing w:val="0"/>
                 <w:position w:val="0"/>
                 <w:sz w:val="22"/>
-                <w:shd w:fill="auto" w:val="clear"/>
               </w:rPr>
             </w:pPr>
             <w:r>
@@ -2197,8 +2193,8 @@
             </w:tcBorders>
             <w:shd w:color="000000" w:fill="555555" w:val="clear"/>
             <w:tcMar>
-              <w:left w:w="27" w:type="dxa"/>
-              <w:right w:w="27" w:type="dxa"/>
+              <w:left w:w="26" w:type="dxa"/>
+              <w:right w:w="26" w:type="dxa"/>
             </w:tcMar>
             <w:vAlign w:val="top"/>
           </w:tcPr>
@@ -2212,7 +2208,6 @@
                 <w:spacing w:val="0"/>
                 <w:position w:val="0"/>
                 <w:sz w:val="22"/>
-                <w:shd w:fill="auto" w:val="clear"/>
               </w:rPr>
             </w:pPr>
             <w:r>
@@ -2240,8 +2235,8 @@
             </w:tcBorders>
             <w:shd w:color="000000" w:fill="555555" w:val="clear"/>
             <w:tcMar>
-              <w:left w:w="27" w:type="dxa"/>
-              <w:right w:w="27" w:type="dxa"/>
+              <w:left w:w="26" w:type="dxa"/>
+              <w:right w:w="26" w:type="dxa"/>
             </w:tcMar>
             <w:vAlign w:val="top"/>
           </w:tcPr>
@@ -2255,7 +2250,6 @@
                 <w:spacing w:val="0"/>
                 <w:position w:val="0"/>
                 <w:sz w:val="22"/>
-                <w:shd w:fill="auto" w:val="clear"/>
               </w:rPr>
             </w:pPr>
             <w:r>
@@ -2289,8 +2283,8 @@
             </w:tcBorders>
             <w:shd w:color="000000" w:fill="auto" w:val="clear"/>
             <w:tcMar>
-              <w:left w:w="27" w:type="dxa"/>
-              <w:right w:w="27" w:type="dxa"/>
+              <w:left w:w="26" w:type="dxa"/>
+              <w:right w:w="26" w:type="dxa"/>
             </w:tcMar>
             <w:vAlign w:val="top"/>
           </w:tcPr>
@@ -2305,7 +2299,6 @@
                 <w:spacing w:val="0"/>
                 <w:position w:val="0"/>
                 <w:sz w:val="22"/>
-                <w:shd w:fill="auto" w:val="clear"/>
               </w:rPr>
             </w:pPr>
             <w:r>
@@ -2332,8 +2325,8 @@
             </w:tcBorders>
             <w:shd w:color="000000" w:fill="auto" w:val="clear"/>
             <w:tcMar>
-              <w:left w:w="27" w:type="dxa"/>
-              <w:right w:w="27" w:type="dxa"/>
+              <w:left w:w="26" w:type="dxa"/>
+              <w:right w:w="26" w:type="dxa"/>
             </w:tcMar>
             <w:vAlign w:val="top"/>
           </w:tcPr>
@@ -2348,7 +2341,6 @@
                 <w:spacing w:val="0"/>
                 <w:position w:val="0"/>
                 <w:sz w:val="22"/>
-                <w:shd w:fill="auto" w:val="clear"/>
               </w:rPr>
             </w:pPr>
             <w:r>
@@ -2375,8 +2367,8 @@
             </w:tcBorders>
             <w:shd w:color="000000" w:fill="auto" w:val="clear"/>
             <w:tcMar>
-              <w:left w:w="27" w:type="dxa"/>
-              <w:right w:w="27" w:type="dxa"/>
+              <w:left w:w="26" w:type="dxa"/>
+              <w:right w:w="26" w:type="dxa"/>
             </w:tcMar>
             <w:vAlign w:val="top"/>
           </w:tcPr>
@@ -2391,7 +2383,6 @@
                 <w:spacing w:val="0"/>
                 <w:position w:val="0"/>
                 <w:sz w:val="22"/>
-                <w:shd w:fill="auto" w:val="clear"/>
               </w:rPr>
             </w:pPr>
             <w:r>
@@ -2418,8 +2409,8 @@
             </w:tcBorders>
             <w:shd w:color="000000" w:fill="auto" w:val="clear"/>
             <w:tcMar>
-              <w:left w:w="27" w:type="dxa"/>
-              <w:right w:w="27" w:type="dxa"/>
+              <w:left w:w="26" w:type="dxa"/>
+              <w:right w:w="26" w:type="dxa"/>
             </w:tcMar>
             <w:vAlign w:val="top"/>
           </w:tcPr>
@@ -2434,7 +2425,6 @@
                 <w:spacing w:val="0"/>
                 <w:position w:val="0"/>
                 <w:sz w:val="22"/>
-                <w:shd w:fill="auto" w:val="clear"/>
               </w:rPr>
             </w:pPr>
             <w:r>
@@ -2467,8 +2457,8 @@
             </w:tcBorders>
             <w:shd w:color="000000" w:fill="auto" w:val="clear"/>
             <w:tcMar>
-              <w:left w:w="27" w:type="dxa"/>
-              <w:right w:w="27" w:type="dxa"/>
+              <w:left w:w="26" w:type="dxa"/>
+              <w:right w:w="26" w:type="dxa"/>
             </w:tcMar>
             <w:vAlign w:val="top"/>
           </w:tcPr>
@@ -2500,8 +2490,8 @@
             </w:tcBorders>
             <w:shd w:color="000000" w:fill="auto" w:val="clear"/>
             <w:tcMar>
-              <w:left w:w="27" w:type="dxa"/>
-              <w:right w:w="27" w:type="dxa"/>
+              <w:left w:w="26" w:type="dxa"/>
+              <w:right w:w="26" w:type="dxa"/>
             </w:tcMar>
             <w:vAlign w:val="top"/>
           </w:tcPr>
@@ -2533,8 +2523,8 @@
             </w:tcBorders>
             <w:shd w:color="000000" w:fill="auto" w:val="clear"/>
             <w:tcMar>
-              <w:left w:w="27" w:type="dxa"/>
-              <w:right w:w="27" w:type="dxa"/>
+              <w:left w:w="26" w:type="dxa"/>
+              <w:right w:w="26" w:type="dxa"/>
             </w:tcMar>
             <w:vAlign w:val="top"/>
           </w:tcPr>
@@ -2566,8 +2556,8 @@
             </w:tcBorders>
             <w:shd w:color="000000" w:fill="auto" w:val="clear"/>
             <w:tcMar>
-              <w:left w:w="27" w:type="dxa"/>
-              <w:right w:w="27" w:type="dxa"/>
+              <w:left w:w="26" w:type="dxa"/>
+              <w:right w:w="26" w:type="dxa"/>
             </w:tcMar>
             <w:vAlign w:val="top"/>
           </w:tcPr>
@@ -2605,8 +2595,8 @@
             </w:tcBorders>
             <w:shd w:color="000000" w:fill="auto" w:val="clear"/>
             <w:tcMar>
-              <w:left w:w="27" w:type="dxa"/>
-              <w:right w:w="27" w:type="dxa"/>
+              <w:left w:w="26" w:type="dxa"/>
+              <w:right w:w="26" w:type="dxa"/>
             </w:tcMar>
             <w:vAlign w:val="top"/>
           </w:tcPr>
@@ -2638,8 +2628,8 @@
             </w:tcBorders>
             <w:shd w:color="000000" w:fill="auto" w:val="clear"/>
             <w:tcMar>
-              <w:left w:w="27" w:type="dxa"/>
-              <w:right w:w="27" w:type="dxa"/>
+              <w:left w:w="26" w:type="dxa"/>
+              <w:right w:w="26" w:type="dxa"/>
             </w:tcMar>
             <w:vAlign w:val="top"/>
           </w:tcPr>
@@ -2671,8 +2661,8 @@
             </w:tcBorders>
             <w:shd w:color="000000" w:fill="auto" w:val="clear"/>
             <w:tcMar>
-              <w:left w:w="27" w:type="dxa"/>
-              <w:right w:w="27" w:type="dxa"/>
+              <w:left w:w="26" w:type="dxa"/>
+              <w:right w:w="26" w:type="dxa"/>
             </w:tcMar>
             <w:vAlign w:val="top"/>
           </w:tcPr>
@@ -2704,8 +2694,8 @@
             </w:tcBorders>
             <w:shd w:color="000000" w:fill="auto" w:val="clear"/>
             <w:tcMar>
-              <w:left w:w="27" w:type="dxa"/>
-              <w:right w:w="27" w:type="dxa"/>
+              <w:left w:w="26" w:type="dxa"/>
+              <w:right w:w="26" w:type="dxa"/>
             </w:tcMar>
             <w:vAlign w:val="top"/>
           </w:tcPr>
@@ -2743,8 +2733,8 @@
             </w:tcBorders>
             <w:shd w:color="000000" w:fill="auto" w:val="clear"/>
             <w:tcMar>
-              <w:left w:w="27" w:type="dxa"/>
-              <w:right w:w="27" w:type="dxa"/>
+              <w:left w:w="26" w:type="dxa"/>
+              <w:right w:w="26" w:type="dxa"/>
             </w:tcMar>
             <w:vAlign w:val="top"/>
           </w:tcPr>
@@ -2776,8 +2766,8 @@
             </w:tcBorders>
             <w:shd w:color="000000" w:fill="auto" w:val="clear"/>
             <w:tcMar>
-              <w:left w:w="27" w:type="dxa"/>
-              <w:right w:w="27" w:type="dxa"/>
+              <w:left w:w="26" w:type="dxa"/>
+              <w:right w:w="26" w:type="dxa"/>
             </w:tcMar>
             <w:vAlign w:val="top"/>
           </w:tcPr>
@@ -2809,8 +2799,8 @@
             </w:tcBorders>
             <w:shd w:color="000000" w:fill="auto" w:val="clear"/>
             <w:tcMar>
-              <w:left w:w="27" w:type="dxa"/>
-              <w:right w:w="27" w:type="dxa"/>
+              <w:left w:w="26" w:type="dxa"/>
+              <w:right w:w="26" w:type="dxa"/>
             </w:tcMar>
             <w:vAlign w:val="top"/>
           </w:tcPr>
@@ -2842,8 +2832,8 @@
             </w:tcBorders>
             <w:shd w:color="000000" w:fill="auto" w:val="clear"/>
             <w:tcMar>
-              <w:left w:w="27" w:type="dxa"/>
-              <w:right w:w="27" w:type="dxa"/>
+              <w:left w:w="26" w:type="dxa"/>
+              <w:right w:w="26" w:type="dxa"/>
             </w:tcMar>
             <w:vAlign w:val="top"/>
           </w:tcPr>
@@ -3100,18 +3090,18 @@
           <w:sz w:val="22"/>
           <w:shd w:fill="auto" w:val="clear"/>
         </w:rPr>
-        <w:t xml:space="preserve">DCT - Xxx</w:t>
-      </w:r>
-      <w:r>
-        <w:rPr>
-          <w:rFonts w:ascii="Open Sans" w:hAnsi="Open Sans" w:cs="Open Sans" w:eastAsia="Open Sans"/>
-          <w:color w:val="auto"/>
-          <w:spacing w:val="0"/>
-          <w:position w:val="0"/>
-          <w:sz w:val="22"/>
-          <w:shd w:fill="auto" w:val="clear"/>
-        </w:rPr>
-        <w:t xml:space="preserve"> : Dossier de conception technique de l'application</w:t>
+        <w:t xml:space="preserve">Projet pizzeria - dossier de conception technique</w:t>
+      </w:r>
+      <w:r>
+        <w:rPr>
+          <w:rFonts w:ascii="Open Sans" w:hAnsi="Open Sans" w:cs="Open Sans" w:eastAsia="Open Sans"/>
+          <w:color w:val="auto"/>
+          <w:spacing w:val="0"/>
+          <w:position w:val="0"/>
+          <w:sz w:val="22"/>
+          <w:shd w:fill="auto" w:val="clear"/>
+        </w:rPr>
+        <w:t xml:space="preserve"> : Dossier de conception technique de l'application.</w:t>
       </w:r>
     </w:p>
     <w:p>
@@ -3138,13 +3128,25 @@
       <w:r>
         <w:rPr>
           <w:rFonts w:ascii="Open Sans" w:hAnsi="Open Sans" w:cs="Open Sans" w:eastAsia="Open Sans"/>
-          <w:color w:val="auto"/>
-          <w:spacing w:val="0"/>
-          <w:position w:val="0"/>
-          <w:sz w:val="22"/>
-          <w:shd w:fill="auto" w:val="clear"/>
-        </w:rPr>
-        <w:t xml:space="preserve">...</w:t>
+          <w:b/>
+          <w:color w:val="auto"/>
+          <w:spacing w:val="0"/>
+          <w:position w:val="0"/>
+          <w:sz w:val="22"/>
+          <w:shd w:fill="auto" w:val="clear"/>
+        </w:rPr>
+        <w:t xml:space="preserve">Projet pizzeria - dossier de conception fonctionnelle </w:t>
+      </w:r>
+      <w:r>
+        <w:rPr>
+          <w:rFonts w:ascii="Open Sans" w:hAnsi="Open Sans" w:cs="Open Sans" w:eastAsia="Open Sans"/>
+          <w:color w:val="auto"/>
+          <w:spacing w:val="0"/>
+          <w:position w:val="0"/>
+          <w:sz w:val="22"/>
+          <w:shd w:fill="auto" w:val="clear"/>
+        </w:rPr>
+        <w:t xml:space="preserve">: Dossier de conception fonctionelle l'application.</w:t>
       </w:r>
     </w:p>
     <w:p>
@@ -3714,7 +3716,7 @@
           <w:sz w:val="22"/>
           <w:shd w:fill="auto" w:val="clear"/>
         </w:rPr>
-        <w:t xml:space="preserve">Les batches de l’application Xxx sont construits sous la forme d'une archive ZIP contenant les répertoires :</w:t>
+        <w:t xml:space="preserve">Les batches de l’application AppliPizzeria sont construits sous la forme d'une archive ZIP contenant les répertoires :</w:t>
       </w:r>
     </w:p>
     <w:p>
@@ -3902,7 +3904,7 @@
           <w:sz w:val="22"/>
           <w:shd w:fill="auto" w:val="clear"/>
         </w:rPr>
-        <w:t xml:space="preserve">XXX.zip</w:t>
+        <w:t xml:space="preserve">pizzeria.zip</w:t>
       </w:r>
       <w:r>
         <w:rPr>
@@ -3941,59 +3943,7 @@
           <w:sz w:val="22"/>
           <w:shd w:fill="auto" w:val="clear"/>
         </w:rPr>
-        <w:t xml:space="preserve">/xxx/yyy</w:t>
-      </w:r>
-    </w:p>
-    <w:p>
-      <w:pPr>
-        <w:spacing w:before="0" w:after="120" w:line="240"/>
-        <w:ind w:right="0" w:left="0" w:firstLine="0"/>
-        <w:jc w:val="both"/>
-        <w:rPr>
-          <w:rFonts w:ascii="Open Sans" w:hAnsi="Open Sans" w:cs="Open Sans" w:eastAsia="Open Sans"/>
-          <w:color w:val="auto"/>
-          <w:spacing w:val="0"/>
-          <w:position w:val="0"/>
-          <w:sz w:val="22"/>
-          <w:shd w:fill="auto" w:val="clear"/>
-        </w:rPr>
-      </w:pPr>
-      <w:r>
-        <w:rPr>
-          <w:rFonts w:ascii="Open Sans" w:hAnsi="Open Sans" w:cs="Open Sans" w:eastAsia="Open Sans"/>
-          <w:color w:val="auto"/>
-          <w:spacing w:val="0"/>
-          <w:position w:val="0"/>
-          <w:sz w:val="22"/>
-          <w:shd w:fill="auto" w:val="clear"/>
-        </w:rPr>
-        <w:t xml:space="preserve">Positionner les droits d'exécution sur les scripts SH de lancement des batches.</w:t>
-      </w:r>
-    </w:p>
-    <w:p>
-      <w:pPr>
-        <w:spacing w:before="0" w:after="120" w:line="240"/>
-        <w:ind w:right="0" w:left="0" w:firstLine="0"/>
-        <w:jc w:val="both"/>
-        <w:rPr>
-          <w:rFonts w:ascii="Open Sans" w:hAnsi="Open Sans" w:cs="Open Sans" w:eastAsia="Open Sans"/>
-          <w:color w:val="auto"/>
-          <w:spacing w:val="0"/>
-          <w:position w:val="0"/>
-          <w:sz w:val="22"/>
-          <w:shd w:fill="auto" w:val="clear"/>
-        </w:rPr>
-      </w:pPr>
-      <w:r>
-        <w:rPr>
-          <w:rFonts w:ascii="Open Sans" w:hAnsi="Open Sans" w:cs="Open Sans" w:eastAsia="Open Sans"/>
-          <w:color w:val="auto"/>
-          <w:spacing w:val="0"/>
-          <w:position w:val="0"/>
-          <w:sz w:val="22"/>
-          <w:shd w:fill="auto" w:val="clear"/>
-        </w:rPr>
-        <w:t xml:space="preserve">….</w:t>
+        <w:t xml:space="preserve">target/pizzeria</w:t>
       </w:r>
     </w:p>
     <w:p>
@@ -4081,8 +4031,8 @@
             </w:tcBorders>
             <w:shd w:color="000000" w:fill="555555" w:val="clear"/>
             <w:tcMar>
-              <w:left w:w="27" w:type="dxa"/>
-              <w:right w:w="27" w:type="dxa"/>
+              <w:left w:w="26" w:type="dxa"/>
+              <w:right w:w="26" w:type="dxa"/>
             </w:tcMar>
             <w:vAlign w:val="top"/>
           </w:tcPr>
@@ -4096,7 +4046,6 @@
                 <w:spacing w:val="0"/>
                 <w:position w:val="0"/>
                 <w:sz w:val="22"/>
-                <w:shd w:fill="auto" w:val="clear"/>
               </w:rPr>
             </w:pPr>
             <w:r>
@@ -4124,8 +4073,8 @@
             </w:tcBorders>
             <w:shd w:color="000000" w:fill="555555" w:val="clear"/>
             <w:tcMar>
-              <w:left w:w="27" w:type="dxa"/>
-              <w:right w:w="27" w:type="dxa"/>
+              <w:left w:w="26" w:type="dxa"/>
+              <w:right w:w="26" w:type="dxa"/>
             </w:tcMar>
             <w:vAlign w:val="top"/>
           </w:tcPr>
@@ -4139,7 +4088,6 @@
                 <w:spacing w:val="0"/>
                 <w:position w:val="0"/>
                 <w:sz w:val="22"/>
-                <w:shd w:fill="auto" w:val="clear"/>
               </w:rPr>
             </w:pPr>
             <w:r>
@@ -4167,8 +4115,8 @@
             </w:tcBorders>
             <w:shd w:color="000000" w:fill="555555" w:val="clear"/>
             <w:tcMar>
-              <w:left w:w="27" w:type="dxa"/>
-              <w:right w:w="27" w:type="dxa"/>
+              <w:left w:w="26" w:type="dxa"/>
+              <w:right w:w="26" w:type="dxa"/>
             </w:tcMar>
             <w:vAlign w:val="top"/>
           </w:tcPr>
@@ -4182,7 +4130,6 @@
                 <w:spacing w:val="0"/>
                 <w:position w:val="0"/>
                 <w:sz w:val="22"/>
-                <w:shd w:fill="auto" w:val="clear"/>
               </w:rPr>
             </w:pPr>
             <w:r>
@@ -4216,8 +4163,8 @@
             </w:tcBorders>
             <w:shd w:color="000000" w:fill="auto" w:val="clear"/>
             <w:tcMar>
-              <w:left w:w="27" w:type="dxa"/>
-              <w:right w:w="27" w:type="dxa"/>
+              <w:left w:w="26" w:type="dxa"/>
+              <w:right w:w="26" w:type="dxa"/>
             </w:tcMar>
             <w:vAlign w:val="top"/>
           </w:tcPr>
@@ -4232,7 +4179,6 @@
                 <w:spacing w:val="0"/>
                 <w:position w:val="0"/>
                 <w:sz w:val="22"/>
-                <w:shd w:fill="auto" w:val="clear"/>
               </w:rPr>
             </w:pPr>
             <w:r>
@@ -4259,8 +4205,8 @@
             </w:tcBorders>
             <w:shd w:color="000000" w:fill="auto" w:val="clear"/>
             <w:tcMar>
-              <w:left w:w="27" w:type="dxa"/>
-              <w:right w:w="27" w:type="dxa"/>
+              <w:left w:w="26" w:type="dxa"/>
+              <w:right w:w="26" w:type="dxa"/>
             </w:tcMar>
             <w:vAlign w:val="top"/>
           </w:tcPr>
@@ -4275,7 +4221,6 @@
                 <w:spacing w:val="0"/>
                 <w:position w:val="0"/>
                 <w:sz w:val="22"/>
-                <w:shd w:fill="auto" w:val="clear"/>
               </w:rPr>
             </w:pPr>
             <w:r>
@@ -4302,8 +4247,8 @@
             </w:tcBorders>
             <w:shd w:color="000000" w:fill="auto" w:val="clear"/>
             <w:tcMar>
-              <w:left w:w="27" w:type="dxa"/>
-              <w:right w:w="27" w:type="dxa"/>
+              <w:left w:w="26" w:type="dxa"/>
+              <w:right w:w="26" w:type="dxa"/>
             </w:tcMar>
             <w:vAlign w:val="top"/>
           </w:tcPr>
@@ -4318,7 +4263,6 @@
                 <w:spacing w:val="0"/>
                 <w:position w:val="0"/>
                 <w:sz w:val="22"/>
-                <w:shd w:fill="auto" w:val="clear"/>
               </w:rPr>
             </w:pPr>
             <w:r>
@@ -4351,8 +4295,8 @@
             </w:tcBorders>
             <w:shd w:color="000000" w:fill="auto" w:val="clear"/>
             <w:tcMar>
-              <w:left w:w="27" w:type="dxa"/>
-              <w:right w:w="27" w:type="dxa"/>
+              <w:left w:w="26" w:type="dxa"/>
+              <w:right w:w="26" w:type="dxa"/>
             </w:tcMar>
             <w:vAlign w:val="top"/>
           </w:tcPr>
@@ -4371,6 +4315,17 @@
                 <w:shd w:fill="auto" w:val="clear"/>
               </w:rPr>
             </w:pPr>
+            <w:r>
+              <w:rPr>
+                <w:rFonts w:ascii="Calibri" w:hAnsi="Calibri" w:cs="Calibri" w:eastAsia="Calibri"/>
+                <w:color w:val="auto"/>
+                <w:spacing w:val="0"/>
+                <w:position w:val="0"/>
+                <w:sz w:val="22"/>
+                <w:shd w:fill="auto" w:val="clear"/>
+              </w:rPr>
+              <w:t xml:space="preserve">PostgreSQL</w:t>
+            </w:r>
           </w:p>
         </w:tc>
         <w:tc>
@@ -4384,8 +4339,8 @@
             </w:tcBorders>
             <w:shd w:color="000000" w:fill="auto" w:val="clear"/>
             <w:tcMar>
-              <w:left w:w="27" w:type="dxa"/>
-              <w:right w:w="27" w:type="dxa"/>
+              <w:left w:w="26" w:type="dxa"/>
+              <w:right w:w="26" w:type="dxa"/>
             </w:tcMar>
             <w:vAlign w:val="top"/>
           </w:tcPr>
@@ -4404,6 +4359,17 @@
                 <w:shd w:fill="auto" w:val="clear"/>
               </w:rPr>
             </w:pPr>
+            <w:r>
+              <w:rPr>
+                <w:rFonts w:ascii="Calibri" w:hAnsi="Calibri" w:cs="Calibri" w:eastAsia="Calibri"/>
+                <w:color w:val="auto"/>
+                <w:spacing w:val="0"/>
+                <w:position w:val="0"/>
+                <w:sz w:val="22"/>
+                <w:shd w:fill="auto" w:val="clear"/>
+              </w:rPr>
+              <w:t xml:space="preserve">oui</w:t>
+            </w:r>
           </w:p>
         </w:tc>
         <w:tc>
@@ -4417,8 +4383,8 @@
             </w:tcBorders>
             <w:shd w:color="000000" w:fill="auto" w:val="clear"/>
             <w:tcMar>
-              <w:left w:w="27" w:type="dxa"/>
-              <w:right w:w="27" w:type="dxa"/>
+              <w:left w:w="26" w:type="dxa"/>
+              <w:right w:w="26" w:type="dxa"/>
             </w:tcMar>
             <w:vAlign w:val="top"/>
           </w:tcPr>
@@ -4437,6 +4403,17 @@
                 <w:shd w:fill="auto" w:val="clear"/>
               </w:rPr>
             </w:pPr>
+            <w:r>
+              <w:rPr>
+                <w:rFonts w:ascii="Calibri" w:hAnsi="Calibri" w:cs="Calibri" w:eastAsia="Calibri"/>
+                <w:color w:val="auto"/>
+                <w:spacing w:val="0"/>
+                <w:position w:val="0"/>
+                <w:sz w:val="22"/>
+                <w:shd w:fill="auto" w:val="clear"/>
+              </w:rPr>
+              <w:t xml:space="preserve">Gestion de la base de données</w:t>
+            </w:r>
           </w:p>
         </w:tc>
       </w:tr>
@@ -4505,8 +4482,164 @@
           <w:sz w:val="22"/>
           <w:shd w:fill="auto" w:val="clear"/>
         </w:rPr>
-        <w:t xml:space="preserve">...</w:t>
-      </w:r>
+        <w:t xml:space="preserve">Pour JAVA_HOME</w:t>
+      </w:r>
+    </w:p>
+    <w:p>
+      <w:pPr>
+        <w:spacing w:before="0" w:after="120" w:line="240"/>
+        <w:ind w:right="0" w:left="0" w:firstLine="0"/>
+        <w:jc w:val="both"/>
+        <w:rPr>
+          <w:rFonts w:ascii="Open Sans" w:hAnsi="Open Sans" w:cs="Open Sans" w:eastAsia="Open Sans"/>
+          <w:color w:val="auto"/>
+          <w:spacing w:val="0"/>
+          <w:position w:val="0"/>
+          <w:sz w:val="22"/>
+          <w:shd w:fill="auto" w:val="clear"/>
+        </w:rPr>
+      </w:pPr>
+      <w:r>
+        <w:object w:dxaOrig="8310" w:dyaOrig="4724">
+          <v:rect xmlns:o="urn:schemas-microsoft-com:office:office" xmlns:v="urn:schemas-microsoft-com:vml" id="rectole0000000000" style="width:415.500000pt;height:236.200000pt" o:preferrelative="t" o:ole="">
+            <o:lock v:ext="edit"/>
+            <v:imagedata xmlns:r="http://schemas.openxmlformats.org/officeDocument/2006/relationships" r:id="docRId1" o:title=""/>
+          </v:rect>
+          <o:OLEObject xmlns:r="http://schemas.openxmlformats.org/officeDocument/2006/relationships" xmlns:o="urn:schemas-microsoft-com:office:office" Type="Embed" ProgID="StaticMetafile" DrawAspect="Content" ObjectID="0000000000" ShapeID="rectole0000000000" r:id="docRId0"/>
+        </w:object>
+      </w:r>
+    </w:p>
+    <w:p>
+      <w:pPr>
+        <w:spacing w:before="0" w:after="120" w:line="240"/>
+        <w:ind w:right="0" w:left="0" w:firstLine="0"/>
+        <w:jc w:val="both"/>
+        <w:rPr>
+          <w:rFonts w:ascii="Open Sans" w:hAnsi="Open Sans" w:cs="Open Sans" w:eastAsia="Open Sans"/>
+          <w:color w:val="auto"/>
+          <w:spacing w:val="0"/>
+          <w:position w:val="0"/>
+          <w:sz w:val="22"/>
+          <w:shd w:fill="auto" w:val="clear"/>
+        </w:rPr>
+      </w:pPr>
+    </w:p>
+    <w:p>
+      <w:pPr>
+        <w:spacing w:before="0" w:after="120" w:line="240"/>
+        <w:ind w:right="0" w:left="0" w:firstLine="0"/>
+        <w:jc w:val="both"/>
+        <w:rPr>
+          <w:rFonts w:ascii="Open Sans" w:hAnsi="Open Sans" w:cs="Open Sans" w:eastAsia="Open Sans"/>
+          <w:color w:val="auto"/>
+          <w:spacing w:val="0"/>
+          <w:position w:val="0"/>
+          <w:sz w:val="22"/>
+          <w:shd w:fill="auto" w:val="clear"/>
+        </w:rPr>
+      </w:pPr>
+      <w:r>
+        <w:rPr>
+          <w:rFonts w:ascii="Open Sans" w:hAnsi="Open Sans" w:cs="Open Sans" w:eastAsia="Open Sans"/>
+          <w:color w:val="auto"/>
+          <w:spacing w:val="0"/>
+          <w:position w:val="0"/>
+          <w:sz w:val="22"/>
+          <w:shd w:fill="auto" w:val="clear"/>
+        </w:rPr>
+        <w:t xml:space="preserve">Pour PostgreSQL une fois installé, il faut ajouter les utilitaires dans la variable d'environnement "PATH".</w:t>
+      </w:r>
+    </w:p>
+    <w:p>
+      <w:pPr>
+        <w:spacing w:before="0" w:after="120" w:line="240"/>
+        <w:ind w:right="0" w:left="0" w:firstLine="0"/>
+        <w:jc w:val="both"/>
+        <w:rPr>
+          <w:rFonts w:ascii="Open Sans" w:hAnsi="Open Sans" w:cs="Open Sans" w:eastAsia="Open Sans"/>
+          <w:color w:val="auto"/>
+          <w:spacing w:val="0"/>
+          <w:position w:val="0"/>
+          <w:sz w:val="22"/>
+          <w:shd w:fill="auto" w:val="clear"/>
+        </w:rPr>
+      </w:pPr>
+      <w:r>
+        <w:rPr>
+          <w:rFonts w:ascii="Open Sans" w:hAnsi="Open Sans" w:cs="Open Sans" w:eastAsia="Open Sans"/>
+          <w:color w:val="auto"/>
+          <w:spacing w:val="0"/>
+          <w:position w:val="0"/>
+          <w:sz w:val="22"/>
+          <w:shd w:fill="auto" w:val="clear"/>
+        </w:rPr>
+        <w:t xml:space="preserve">Pour cela il faut ouvrir le Panneau de configuration &gt;&gt; Système et sécurité &gt;&gt; Système et cliquer sur "Paramètres système avancés" dans la liste de gauche.</w:t>
+      </w:r>
+    </w:p>
+    <w:p>
+      <w:pPr>
+        <w:spacing w:before="0" w:after="120" w:line="240"/>
+        <w:ind w:right="0" w:left="0" w:firstLine="0"/>
+        <w:jc w:val="both"/>
+        <w:rPr>
+          <w:rFonts w:ascii="Open Sans" w:hAnsi="Open Sans" w:cs="Open Sans" w:eastAsia="Open Sans"/>
+          <w:color w:val="auto"/>
+          <w:spacing w:val="0"/>
+          <w:position w:val="0"/>
+          <w:sz w:val="22"/>
+          <w:shd w:fill="auto" w:val="clear"/>
+        </w:rPr>
+      </w:pPr>
+      <w:r>
+        <w:rPr>
+          <w:rFonts w:ascii="Open Sans" w:hAnsi="Open Sans" w:cs="Open Sans" w:eastAsia="Open Sans"/>
+          <w:color w:val="auto"/>
+          <w:spacing w:val="0"/>
+          <w:position w:val="0"/>
+          <w:sz w:val="22"/>
+          <w:shd w:fill="auto" w:val="clear"/>
+        </w:rPr>
+        <w:t xml:space="preserve">Une fenêtre s'ouvre. Cliquer sur "Variables d'environnements...". Dans la liste des variables système modifier la variable "PATH" et ajouter le chemin de PostgreSQL du dossier \bin.</w:t>
+      </w:r>
+    </w:p>
+    <w:p>
+      <w:pPr>
+        <w:spacing w:before="0" w:after="120" w:line="240"/>
+        <w:ind w:right="0" w:left="0" w:firstLine="0"/>
+        <w:jc w:val="both"/>
+        <w:rPr>
+          <w:rFonts w:ascii="Open Sans" w:hAnsi="Open Sans" w:cs="Open Sans" w:eastAsia="Open Sans"/>
+          <w:color w:val="auto"/>
+          <w:spacing w:val="0"/>
+          <w:position w:val="0"/>
+          <w:sz w:val="22"/>
+          <w:shd w:fill="auto" w:val="clear"/>
+        </w:rPr>
+      </w:pPr>
+      <w:r>
+        <w:object w:dxaOrig="8310" w:dyaOrig="3135">
+          <v:rect xmlns:o="urn:schemas-microsoft-com:office:office" xmlns:v="urn:schemas-microsoft-com:vml" id="rectole0000000001" style="width:415.500000pt;height:156.750000pt" o:preferrelative="t" o:ole="">
+            <o:lock v:ext="edit"/>
+            <v:imagedata xmlns:r="http://schemas.openxmlformats.org/officeDocument/2006/relationships" r:id="docRId3" o:title=""/>
+          </v:rect>
+          <o:OLEObject xmlns:r="http://schemas.openxmlformats.org/officeDocument/2006/relationships" xmlns:o="urn:schemas-microsoft-com:office:office" Type="Embed" ProgID="StaticMetafile" DrawAspect="Content" ObjectID="0000000001" ShapeID="rectole0000000001" r:id="docRId2"/>
+        </w:object>
+      </w:r>
+    </w:p>
+    <w:p>
+      <w:pPr>
+        <w:spacing w:before="0" w:after="120" w:line="240"/>
+        <w:ind w:right="0" w:left="0" w:firstLine="0"/>
+        <w:jc w:val="both"/>
+        <w:rPr>
+          <w:rFonts w:ascii="Open Sans" w:hAnsi="Open Sans" w:cs="Open Sans" w:eastAsia="Open Sans"/>
+          <w:color w:val="auto"/>
+          <w:spacing w:val="0"/>
+          <w:position w:val="0"/>
+          <w:sz w:val="22"/>
+          <w:shd w:fill="auto" w:val="clear"/>
+        </w:rPr>
+      </w:pPr>
     </w:p>
     <w:p>
       <w:pPr>
@@ -4599,18 +4732,18 @@
           <w:sz w:val="22"/>
           <w:shd w:fill="auto" w:val="clear"/>
         </w:rPr>
-        <w:t xml:space="preserve">xxx.yyy</w:t>
-      </w:r>
-      <w:r>
-        <w:rPr>
-          <w:rFonts w:ascii="Open Sans" w:hAnsi="Open Sans" w:cs="Open Sans" w:eastAsia="Open Sans"/>
-          <w:color w:val="auto"/>
-          <w:spacing w:val="0"/>
-          <w:position w:val="0"/>
-          <w:sz w:val="22"/>
-          <w:shd w:fill="auto" w:val="clear"/>
-        </w:rPr>
-        <w:t xml:space="preserve"> : fichier de configuration des logs</w:t>
+        <w:t xml:space="preserve">pizzeria-technical/log4j2.xml</w:t>
+      </w:r>
+      <w:r>
+        <w:rPr>
+          <w:rFonts w:ascii="Open Sans" w:hAnsi="Open Sans" w:cs="Open Sans" w:eastAsia="Open Sans"/>
+          <w:color w:val="auto"/>
+          <w:spacing w:val="0"/>
+          <w:position w:val="0"/>
+          <w:sz w:val="22"/>
+          <w:shd w:fill="auto" w:val="clear"/>
+        </w:rPr>
+        <w:t xml:space="preserve">: fichier de configuration des logs</w:t>
       </w:r>
     </w:p>
     <w:p>
@@ -4644,18 +4777,18 @@
           <w:sz w:val="22"/>
           <w:shd w:fill="auto" w:val="clear"/>
         </w:rPr>
-        <w:t xml:space="preserve">zzz.ttt</w:t>
-      </w:r>
-      <w:r>
-        <w:rPr>
-          <w:rFonts w:ascii="Open Sans" w:hAnsi="Open Sans" w:cs="Open Sans" w:eastAsia="Open Sans"/>
-          <w:color w:val="auto"/>
-          <w:spacing w:val="0"/>
-          <w:position w:val="0"/>
-          <w:sz w:val="22"/>
-          <w:shd w:fill="auto" w:val="clear"/>
-        </w:rPr>
-        <w:t xml:space="preserve"> : fichier de configuration de l'application...</w:t>
+        <w:t xml:space="preserve">logs/applicationLogs</w:t>
+      </w:r>
+      <w:r>
+        <w:rPr>
+          <w:rFonts w:ascii="Open Sans" w:hAnsi="Open Sans" w:cs="Open Sans" w:eastAsia="Open Sans"/>
+          <w:color w:val="auto"/>
+          <w:spacing w:val="0"/>
+          <w:position w:val="0"/>
+          <w:sz w:val="22"/>
+          <w:shd w:fill="auto" w:val="clear"/>
+        </w:rPr>
+        <w:t xml:space="preserve">: fichier de tracages des logs</w:t>
       </w:r>
     </w:p>
     <w:p>
@@ -4689,18 +4822,18 @@
           <w:sz w:val="22"/>
           <w:shd w:fill="auto" w:val="clear"/>
         </w:rPr>
-        <w:t xml:space="preserve">aaa</w:t>
-      </w:r>
-      <w:r>
-        <w:rPr>
-          <w:rFonts w:ascii="Open Sans" w:hAnsi="Open Sans" w:cs="Open Sans" w:eastAsia="Open Sans"/>
-          <w:color w:val="auto"/>
-          <w:spacing w:val="0"/>
-          <w:position w:val="0"/>
-          <w:sz w:val="22"/>
-          <w:shd w:fill="auto" w:val="clear"/>
-        </w:rPr>
-        <w:t xml:space="preserve"> : fichier de configuration de la ressources XXX</w:t>
+        <w:t xml:space="preserve">resources/config.properties</w:t>
+      </w:r>
+      <w:r>
+        <w:rPr>
+          <w:rFonts w:ascii="Open Sans" w:hAnsi="Open Sans" w:cs="Open Sans" w:eastAsia="Open Sans"/>
+          <w:color w:val="auto"/>
+          <w:spacing w:val="0"/>
+          <w:position w:val="0"/>
+          <w:sz w:val="22"/>
+          <w:shd w:fill="auto" w:val="clear"/>
+        </w:rPr>
+        <w:t xml:space="preserve"> : fichier de configuration valeurs changable facilement accesible à l'application.</w:t>
       </w:r>
     </w:p>
     <w:p>
@@ -4709,53 +4842,227 @@
           <w:ilvl w:val="0"/>
           <w:numId w:val="108"/>
         </w:numPr>
-        <w:tabs>
-          <w:tab w:val="left" w:pos="720" w:leader="none"/>
-        </w:tabs>
-        <w:spacing w:before="0" w:after="120" w:line="240"/>
-        <w:ind w:right="0" w:left="720" w:hanging="360"/>
-        <w:jc w:val="both"/>
-        <w:rPr>
-          <w:rFonts w:ascii="Open Sans" w:hAnsi="Open Sans" w:cs="Open Sans" w:eastAsia="Open Sans"/>
-          <w:color w:val="auto"/>
-          <w:spacing w:val="0"/>
-          <w:position w:val="0"/>
-          <w:sz w:val="22"/>
-          <w:shd w:fill="auto" w:val="clear"/>
-        </w:rPr>
-      </w:pPr>
-      <w:r>
-        <w:rPr>
-          <w:rFonts w:ascii="Open Sans" w:hAnsi="Open Sans" w:cs="Open Sans" w:eastAsia="Open Sans"/>
-          <w:color w:val="auto"/>
-          <w:spacing w:val="0"/>
-          <w:position w:val="0"/>
-          <w:sz w:val="22"/>
-          <w:shd w:fill="auto" w:val="clear"/>
-        </w:rPr>
-        <w:t xml:space="preserve">...</w:t>
-      </w:r>
-    </w:p>
-    <w:p>
-      <w:pPr>
-        <w:spacing w:before="0" w:after="120" w:line="240"/>
-        <w:ind w:right="0" w:left="0" w:firstLine="0"/>
-        <w:jc w:val="both"/>
-        <w:rPr>
-          <w:rFonts w:ascii="Open Sans" w:hAnsi="Open Sans" w:cs="Open Sans" w:eastAsia="Open Sans"/>
-          <w:color w:val="auto"/>
-          <w:spacing w:val="0"/>
-          <w:position w:val="0"/>
-          <w:sz w:val="22"/>
-          <w:shd w:fill="auto" w:val="clear"/>
-        </w:rPr>
-      </w:pPr>
-    </w:p>
-    <w:p>
-      <w:pPr>
+        <w:spacing w:before="352" w:after="119" w:line="240"/>
+        <w:ind w:right="0" w:left="720" w:hanging="720"/>
+        <w:jc w:val="left"/>
+        <w:rPr>
+          <w:rFonts w:ascii="Liberation Serif" w:hAnsi="Liberation Serif" w:cs="Liberation Serif" w:eastAsia="Liberation Serif"/>
+          <w:i/>
+          <w:color w:val="4C4C4C"/>
+          <w:spacing w:val="0"/>
+          <w:position w:val="0"/>
+          <w:sz w:val="28"/>
+          <w:u w:val="single"/>
+          <w:shd w:fill="auto" w:val="clear"/>
+        </w:rPr>
+      </w:pPr>
+      <w:r>
+        <w:rPr>
+          <w:rFonts w:ascii="Liberation Serif" w:hAnsi="Liberation Serif" w:cs="Liberation Serif" w:eastAsia="Liberation Serif"/>
+          <w:i/>
+          <w:color w:val="4C4C4C"/>
+          <w:spacing w:val="0"/>
+          <w:position w:val="0"/>
+          <w:sz w:val="28"/>
+          <w:u w:val="single"/>
+          <w:shd w:fill="auto" w:val="clear"/>
+        </w:rPr>
+        <w:t xml:space="preserve">Vérifications</w:t>
+      </w:r>
+    </w:p>
+    <w:p>
+      <w:pPr>
+        <w:spacing w:before="0" w:after="120" w:line="240"/>
+        <w:ind w:right="0" w:left="0" w:firstLine="0"/>
+        <w:jc w:val="both"/>
+        <w:rPr>
+          <w:rFonts w:ascii="Open Sans" w:hAnsi="Open Sans" w:cs="Open Sans" w:eastAsia="Open Sans"/>
+          <w:color w:val="auto"/>
+          <w:spacing w:val="0"/>
+          <w:position w:val="0"/>
+          <w:sz w:val="22"/>
+          <w:shd w:fill="auto" w:val="clear"/>
+        </w:rPr>
+      </w:pPr>
+      <w:r>
+        <w:rPr>
+          <w:rFonts w:ascii="Open Sans" w:hAnsi="Open Sans" w:cs="Open Sans" w:eastAsia="Open Sans"/>
+          <w:color w:val="auto"/>
+          <w:spacing w:val="0"/>
+          <w:position w:val="0"/>
+          <w:sz w:val="22"/>
+          <w:shd w:fill="auto" w:val="clear"/>
+        </w:rPr>
+        <w:t xml:space="preserve">Pour vérifier que java est bien installé, effectuer cette commande dans la console :</w:t>
+      </w:r>
+    </w:p>
+    <w:p>
+      <w:pPr>
+        <w:spacing w:before="0" w:after="120" w:line="240"/>
+        <w:ind w:right="0" w:left="0" w:firstLine="0"/>
+        <w:jc w:val="both"/>
+        <w:rPr>
+          <w:rFonts w:ascii="Open Sans" w:hAnsi="Open Sans" w:cs="Open Sans" w:eastAsia="Open Sans"/>
+          <w:color w:val="auto"/>
+          <w:spacing w:val="0"/>
+          <w:position w:val="0"/>
+          <w:sz w:val="22"/>
+          <w:shd w:fill="auto" w:val="clear"/>
+        </w:rPr>
+      </w:pPr>
+      <w:r>
+        <w:rPr>
+          <w:rFonts w:ascii="Open Sans" w:hAnsi="Open Sans" w:cs="Open Sans" w:eastAsia="Open Sans"/>
+          <w:b/>
+          <w:color w:val="auto"/>
+          <w:spacing w:val="0"/>
+          <w:position w:val="0"/>
+          <w:sz w:val="22"/>
+          <w:shd w:fill="auto" w:val="clear"/>
+        </w:rPr>
+        <w:t xml:space="preserve">java -version</w:t>
+      </w:r>
+    </w:p>
+    <w:p>
+      <w:pPr>
+        <w:spacing w:before="0" w:after="120" w:line="240"/>
+        <w:ind w:right="0" w:left="0" w:firstLine="0"/>
+        <w:jc w:val="both"/>
+        <w:rPr>
+          <w:rFonts w:ascii="Open Sans" w:hAnsi="Open Sans" w:cs="Open Sans" w:eastAsia="Open Sans"/>
+          <w:b/>
+          <w:color w:val="auto"/>
+          <w:spacing w:val="0"/>
+          <w:position w:val="0"/>
+          <w:sz w:val="22"/>
+          <w:shd w:fill="auto" w:val="clear"/>
+        </w:rPr>
+      </w:pPr>
+      <w:r>
+        <w:rPr>
+          <w:rFonts w:ascii="Open Sans" w:hAnsi="Open Sans" w:cs="Open Sans" w:eastAsia="Open Sans"/>
+          <w:color w:val="auto"/>
+          <w:spacing w:val="0"/>
+          <w:position w:val="0"/>
+          <w:sz w:val="22"/>
+          <w:shd w:fill="auto" w:val="clear"/>
+        </w:rPr>
+        <w:t xml:space="preserve">Pour vérifier que postgresql est bien installé, effectuer cette commande dans la console : </w:t>
+      </w:r>
+      <w:r>
+        <w:rPr>
+          <w:rFonts w:ascii="Open Sans" w:hAnsi="Open Sans" w:cs="Open Sans" w:eastAsia="Open Sans"/>
+          <w:b/>
+          <w:color w:val="auto"/>
+          <w:spacing w:val="0"/>
+          <w:position w:val="0"/>
+          <w:sz w:val="22"/>
+          <w:shd w:fill="auto" w:val="clear"/>
+        </w:rPr>
+        <w:t xml:space="preserve">cd </w:t>
+      </w:r>
+      <w:r>
+        <w:rPr>
+          <w:rFonts w:ascii="Open Sans" w:hAnsi="Open Sans" w:cs="Open Sans" w:eastAsia="Open Sans"/>
+          <w:b/>
+          <w:color w:val="auto"/>
+          <w:spacing w:val="0"/>
+          <w:position w:val="0"/>
+          <w:sz w:val="22"/>
+          <w:shd w:fill="auto" w:val="clear"/>
+        </w:rPr>
+        <w:t xml:space="preserve">/lib/PostgreSQL/11/bin </w:t>
+      </w:r>
+      <w:r>
+        <w:rPr>
+          <w:rFonts w:ascii="Open Sans" w:hAnsi="Open Sans" w:cs="Open Sans" w:eastAsia="Open Sans"/>
+          <w:b/>
+          <w:color w:val="auto"/>
+          <w:spacing w:val="0"/>
+          <w:position w:val="0"/>
+          <w:sz w:val="22"/>
+          <w:shd w:fill="auto" w:val="clear"/>
+        </w:rPr>
+        <w:t xml:space="preserve">psql</w:t>
+      </w:r>
+    </w:p>
+    <w:p>
+      <w:pPr>
+        <w:spacing w:before="0" w:after="120" w:line="240"/>
+        <w:ind w:right="0" w:left="0" w:firstLine="0"/>
+        <w:jc w:val="both"/>
+        <w:rPr>
+          <w:rFonts w:ascii="Open Sans" w:hAnsi="Open Sans" w:cs="Open Sans" w:eastAsia="Open Sans"/>
+          <w:color w:val="auto"/>
+          <w:spacing w:val="0"/>
+          <w:position w:val="0"/>
+          <w:sz w:val="22"/>
+          <w:shd w:fill="auto" w:val="clear"/>
+        </w:rPr>
+      </w:pPr>
+      <w:r>
+        <w:rPr>
+          <w:rFonts w:ascii="Open Sans" w:hAnsi="Open Sans" w:cs="Open Sans" w:eastAsia="Open Sans"/>
+          <w:color w:val="auto"/>
+          <w:spacing w:val="0"/>
+          <w:position w:val="0"/>
+          <w:sz w:val="22"/>
+          <w:shd w:fill="auto" w:val="clear"/>
+        </w:rPr>
+        <w:t xml:space="preserve"> </w:t>
+      </w:r>
+    </w:p>
+    <w:p>
+      <w:pPr>
+        <w:spacing w:before="0" w:after="120" w:line="240"/>
+        <w:ind w:right="0" w:left="0" w:firstLine="0"/>
+        <w:jc w:val="both"/>
+        <w:rPr>
+          <w:rFonts w:ascii="Open Sans" w:hAnsi="Open Sans" w:cs="Open Sans" w:eastAsia="Open Sans"/>
+          <w:color w:val="auto"/>
+          <w:spacing w:val="0"/>
+          <w:position w:val="0"/>
+          <w:sz w:val="22"/>
+          <w:shd w:fill="auto" w:val="clear"/>
+        </w:rPr>
+      </w:pPr>
+    </w:p>
+    <w:p>
+      <w:pPr>
+        <w:keepNext w:val="true"/>
         <w:numPr>
           <w:ilvl w:val="0"/>
-          <w:numId w:val="110"/>
+          <w:numId w:val="111"/>
+        </w:numPr>
+        <w:spacing w:before="181" w:after="119" w:line="240"/>
+        <w:ind w:right="0" w:left="576" w:hanging="576"/>
+        <w:jc w:val="left"/>
+        <w:rPr>
+          <w:rFonts w:ascii="Liberation Serif" w:hAnsi="Liberation Serif" w:cs="Liberation Serif" w:eastAsia="Liberation Serif"/>
+          <w:color w:val="4C4C4C"/>
+          <w:spacing w:val="0"/>
+          <w:position w:val="0"/>
+          <w:sz w:val="28"/>
+          <w:shd w:fill="C0C0C0" w:val="clear"/>
+        </w:rPr>
+      </w:pPr>
+      <w:r>
+        <w:rPr>
+          <w:rFonts w:ascii="Liberation Serif" w:hAnsi="Liberation Serif" w:cs="Liberation Serif" w:eastAsia="Liberation Serif"/>
+          <w:color w:val="4C4C4C"/>
+          <w:spacing w:val="0"/>
+          <w:position w:val="0"/>
+          <w:sz w:val="28"/>
+          <w:shd w:fill="C0C0C0" w:val="clear"/>
+        </w:rPr>
+        <w:t xml:space="preserve">Déploiement de l'Application Web</w:t>
+      </w:r>
+    </w:p>
+    <w:p>
+      <w:pPr>
+        <w:numPr>
+          <w:ilvl w:val="0"/>
+          <w:numId w:val="111"/>
         </w:numPr>
         <w:spacing w:before="352" w:after="119" w:line="240"/>
         <w:ind w:right="0" w:left="720" w:hanging="720"/>
@@ -4782,165 +5089,74 @@
           <w:u w:val="single"/>
           <w:shd w:fill="auto" w:val="clear"/>
         </w:rPr>
-        <w:t xml:space="preserve">Ressources</w:t>
-      </w:r>
-    </w:p>
-    <w:p>
-      <w:pPr>
-        <w:spacing w:before="0" w:after="120" w:line="240"/>
-        <w:ind w:right="0" w:left="0" w:firstLine="0"/>
-        <w:jc w:val="both"/>
-        <w:rPr>
-          <w:rFonts w:ascii="Open Sans" w:hAnsi="Open Sans" w:cs="Open Sans" w:eastAsia="Open Sans"/>
-          <w:color w:val="auto"/>
-          <w:spacing w:val="0"/>
-          <w:position w:val="0"/>
-          <w:sz w:val="22"/>
-          <w:shd w:fill="auto" w:val="clear"/>
-        </w:rPr>
-      </w:pPr>
-      <w:r>
-        <w:rPr>
-          <w:rFonts w:ascii="Open Sans" w:hAnsi="Open Sans" w:cs="Open Sans" w:eastAsia="Open Sans"/>
-          <w:color w:val="auto"/>
-          <w:spacing w:val="0"/>
-          <w:position w:val="0"/>
-          <w:sz w:val="22"/>
-          <w:shd w:fill="auto" w:val="clear"/>
-        </w:rPr>
-        <w:t xml:space="preserve">...</w:t>
-      </w:r>
-    </w:p>
-    <w:p>
-      <w:pPr>
-        <w:numPr>
-          <w:ilvl w:val="0"/>
-          <w:numId w:val="112"/>
-        </w:numPr>
-        <w:spacing w:before="352" w:after="119" w:line="240"/>
-        <w:ind w:right="0" w:left="720" w:hanging="720"/>
-        <w:jc w:val="left"/>
-        <w:rPr>
-          <w:rFonts w:ascii="Liberation Serif" w:hAnsi="Liberation Serif" w:cs="Liberation Serif" w:eastAsia="Liberation Serif"/>
-          <w:i/>
-          <w:color w:val="4C4C4C"/>
-          <w:spacing w:val="0"/>
-          <w:position w:val="0"/>
-          <w:sz w:val="28"/>
-          <w:u w:val="single"/>
-          <w:shd w:fill="auto" w:val="clear"/>
-        </w:rPr>
-      </w:pPr>
-      <w:r>
-        <w:rPr>
-          <w:rFonts w:ascii="Liberation Serif" w:hAnsi="Liberation Serif" w:cs="Liberation Serif" w:eastAsia="Liberation Serif"/>
-          <w:i/>
-          <w:color w:val="4C4C4C"/>
-          <w:spacing w:val="0"/>
-          <w:position w:val="0"/>
-          <w:sz w:val="28"/>
-          <w:u w:val="single"/>
-          <w:shd w:fill="auto" w:val="clear"/>
-        </w:rPr>
-        <w:t xml:space="preserve">Vérifications</w:t>
-      </w:r>
-    </w:p>
-    <w:p>
-      <w:pPr>
-        <w:spacing w:before="0" w:after="120" w:line="240"/>
-        <w:ind w:right="0" w:left="0" w:firstLine="0"/>
-        <w:jc w:val="both"/>
-        <w:rPr>
-          <w:rFonts w:ascii="Open Sans" w:hAnsi="Open Sans" w:cs="Open Sans" w:eastAsia="Open Sans"/>
-          <w:color w:val="auto"/>
-          <w:spacing w:val="0"/>
-          <w:position w:val="0"/>
-          <w:sz w:val="22"/>
-          <w:shd w:fill="auto" w:val="clear"/>
-        </w:rPr>
-      </w:pPr>
-      <w:r>
-        <w:rPr>
-          <w:rFonts w:ascii="Open Sans" w:hAnsi="Open Sans" w:cs="Open Sans" w:eastAsia="Open Sans"/>
-          <w:color w:val="auto"/>
-          <w:spacing w:val="0"/>
-          <w:position w:val="0"/>
-          <w:sz w:val="22"/>
-          <w:shd w:fill="auto" w:val="clear"/>
-        </w:rPr>
-        <w:t xml:space="preserve">Afin de vérifier le bon déploiement des batches, faire ceci…</w:t>
-      </w:r>
-    </w:p>
-    <w:p>
-      <w:pPr>
-        <w:spacing w:before="0" w:after="120" w:line="240"/>
-        <w:ind w:right="0" w:left="0" w:firstLine="0"/>
-        <w:jc w:val="both"/>
-        <w:rPr>
-          <w:rFonts w:ascii="Open Sans" w:hAnsi="Open Sans" w:cs="Open Sans" w:eastAsia="Open Sans"/>
-          <w:color w:val="auto"/>
-          <w:spacing w:val="0"/>
-          <w:position w:val="0"/>
-          <w:sz w:val="22"/>
-          <w:shd w:fill="auto" w:val="clear"/>
-        </w:rPr>
-      </w:pPr>
-      <w:r>
-        <w:rPr>
-          <w:rFonts w:ascii="Open Sans" w:hAnsi="Open Sans" w:cs="Open Sans" w:eastAsia="Open Sans"/>
-          <w:color w:val="auto"/>
-          <w:spacing w:val="0"/>
-          <w:position w:val="0"/>
-          <w:sz w:val="22"/>
-          <w:shd w:fill="auto" w:val="clear"/>
-        </w:rPr>
-        <w:t xml:space="preserve"> </w:t>
-      </w:r>
-    </w:p>
-    <w:p>
-      <w:pPr>
-        <w:spacing w:before="0" w:after="120" w:line="240"/>
-        <w:ind w:right="0" w:left="0" w:firstLine="0"/>
-        <w:jc w:val="both"/>
-        <w:rPr>
-          <w:rFonts w:ascii="Open Sans" w:hAnsi="Open Sans" w:cs="Open Sans" w:eastAsia="Open Sans"/>
-          <w:color w:val="auto"/>
-          <w:spacing w:val="0"/>
-          <w:position w:val="0"/>
-          <w:sz w:val="22"/>
-          <w:shd w:fill="auto" w:val="clear"/>
-        </w:rPr>
-      </w:pPr>
-    </w:p>
-    <w:p>
-      <w:pPr>
-        <w:keepNext w:val="true"/>
-        <w:numPr>
-          <w:ilvl w:val="0"/>
-          <w:numId w:val="114"/>
-        </w:numPr>
-        <w:spacing w:before="181" w:after="119" w:line="240"/>
-        <w:ind w:right="0" w:left="576" w:hanging="576"/>
-        <w:jc w:val="left"/>
-        <w:rPr>
-          <w:rFonts w:ascii="Liberation Serif" w:hAnsi="Liberation Serif" w:cs="Liberation Serif" w:eastAsia="Liberation Serif"/>
-          <w:color w:val="4C4C4C"/>
-          <w:spacing w:val="0"/>
-          <w:position w:val="0"/>
-          <w:sz w:val="28"/>
-          <w:shd w:fill="C0C0C0" w:val="clear"/>
-        </w:rPr>
-      </w:pPr>
-      <w:r>
-        <w:rPr>
-          <w:rFonts w:ascii="Liberation Serif" w:hAnsi="Liberation Serif" w:cs="Liberation Serif" w:eastAsia="Liberation Serif"/>
-          <w:color w:val="4C4C4C"/>
-          <w:spacing w:val="0"/>
-          <w:position w:val="0"/>
-          <w:sz w:val="28"/>
-          <w:shd w:fill="C0C0C0" w:val="clear"/>
-        </w:rPr>
-        <w:t xml:space="preserve">Déploiement de l'Application Web</w:t>
+        <w:t xml:space="preserve">Artefacts</w:t>
+      </w:r>
+    </w:p>
+    <w:p>
+      <w:pPr>
+        <w:spacing w:before="0" w:after="120" w:line="240"/>
+        <w:ind w:right="0" w:left="0" w:firstLine="0"/>
+        <w:jc w:val="both"/>
+        <w:rPr>
+          <w:rFonts w:ascii="Open Sans" w:hAnsi="Open Sans" w:cs="Open Sans" w:eastAsia="Open Sans"/>
+          <w:b/>
+          <w:color w:val="auto"/>
+          <w:spacing w:val="0"/>
+          <w:position w:val="0"/>
+          <w:sz w:val="22"/>
+          <w:shd w:fill="auto" w:val="clear"/>
+        </w:rPr>
+      </w:pPr>
+      <w:r>
+        <w:rPr>
+          <w:rFonts w:ascii="Open Sans" w:hAnsi="Open Sans" w:cs="Open Sans" w:eastAsia="Open Sans"/>
+          <w:color w:val="auto"/>
+          <w:spacing w:val="0"/>
+          <w:position w:val="0"/>
+          <w:sz w:val="22"/>
+          <w:shd w:fill="auto" w:val="clear"/>
+        </w:rPr>
+        <w:t xml:space="preserve">Se placer dans le fichier AppliPizzeria dans le module parent, ouvrir la console et entrer la commande suivante </w:t>
+      </w:r>
+      <w:r>
+        <w:rPr>
+          <w:rFonts w:ascii="Open Sans" w:hAnsi="Open Sans" w:cs="Open Sans" w:eastAsia="Open Sans"/>
+          <w:b/>
+          <w:color w:val="auto"/>
+          <w:spacing w:val="0"/>
+          <w:position w:val="0"/>
+          <w:sz w:val="22"/>
+          <w:shd w:fill="auto" w:val="clear"/>
+        </w:rPr>
+        <w:t xml:space="preserve">:</w:t>
+      </w:r>
+    </w:p>
+    <w:p>
+      <w:pPr>
+        <w:spacing w:before="0" w:after="120" w:line="240"/>
+        <w:ind w:right="0" w:left="0" w:firstLine="0"/>
+        <w:jc w:val="both"/>
+        <w:rPr>
+          <w:rFonts w:ascii="Open Sans" w:hAnsi="Open Sans" w:cs="Open Sans" w:eastAsia="Open Sans"/>
+          <w:b/>
+          <w:color w:val="auto"/>
+          <w:spacing w:val="0"/>
+          <w:position w:val="0"/>
+          <w:sz w:val="22"/>
+          <w:shd w:fill="auto" w:val="clear"/>
+        </w:rPr>
+      </w:pPr>
+      <w:r>
+        <w:rPr>
+          <w:rFonts w:ascii="Open Sans" w:hAnsi="Open Sans" w:cs="Open Sans" w:eastAsia="Open Sans"/>
+          <w:b/>
+          <w:color w:val="auto"/>
+          <w:spacing w:val="0"/>
+          <w:position w:val="0"/>
+          <w:sz w:val="22"/>
+          <w:shd w:fill="auto" w:val="clear"/>
+        </w:rPr>
+        <w:t xml:space="preserve"> mvn deploy</w:t>
       </w:r>
     </w:p>
     <w:p>
@@ -4974,33 +5190,140 @@
           <w:u w:val="single"/>
           <w:shd w:fill="auto" w:val="clear"/>
         </w:rPr>
-        <w:t xml:space="preserve">Artefacts</w:t>
-      </w:r>
-    </w:p>
-    <w:p>
-      <w:pPr>
-        <w:spacing w:before="0" w:after="120" w:line="240"/>
-        <w:ind w:right="0" w:left="0" w:firstLine="0"/>
-        <w:jc w:val="both"/>
-        <w:rPr>
-          <w:rFonts w:ascii="Open Sans" w:hAnsi="Open Sans" w:cs="Open Sans" w:eastAsia="Open Sans"/>
-          <w:color w:val="auto"/>
-          <w:spacing w:val="0"/>
-          <w:position w:val="0"/>
-          <w:sz w:val="22"/>
-          <w:shd w:fill="auto" w:val="clear"/>
-        </w:rPr>
-      </w:pPr>
-      <w:r>
-        <w:rPr>
-          <w:rFonts w:ascii="Open Sans" w:hAnsi="Open Sans" w:cs="Open Sans" w:eastAsia="Open Sans"/>
-          <w:color w:val="auto"/>
-          <w:spacing w:val="0"/>
-          <w:position w:val="0"/>
-          <w:sz w:val="22"/>
-          <w:shd w:fill="auto" w:val="clear"/>
-        </w:rPr>
-        <w:t xml:space="preserve">...</w:t>
+        <w:t xml:space="preserve">Environnement de l’application web</w:t>
+      </w:r>
+    </w:p>
+    <w:p>
+      <w:pPr>
+        <w:keepNext w:val="true"/>
+        <w:numPr>
+          <w:ilvl w:val="0"/>
+          <w:numId w:val="114"/>
+        </w:numPr>
+        <w:tabs>
+          <w:tab w:val="left" w:pos="0" w:leader="none"/>
+        </w:tabs>
+        <w:spacing w:before="240" w:after="60" w:line="240"/>
+        <w:ind w:right="0" w:left="864" w:hanging="864"/>
+        <w:jc w:val="left"/>
+        <w:rPr>
+          <w:rFonts w:ascii="Open Sans" w:hAnsi="Open Sans" w:cs="Open Sans" w:eastAsia="Open Sans"/>
+          <w:b/>
+          <w:i/>
+          <w:color w:val="auto"/>
+          <w:spacing w:val="0"/>
+          <w:position w:val="0"/>
+          <w:sz w:val="24"/>
+          <w:shd w:fill="auto" w:val="clear"/>
+        </w:rPr>
+      </w:pPr>
+      <w:r>
+        <w:rPr>
+          <w:rFonts w:ascii="Open Sans" w:hAnsi="Open Sans" w:cs="Open Sans" w:eastAsia="Open Sans"/>
+          <w:b/>
+          <w:i/>
+          <w:color w:val="auto"/>
+          <w:spacing w:val="0"/>
+          <w:position w:val="0"/>
+          <w:sz w:val="24"/>
+          <w:shd w:fill="auto" w:val="clear"/>
+        </w:rPr>
+        <w:t xml:space="preserve">Variables d’environnement</w:t>
+      </w:r>
+    </w:p>
+    <w:p>
+      <w:pPr>
+        <w:spacing w:before="0" w:after="120" w:line="240"/>
+        <w:ind w:right="0" w:left="0" w:firstLine="0"/>
+        <w:jc w:val="both"/>
+        <w:rPr>
+          <w:rFonts w:ascii="Open Sans" w:hAnsi="Open Sans" w:cs="Open Sans" w:eastAsia="Open Sans"/>
+          <w:color w:val="auto"/>
+          <w:spacing w:val="0"/>
+          <w:position w:val="0"/>
+          <w:sz w:val="22"/>
+          <w:shd w:fill="auto" w:val="clear"/>
+        </w:rPr>
+      </w:pPr>
+      <w:r>
+        <w:rPr>
+          <w:rFonts w:ascii="Open Sans" w:hAnsi="Open Sans" w:cs="Open Sans" w:eastAsia="Open Sans"/>
+          <w:color w:val="auto"/>
+          <w:spacing w:val="0"/>
+          <w:position w:val="0"/>
+          <w:sz w:val="22"/>
+          <w:shd w:fill="auto" w:val="clear"/>
+        </w:rPr>
+        <w:t xml:space="preserve">Le serveur d'application JOnAS doit être exécuté avec la variable d'environnement suivante définie au démarrage. Elle est nécessaire afin de récupérer le répertoire contenant les fichiers de configuration de l'application :</w:t>
+      </w:r>
+    </w:p>
+    <w:p>
+      <w:pPr>
+        <w:spacing w:before="0" w:after="120" w:line="240"/>
+        <w:ind w:right="0" w:left="0" w:firstLine="0"/>
+        <w:jc w:val="both"/>
+        <w:rPr>
+          <w:rFonts w:ascii="Open Sans" w:hAnsi="Open Sans" w:cs="Open Sans" w:eastAsia="Open Sans"/>
+          <w:b/>
+          <w:color w:val="auto"/>
+          <w:spacing w:val="0"/>
+          <w:position w:val="0"/>
+          <w:sz w:val="22"/>
+          <w:shd w:fill="auto" w:val="clear"/>
+        </w:rPr>
+      </w:pPr>
+      <w:r>
+        <w:rPr>
+          <w:rFonts w:ascii="Open Sans" w:hAnsi="Open Sans" w:cs="Open Sans" w:eastAsia="Open Sans"/>
+          <w:b/>
+          <w:color w:val="auto"/>
+          <w:spacing w:val="0"/>
+          <w:position w:val="0"/>
+          <w:sz w:val="22"/>
+          <w:shd w:fill="auto" w:val="clear"/>
+        </w:rPr>
+        <w:t xml:space="preserve">-Dcom.ocpizza.apps.conf=$home_application_conf_directory</w:t>
+      </w:r>
+    </w:p>
+    <w:p>
+      <w:pPr>
+        <w:spacing w:before="0" w:after="120" w:line="240"/>
+        <w:ind w:right="0" w:left="0" w:firstLine="0"/>
+        <w:jc w:val="both"/>
+        <w:rPr>
+          <w:rFonts w:ascii="Open Sans" w:hAnsi="Open Sans" w:cs="Open Sans" w:eastAsia="Open Sans"/>
+          <w:color w:val="auto"/>
+          <w:spacing w:val="0"/>
+          <w:position w:val="0"/>
+          <w:sz w:val="22"/>
+          <w:shd w:fill="auto" w:val="clear"/>
+        </w:rPr>
+      </w:pPr>
+    </w:p>
+    <w:p>
+      <w:pPr>
+        <w:spacing w:before="0" w:after="120" w:line="240"/>
+        <w:ind w:right="0" w:left="0" w:firstLine="0"/>
+        <w:jc w:val="both"/>
+        <w:rPr>
+          <w:rFonts w:ascii="Open Sans" w:hAnsi="Open Sans" w:cs="Open Sans" w:eastAsia="Open Sans"/>
+          <w:color w:val="auto"/>
+          <w:spacing w:val="0"/>
+          <w:position w:val="0"/>
+          <w:sz w:val="22"/>
+          <w:shd w:fill="auto" w:val="clear"/>
+        </w:rPr>
+      </w:pPr>
+      <w:r>
+        <w:rPr>
+          <w:rFonts w:ascii="Open Sans" w:hAnsi="Open Sans" w:cs="Open Sans" w:eastAsia="Open Sans"/>
+          <w:color w:val="auto"/>
+          <w:spacing w:val="0"/>
+          <w:position w:val="0"/>
+          <w:sz w:val="22"/>
+          <w:shd w:fill="auto" w:val="clear"/>
+        </w:rPr>
+        <w:t xml:space="preserve">INFO : il ne faut pas mettre de « / » à la fin de la valeur de la variable et ne pas utiliser d'espace dans le chemin.</w:t>
       </w:r>
     </w:p>
     <w:p>
@@ -5034,7 +5357,281 @@
           <w:u w:val="single"/>
           <w:shd w:fill="auto" w:val="clear"/>
         </w:rPr>
-        <w:t xml:space="preserve">Environnement de l’application web</w:t>
+        <w:t xml:space="preserve">DataSources</w:t>
+      </w:r>
+    </w:p>
+    <w:p>
+      <w:pPr>
+        <w:spacing w:before="0" w:after="120" w:line="240"/>
+        <w:ind w:right="0" w:left="0" w:firstLine="0"/>
+        <w:jc w:val="both"/>
+        <w:rPr>
+          <w:rFonts w:ascii="Open Sans" w:hAnsi="Open Sans" w:cs="Open Sans" w:eastAsia="Open Sans"/>
+          <w:color w:val="auto"/>
+          <w:spacing w:val="0"/>
+          <w:position w:val="0"/>
+          <w:sz w:val="22"/>
+          <w:shd w:fill="auto" w:val="clear"/>
+        </w:rPr>
+      </w:pPr>
+      <w:r>
+        <w:rPr>
+          <w:rFonts w:ascii="Open Sans" w:hAnsi="Open Sans" w:cs="Open Sans" w:eastAsia="Open Sans"/>
+          <w:color w:val="auto"/>
+          <w:spacing w:val="0"/>
+          <w:position w:val="0"/>
+          <w:sz w:val="22"/>
+          <w:shd w:fill="auto" w:val="clear"/>
+        </w:rPr>
+        <w:t xml:space="preserve">Les accès aux bases de données doivent se configurer à l'aide des fichiers</w:t>
+      </w:r>
+    </w:p>
+    <w:p>
+      <w:pPr>
+        <w:spacing w:before="0" w:after="120" w:line="240"/>
+        <w:ind w:right="0" w:left="0" w:firstLine="0"/>
+        <w:jc w:val="both"/>
+        <w:rPr>
+          <w:rFonts w:ascii="Open Sans" w:hAnsi="Open Sans" w:cs="Open Sans" w:eastAsia="Open Sans"/>
+          <w:color w:val="auto"/>
+          <w:spacing w:val="0"/>
+          <w:position w:val="0"/>
+          <w:sz w:val="22"/>
+          <w:shd w:fill="auto" w:val="clear"/>
+        </w:rPr>
+      </w:pPr>
+    </w:p>
+    <w:p>
+      <w:pPr>
+        <w:spacing w:before="0" w:after="120" w:line="240"/>
+        <w:ind w:right="0" w:left="0" w:firstLine="0"/>
+        <w:jc w:val="both"/>
+        <w:rPr>
+          <w:rFonts w:ascii="Open Sans" w:hAnsi="Open Sans" w:cs="Open Sans" w:eastAsia="Open Sans"/>
+          <w:color w:val="auto"/>
+          <w:spacing w:val="0"/>
+          <w:position w:val="0"/>
+          <w:sz w:val="22"/>
+          <w:shd w:fill="auto" w:val="clear"/>
+        </w:rPr>
+      </w:pPr>
+      <w:r>
+        <w:rPr>
+          <w:rFonts w:ascii="Open Sans" w:hAnsi="Open Sans" w:cs="Open Sans" w:eastAsia="Open Sans"/>
+          <w:color w:val="auto"/>
+          <w:spacing w:val="0"/>
+          <w:position w:val="0"/>
+          <w:sz w:val="22"/>
+          <w:shd w:fill="auto" w:val="clear"/>
+        </w:rPr>
+        <w:t xml:space="preserve">Le fichier de drivers </w:t>
+      </w:r>
+      <w:r>
+        <w:rPr>
+          <w:rFonts w:ascii="Open Sans" w:hAnsi="Open Sans" w:cs="Open Sans" w:eastAsia="Open Sans"/>
+          <w:b/>
+          <w:color w:val="auto"/>
+          <w:spacing w:val="0"/>
+          <w:position w:val="0"/>
+          <w:sz w:val="22"/>
+          <w:shd w:fill="auto" w:val="clear"/>
+        </w:rPr>
+        <w:t xml:space="preserve">postgresql (postgresql-11)</w:t>
+      </w:r>
+      <w:r>
+        <w:rPr>
+          <w:rFonts w:ascii="Open Sans" w:hAnsi="Open Sans" w:cs="Open Sans" w:eastAsia="Open Sans"/>
+          <w:color w:val="auto"/>
+          <w:spacing w:val="0"/>
+          <w:position w:val="0"/>
+          <w:sz w:val="22"/>
+          <w:shd w:fill="auto" w:val="clear"/>
+        </w:rPr>
+        <w:t xml:space="preserve"> doit être déposé dans le répertoire :</w:t>
+      </w:r>
+    </w:p>
+    <w:p>
+      <w:pPr>
+        <w:spacing w:before="0" w:after="120" w:line="240"/>
+        <w:ind w:right="0" w:left="0" w:firstLine="0"/>
+        <w:jc w:val="both"/>
+        <w:rPr>
+          <w:rFonts w:ascii="Open Sans" w:hAnsi="Open Sans" w:cs="Open Sans" w:eastAsia="Open Sans"/>
+          <w:color w:val="auto"/>
+          <w:spacing w:val="0"/>
+          <w:position w:val="0"/>
+          <w:sz w:val="22"/>
+          <w:shd w:fill="auto" w:val="clear"/>
+        </w:rPr>
+      </w:pPr>
+      <w:r>
+        <w:rPr>
+          <w:rFonts w:ascii="Open Sans" w:hAnsi="Open Sans" w:cs="Open Sans" w:eastAsia="Open Sans"/>
+          <w:b/>
+          <w:color w:val="auto"/>
+          <w:spacing w:val="0"/>
+          <w:position w:val="0"/>
+          <w:sz w:val="22"/>
+          <w:shd w:fill="auto" w:val="clear"/>
+        </w:rPr>
+        <w:t xml:space="preserve">$home_server/lib\PostgreSQL\</w:t>
+      </w:r>
+    </w:p>
+    <w:p>
+      <w:pPr>
+        <w:numPr>
+          <w:ilvl w:val="0"/>
+          <w:numId w:val="119"/>
+        </w:numPr>
+        <w:spacing w:before="352" w:after="119" w:line="240"/>
+        <w:ind w:right="0" w:left="720" w:hanging="720"/>
+        <w:jc w:val="left"/>
+        <w:rPr>
+          <w:rFonts w:ascii="Liberation Serif" w:hAnsi="Liberation Serif" w:cs="Liberation Serif" w:eastAsia="Liberation Serif"/>
+          <w:i/>
+          <w:color w:val="4C4C4C"/>
+          <w:spacing w:val="0"/>
+          <w:position w:val="0"/>
+          <w:sz w:val="28"/>
+          <w:u w:val="single"/>
+          <w:shd w:fill="auto" w:val="clear"/>
+        </w:rPr>
+      </w:pPr>
+      <w:r>
+        <w:rPr>
+          <w:rFonts w:ascii="Liberation Serif" w:hAnsi="Liberation Serif" w:cs="Liberation Serif" w:eastAsia="Liberation Serif"/>
+          <w:i/>
+          <w:color w:val="4C4C4C"/>
+          <w:spacing w:val="0"/>
+          <w:position w:val="0"/>
+          <w:sz w:val="28"/>
+          <w:u w:val="single"/>
+          <w:shd w:fill="auto" w:val="clear"/>
+        </w:rPr>
+        <w:t xml:space="preserve">Ressources</w:t>
+      </w:r>
+    </w:p>
+    <w:p>
+      <w:pPr>
+        <w:spacing w:before="0" w:after="120" w:line="240"/>
+        <w:ind w:right="0" w:left="0" w:firstLine="0"/>
+        <w:jc w:val="both"/>
+        <w:rPr>
+          <w:rFonts w:ascii="Open Sans" w:hAnsi="Open Sans" w:cs="Open Sans" w:eastAsia="Open Sans"/>
+          <w:color w:val="auto"/>
+          <w:spacing w:val="0"/>
+          <w:position w:val="0"/>
+          <w:sz w:val="22"/>
+          <w:shd w:fill="auto" w:val="clear"/>
+        </w:rPr>
+      </w:pPr>
+    </w:p>
+    <w:p>
+      <w:pPr>
+        <w:numPr>
+          <w:ilvl w:val="0"/>
+          <w:numId w:val="121"/>
+        </w:numPr>
+        <w:spacing w:before="352" w:after="119" w:line="240"/>
+        <w:ind w:right="0" w:left="720" w:hanging="720"/>
+        <w:jc w:val="left"/>
+        <w:rPr>
+          <w:rFonts w:ascii="Liberation Serif" w:hAnsi="Liberation Serif" w:cs="Liberation Serif" w:eastAsia="Liberation Serif"/>
+          <w:i/>
+          <w:color w:val="4C4C4C"/>
+          <w:spacing w:val="0"/>
+          <w:position w:val="0"/>
+          <w:sz w:val="28"/>
+          <w:u w:val="single"/>
+          <w:shd w:fill="auto" w:val="clear"/>
+        </w:rPr>
+      </w:pPr>
+      <w:r>
+        <w:rPr>
+          <w:rFonts w:ascii="Liberation Serif" w:hAnsi="Liberation Serif" w:cs="Liberation Serif" w:eastAsia="Liberation Serif"/>
+          <w:i/>
+          <w:color w:val="4C4C4C"/>
+          <w:spacing w:val="0"/>
+          <w:position w:val="0"/>
+          <w:sz w:val="28"/>
+          <w:u w:val="single"/>
+          <w:shd w:fill="auto" w:val="clear"/>
+        </w:rPr>
+        <w:t xml:space="preserve">Vérifications</w:t>
+      </w:r>
+    </w:p>
+    <w:p>
+      <w:pPr>
+        <w:spacing w:before="0" w:after="120" w:line="240"/>
+        <w:ind w:right="0" w:left="0" w:firstLine="0"/>
+        <w:jc w:val="both"/>
+        <w:rPr>
+          <w:rFonts w:ascii="Open Sans" w:hAnsi="Open Sans" w:cs="Open Sans" w:eastAsia="Open Sans"/>
+          <w:color w:val="auto"/>
+          <w:spacing w:val="0"/>
+          <w:position w:val="0"/>
+          <w:sz w:val="22"/>
+          <w:shd w:fill="auto" w:val="clear"/>
+        </w:rPr>
+      </w:pPr>
+      <w:r>
+        <w:rPr>
+          <w:rFonts w:ascii="Open Sans" w:hAnsi="Open Sans" w:cs="Open Sans" w:eastAsia="Open Sans"/>
+          <w:color w:val="auto"/>
+          <w:spacing w:val="0"/>
+          <w:position w:val="0"/>
+          <w:sz w:val="22"/>
+          <w:shd w:fill="auto" w:val="clear"/>
+        </w:rPr>
+        <w:t xml:space="preserve">Afin de vérifier le bon déploiement de l’application, faire ceci…</w:t>
+      </w:r>
+    </w:p>
+    <w:p>
+      <w:pPr>
+        <w:spacing w:before="0" w:after="120" w:line="240"/>
+        <w:ind w:right="0" w:left="0" w:firstLine="0"/>
+        <w:jc w:val="both"/>
+        <w:rPr>
+          <w:rFonts w:ascii="Open Sans" w:hAnsi="Open Sans" w:cs="Open Sans" w:eastAsia="Open Sans"/>
+          <w:color w:val="auto"/>
+          <w:spacing w:val="0"/>
+          <w:position w:val="0"/>
+          <w:sz w:val="22"/>
+          <w:shd w:fill="auto" w:val="clear"/>
+        </w:rPr>
+      </w:pPr>
+    </w:p>
+    <w:p>
+      <w:pPr>
+        <w:pageBreakBefore w:val="true"/>
+        <w:numPr>
+          <w:ilvl w:val="0"/>
+          <w:numId w:val="123"/>
+        </w:numPr>
+        <w:spacing w:before="0" w:after="119" w:line="240"/>
+        <w:ind w:right="0" w:left="432" w:hanging="432"/>
+        <w:jc w:val="left"/>
+        <w:rPr>
+          <w:rFonts w:ascii="Liberation Serif" w:hAnsi="Liberation Serif" w:cs="Liberation Serif" w:eastAsia="Liberation Serif"/>
+          <w:color w:val="FFFFFF"/>
+          <w:spacing w:val="0"/>
+          <w:position w:val="0"/>
+          <w:sz w:val="52"/>
+          <w:u w:val="single"/>
+          <w:shd w:fill="808080" w:val="clear"/>
+        </w:rPr>
+      </w:pPr>
+      <w:r>
+        <w:rPr>
+          <w:rFonts w:ascii="Liberation Serif" w:hAnsi="Liberation Serif" w:cs="Liberation Serif" w:eastAsia="Liberation Serif"/>
+          <w:color w:val="FFFFFF"/>
+          <w:spacing w:val="0"/>
+          <w:position w:val="0"/>
+          <w:sz w:val="52"/>
+          <w:u w:val="single"/>
+          <w:shd w:fill="808080" w:val="clear"/>
+        </w:rPr>
+        <w:t xml:space="preserve">Procédure de démarrage / arrêt</w:t>
       </w:r>
     </w:p>
     <w:p>
@@ -5042,445 +5639,263 @@
         <w:keepNext w:val="true"/>
         <w:numPr>
           <w:ilvl w:val="0"/>
-          <w:numId w:val="117"/>
+          <w:numId w:val="123"/>
         </w:numPr>
-        <w:tabs>
-          <w:tab w:val="left" w:pos="0" w:leader="none"/>
-        </w:tabs>
-        <w:spacing w:before="240" w:after="60" w:line="240"/>
-        <w:ind w:right="0" w:left="864" w:hanging="864"/>
-        <w:jc w:val="left"/>
-        <w:rPr>
-          <w:rFonts w:ascii="Open Sans" w:hAnsi="Open Sans" w:cs="Open Sans" w:eastAsia="Open Sans"/>
-          <w:b/>
-          <w:i/>
-          <w:color w:val="auto"/>
-          <w:spacing w:val="0"/>
-          <w:position w:val="0"/>
-          <w:sz w:val="24"/>
-          <w:shd w:fill="auto" w:val="clear"/>
-        </w:rPr>
-      </w:pPr>
-      <w:r>
-        <w:rPr>
-          <w:rFonts w:ascii="Open Sans" w:hAnsi="Open Sans" w:cs="Open Sans" w:eastAsia="Open Sans"/>
-          <w:b/>
-          <w:i/>
-          <w:color w:val="auto"/>
-          <w:spacing w:val="0"/>
-          <w:position w:val="0"/>
-          <w:sz w:val="24"/>
-          <w:shd w:fill="auto" w:val="clear"/>
-        </w:rPr>
-        <w:t xml:space="preserve">Variables d’environnement</w:t>
-      </w:r>
-    </w:p>
-    <w:p>
-      <w:pPr>
-        <w:spacing w:before="0" w:after="120" w:line="240"/>
-        <w:ind w:right="0" w:left="0" w:firstLine="0"/>
-        <w:jc w:val="both"/>
-        <w:rPr>
-          <w:rFonts w:ascii="Open Sans" w:hAnsi="Open Sans" w:cs="Open Sans" w:eastAsia="Open Sans"/>
-          <w:color w:val="auto"/>
-          <w:spacing w:val="0"/>
-          <w:position w:val="0"/>
-          <w:sz w:val="22"/>
-          <w:shd w:fill="auto" w:val="clear"/>
-        </w:rPr>
-      </w:pPr>
-      <w:r>
-        <w:rPr>
-          <w:rFonts w:ascii="Open Sans" w:hAnsi="Open Sans" w:cs="Open Sans" w:eastAsia="Open Sans"/>
-          <w:color w:val="auto"/>
-          <w:spacing w:val="0"/>
-          <w:position w:val="0"/>
-          <w:sz w:val="22"/>
-          <w:shd w:fill="auto" w:val="clear"/>
-        </w:rPr>
-        <w:t xml:space="preserve">Le serveur d'application JOnAS doit être exécuté avec la variable d'environnement suivante définie au démarrage. Elle est nécessaire afin de récupérer le répertoire contenant les fichiers de configuration de l'application :</w:t>
-      </w:r>
-    </w:p>
-    <w:p>
-      <w:pPr>
-        <w:spacing w:before="0" w:after="120" w:line="240"/>
-        <w:ind w:right="0" w:left="0" w:firstLine="0"/>
-        <w:jc w:val="both"/>
-        <w:rPr>
-          <w:rFonts w:ascii="Open Sans" w:hAnsi="Open Sans" w:cs="Open Sans" w:eastAsia="Open Sans"/>
-          <w:b/>
-          <w:color w:val="auto"/>
-          <w:spacing w:val="0"/>
-          <w:position w:val="0"/>
-          <w:sz w:val="22"/>
-          <w:shd w:fill="auto" w:val="clear"/>
-        </w:rPr>
-      </w:pPr>
-      <w:r>
-        <w:rPr>
-          <w:rFonts w:ascii="Open Sans" w:hAnsi="Open Sans" w:cs="Open Sans" w:eastAsia="Open Sans"/>
-          <w:b/>
-          <w:color w:val="auto"/>
-          <w:spacing w:val="0"/>
-          <w:position w:val="0"/>
-          <w:sz w:val="22"/>
-          <w:shd w:fill="auto" w:val="clear"/>
-        </w:rPr>
-        <w:t xml:space="preserve">-Dcom.ocpizza.apps.conf=$home_application_conf_directory</w:t>
-      </w:r>
-    </w:p>
-    <w:p>
-      <w:pPr>
-        <w:spacing w:before="0" w:after="120" w:line="240"/>
-        <w:ind w:right="0" w:left="0" w:firstLine="0"/>
-        <w:jc w:val="both"/>
-        <w:rPr>
-          <w:rFonts w:ascii="Open Sans" w:hAnsi="Open Sans" w:cs="Open Sans" w:eastAsia="Open Sans"/>
-          <w:color w:val="auto"/>
-          <w:spacing w:val="0"/>
-          <w:position w:val="0"/>
-          <w:sz w:val="22"/>
-          <w:shd w:fill="auto" w:val="clear"/>
-        </w:rPr>
-      </w:pPr>
-    </w:p>
-    <w:p>
-      <w:pPr>
-        <w:spacing w:before="0" w:after="120" w:line="240"/>
-        <w:ind w:right="0" w:left="0" w:firstLine="0"/>
-        <w:jc w:val="both"/>
-        <w:rPr>
-          <w:rFonts w:ascii="Open Sans" w:hAnsi="Open Sans" w:cs="Open Sans" w:eastAsia="Open Sans"/>
-          <w:color w:val="auto"/>
-          <w:spacing w:val="0"/>
-          <w:position w:val="0"/>
-          <w:sz w:val="22"/>
-          <w:shd w:fill="auto" w:val="clear"/>
-        </w:rPr>
-      </w:pPr>
-      <w:r>
-        <w:rPr>
-          <w:rFonts w:ascii="Open Sans" w:hAnsi="Open Sans" w:cs="Open Sans" w:eastAsia="Open Sans"/>
-          <w:color w:val="auto"/>
-          <w:spacing w:val="0"/>
-          <w:position w:val="0"/>
-          <w:sz w:val="22"/>
-          <w:shd w:fill="auto" w:val="clear"/>
-        </w:rPr>
-        <w:t xml:space="preserve">INFO : il ne faut pas mettre de « / » à la fin de la valeur de la variable et ne pas utiliser d'espace dans le chemin.</w:t>
-      </w:r>
-    </w:p>
-    <w:p>
-      <w:pPr>
-        <w:numPr>
-          <w:ilvl w:val="0"/>
-          <w:numId w:val="120"/>
-        </w:numPr>
-        <w:spacing w:before="352" w:after="119" w:line="240"/>
-        <w:ind w:right="0" w:left="720" w:hanging="720"/>
-        <w:jc w:val="left"/>
-        <w:rPr>
-          <w:rFonts w:ascii="Liberation Serif" w:hAnsi="Liberation Serif" w:cs="Liberation Serif" w:eastAsia="Liberation Serif"/>
-          <w:i/>
+        <w:spacing w:before="181" w:after="119" w:line="240"/>
+        <w:ind w:right="0" w:left="576" w:hanging="576"/>
+        <w:jc w:val="left"/>
+        <w:rPr>
+          <w:rFonts w:ascii="Liberation Serif" w:hAnsi="Liberation Serif" w:cs="Liberation Serif" w:eastAsia="Liberation Serif"/>
           <w:color w:val="4C4C4C"/>
           <w:spacing w:val="0"/>
           <w:position w:val="0"/>
           <w:sz w:val="28"/>
-          <w:u w:val="single"/>
-          <w:shd w:fill="auto" w:val="clear"/>
-        </w:rPr>
-      </w:pPr>
-      <w:r>
-        <w:rPr>
-          <w:rFonts w:ascii="Liberation Serif" w:hAnsi="Liberation Serif" w:cs="Liberation Serif" w:eastAsia="Liberation Serif"/>
-          <w:i/>
+          <w:shd w:fill="C0C0C0" w:val="clear"/>
+        </w:rPr>
+      </w:pPr>
+      <w:r>
+        <w:rPr>
+          <w:rFonts w:ascii="Liberation Serif" w:hAnsi="Liberation Serif" w:cs="Liberation Serif" w:eastAsia="Liberation Serif"/>
           <w:color w:val="4C4C4C"/>
           <w:spacing w:val="0"/>
           <w:position w:val="0"/>
           <w:sz w:val="28"/>
-          <w:u w:val="single"/>
-          <w:shd w:fill="auto" w:val="clear"/>
-        </w:rPr>
-        <w:t xml:space="preserve">Répertoire de configuration applicatif</w:t>
-      </w:r>
-    </w:p>
-    <w:p>
-      <w:pPr>
-        <w:spacing w:before="0" w:after="120" w:line="240"/>
-        <w:ind w:right="0" w:left="0" w:firstLine="0"/>
-        <w:jc w:val="both"/>
-        <w:rPr>
-          <w:rFonts w:ascii="Open Sans" w:hAnsi="Open Sans" w:cs="Open Sans" w:eastAsia="Open Sans"/>
-          <w:color w:val="auto"/>
-          <w:spacing w:val="0"/>
-          <w:position w:val="0"/>
-          <w:sz w:val="22"/>
-          <w:shd w:fill="auto" w:val="clear"/>
-        </w:rPr>
-      </w:pPr>
-      <w:r>
-        <w:rPr>
-          <w:rFonts w:ascii="Open Sans" w:hAnsi="Open Sans" w:cs="Open Sans" w:eastAsia="Open Sans"/>
-          <w:color w:val="auto"/>
-          <w:spacing w:val="0"/>
-          <w:position w:val="0"/>
-          <w:sz w:val="22"/>
-          <w:shd w:fill="auto" w:val="clear"/>
-        </w:rPr>
-        <w:t xml:space="preserve">Le répertoire de configuration applicatif doit être créé sur le système de fichier et définit de la façon suivante :</w:t>
-      </w:r>
-    </w:p>
-    <w:p>
-      <w:pPr>
-        <w:spacing w:before="0" w:after="120" w:line="240"/>
-        <w:ind w:right="0" w:left="0" w:firstLine="0"/>
-        <w:jc w:val="both"/>
-        <w:rPr>
-          <w:rFonts w:ascii="Open Sans" w:hAnsi="Open Sans" w:cs="Open Sans" w:eastAsia="Open Sans"/>
-          <w:b/>
-          <w:color w:val="auto"/>
-          <w:spacing w:val="0"/>
-          <w:position w:val="0"/>
-          <w:sz w:val="22"/>
-          <w:shd w:fill="auto" w:val="clear"/>
-        </w:rPr>
-      </w:pPr>
-      <w:r>
-        <w:rPr>
-          <w:rFonts w:ascii="Open Sans" w:hAnsi="Open Sans" w:cs="Open Sans" w:eastAsia="Open Sans"/>
-          <w:b/>
-          <w:color w:val="auto"/>
-          <w:spacing w:val="0"/>
-          <w:position w:val="0"/>
-          <w:sz w:val="22"/>
-          <w:shd w:fill="auto" w:val="clear"/>
-        </w:rPr>
-        <w:t xml:space="preserve">$home_application_conf_directory/applicationX</w:t>
-      </w:r>
-    </w:p>
-    <w:p>
-      <w:pPr>
-        <w:spacing w:before="0" w:after="120" w:line="240"/>
-        <w:ind w:right="0" w:left="0" w:firstLine="0"/>
-        <w:jc w:val="both"/>
-        <w:rPr>
-          <w:rFonts w:ascii="Open Sans" w:hAnsi="Open Sans" w:cs="Open Sans" w:eastAsia="Open Sans"/>
-          <w:color w:val="auto"/>
-          <w:spacing w:val="0"/>
-          <w:position w:val="0"/>
-          <w:sz w:val="22"/>
-          <w:shd w:fill="auto" w:val="clear"/>
-        </w:rPr>
-      </w:pPr>
-      <w:r>
-        <w:rPr>
-          <w:rFonts w:ascii="Open Sans" w:hAnsi="Open Sans" w:cs="Open Sans" w:eastAsia="Open Sans"/>
-          <w:color w:val="auto"/>
-          <w:spacing w:val="0"/>
-          <w:position w:val="0"/>
-          <w:sz w:val="22"/>
-          <w:shd w:fill="auto" w:val="clear"/>
-        </w:rPr>
-        <w:t xml:space="preserve">… fichiers de configuration… :</w:t>
-      </w:r>
-    </w:p>
-    <w:p>
-      <w:pPr>
-        <w:numPr>
-          <w:ilvl w:val="0"/>
-          <w:numId w:val="122"/>
-        </w:numPr>
-        <w:tabs>
-          <w:tab w:val="left" w:pos="720" w:leader="none"/>
-        </w:tabs>
-        <w:spacing w:before="0" w:after="120" w:line="240"/>
-        <w:ind w:right="0" w:left="720" w:hanging="360"/>
-        <w:jc w:val="both"/>
-        <w:rPr>
-          <w:rFonts w:ascii="Open Sans" w:hAnsi="Open Sans" w:cs="Open Sans" w:eastAsia="Open Sans"/>
-          <w:color w:val="auto"/>
-          <w:spacing w:val="0"/>
-          <w:position w:val="0"/>
-          <w:sz w:val="22"/>
-          <w:shd w:fill="auto" w:val="clear"/>
-        </w:rPr>
-      </w:pPr>
-      <w:r>
-        <w:rPr>
-          <w:rFonts w:ascii="Open Sans" w:hAnsi="Open Sans" w:cs="Open Sans" w:eastAsia="Open Sans"/>
-          <w:color w:val="auto"/>
-          <w:spacing w:val="0"/>
-          <w:position w:val="0"/>
-          <w:sz w:val="22"/>
-          <w:shd w:fill="auto" w:val="clear"/>
-        </w:rPr>
-        <w:t xml:space="preserve">...</w:t>
-      </w:r>
+          <w:shd w:fill="C0C0C0" w:val="clear"/>
+        </w:rPr>
+        <w:t xml:space="preserve">Base de données</w:t>
+      </w:r>
+    </w:p>
+    <w:p>
+      <w:pPr>
+        <w:spacing w:before="0" w:after="120" w:line="240"/>
+        <w:ind w:right="0" w:left="0" w:firstLine="0"/>
+        <w:jc w:val="both"/>
+        <w:rPr>
+          <w:rFonts w:ascii="Open Sans" w:hAnsi="Open Sans" w:cs="Open Sans" w:eastAsia="Open Sans"/>
+          <w:color w:val="auto"/>
+          <w:spacing w:val="0"/>
+          <w:position w:val="0"/>
+          <w:sz w:val="22"/>
+          <w:shd w:fill="auto" w:val="clear"/>
+        </w:rPr>
+      </w:pPr>
+    </w:p>
+    <w:p>
+      <w:pPr>
+        <w:spacing w:before="0" w:after="120" w:line="240"/>
+        <w:ind w:right="0" w:left="0" w:firstLine="0"/>
+        <w:jc w:val="both"/>
+        <w:rPr>
+          <w:rFonts w:ascii="Open Sans" w:hAnsi="Open Sans" w:cs="Open Sans" w:eastAsia="Open Sans"/>
+          <w:color w:val="auto"/>
+          <w:spacing w:val="0"/>
+          <w:position w:val="0"/>
+          <w:sz w:val="22"/>
+          <w:shd w:fill="auto" w:val="clear"/>
+        </w:rPr>
+      </w:pPr>
+      <w:r>
+        <w:rPr>
+          <w:rFonts w:ascii="Open Sans" w:hAnsi="Open Sans" w:cs="Open Sans" w:eastAsia="Open Sans"/>
+          <w:color w:val="auto"/>
+          <w:spacing w:val="0"/>
+          <w:position w:val="0"/>
+          <w:sz w:val="22"/>
+          <w:shd w:fill="auto" w:val="clear"/>
+        </w:rPr>
+        <w:t xml:space="preserve">Lancer pgAdmin4, une fois le restore de la base de données fait, vous pouvez lancer la base de données. Vérifier que celle-ci est bien lancé en faisant un clique gauche sur la database voulu.</w:t>
+      </w:r>
+    </w:p>
+    <w:p>
+      <w:pPr>
+        <w:spacing w:before="0" w:after="120" w:line="240"/>
+        <w:ind w:right="0" w:left="0" w:firstLine="0"/>
+        <w:jc w:val="both"/>
+        <w:rPr>
+          <w:rFonts w:ascii="Liberation Serif" w:hAnsi="Liberation Serif" w:cs="Liberation Serif" w:eastAsia="Liberation Serif"/>
+          <w:color w:val="4C4C4C"/>
+          <w:spacing w:val="0"/>
+          <w:position w:val="0"/>
+          <w:sz w:val="28"/>
+          <w:shd w:fill="C0C0C0" w:val="clear"/>
+        </w:rPr>
+      </w:pPr>
+      <w:r>
+        <w:rPr>
+          <w:rFonts w:ascii="Open Sans" w:hAnsi="Open Sans" w:cs="Open Sans" w:eastAsia="Open Sans"/>
+          <w:color w:val="auto"/>
+          <w:spacing w:val="0"/>
+          <w:position w:val="0"/>
+          <w:sz w:val="22"/>
+          <w:shd w:fill="auto" w:val="clear"/>
+        </w:rPr>
+        <w:t xml:space="preserve">Pour arrêter la base de données, faites un cliques droit sur la database dans l'arborescence et cliquer sur "Disconnect Database...".</w:t>
+      </w:r>
+    </w:p>
+    <w:p>
+      <w:pPr>
+        <w:spacing w:before="0" w:after="120" w:line="240"/>
+        <w:ind w:right="0" w:left="0" w:firstLine="0"/>
+        <w:jc w:val="both"/>
+        <w:rPr>
+          <w:rFonts w:ascii="Open Sans" w:hAnsi="Open Sans" w:cs="Open Sans" w:eastAsia="Open Sans"/>
+          <w:color w:val="auto"/>
+          <w:spacing w:val="0"/>
+          <w:position w:val="0"/>
+          <w:sz w:val="22"/>
+          <w:shd w:fill="auto" w:val="clear"/>
+        </w:rPr>
+      </w:pPr>
     </w:p>
     <w:p>
       <w:pPr>
         <w:keepNext w:val="true"/>
         <w:numPr>
           <w:ilvl w:val="0"/>
-          <w:numId w:val="122"/>
+          <w:numId w:val="126"/>
         </w:numPr>
-        <w:tabs>
-          <w:tab w:val="left" w:pos="0" w:leader="none"/>
-        </w:tabs>
-        <w:spacing w:before="240" w:after="60" w:line="240"/>
-        <w:ind w:right="0" w:left="864" w:hanging="864"/>
-        <w:jc w:val="left"/>
-        <w:rPr>
-          <w:rFonts w:ascii="Open Sans" w:hAnsi="Open Sans" w:cs="Open Sans" w:eastAsia="Open Sans"/>
+        <w:spacing w:before="181" w:after="119" w:line="240"/>
+        <w:ind w:right="0" w:left="576" w:hanging="576"/>
+        <w:jc w:val="left"/>
+        <w:rPr>
+          <w:rFonts w:ascii="Liberation Serif" w:hAnsi="Liberation Serif" w:cs="Liberation Serif" w:eastAsia="Liberation Serif"/>
+          <w:color w:val="4C4C4C"/>
+          <w:spacing w:val="0"/>
+          <w:position w:val="0"/>
+          <w:sz w:val="28"/>
+          <w:shd w:fill="C0C0C0" w:val="clear"/>
+        </w:rPr>
+      </w:pPr>
+      <w:r>
+        <w:rPr>
+          <w:rFonts w:ascii="Liberation Serif" w:hAnsi="Liberation Serif" w:cs="Liberation Serif" w:eastAsia="Liberation Serif"/>
+          <w:color w:val="4C4C4C"/>
+          <w:spacing w:val="0"/>
+          <w:position w:val="0"/>
+          <w:sz w:val="28"/>
+          <w:shd w:fill="C0C0C0" w:val="clear"/>
+        </w:rPr>
+        <w:t xml:space="preserve">Batches</w:t>
+      </w:r>
+    </w:p>
+    <w:p>
+      <w:pPr>
+        <w:spacing w:before="0" w:after="120" w:line="240"/>
+        <w:ind w:right="0" w:left="0" w:firstLine="0"/>
+        <w:jc w:val="both"/>
+        <w:rPr>
+          <w:rFonts w:ascii="Open Sans" w:hAnsi="Open Sans" w:cs="Open Sans" w:eastAsia="Open Sans"/>
+          <w:color w:val="auto"/>
+          <w:spacing w:val="0"/>
+          <w:position w:val="0"/>
+          <w:sz w:val="22"/>
+          <w:shd w:fill="auto" w:val="clear"/>
+        </w:rPr>
+      </w:pPr>
+    </w:p>
+    <w:p>
+      <w:pPr>
+        <w:spacing w:before="0" w:after="120" w:line="240"/>
+        <w:ind w:right="0" w:left="0" w:firstLine="0"/>
+        <w:jc w:val="both"/>
+        <w:rPr>
+          <w:rFonts w:ascii="Liberation Serif" w:hAnsi="Liberation Serif" w:cs="Liberation Serif" w:eastAsia="Liberation Serif"/>
           <w:b/>
-          <w:i/>
-          <w:color w:val="auto"/>
-          <w:spacing w:val="0"/>
-          <w:position w:val="0"/>
-          <w:sz w:val="24"/>
-          <w:shd w:fill="auto" w:val="clear"/>
+          <w:color w:val="4C4C4C"/>
+          <w:spacing w:val="0"/>
+          <w:position w:val="0"/>
+          <w:sz w:val="28"/>
+          <w:shd w:fill="C0C0C0" w:val="clear"/>
         </w:rPr>
       </w:pPr>
       <w:r>
         <w:rPr>
           <w:rFonts w:ascii="Open Sans" w:hAnsi="Open Sans" w:cs="Open Sans" w:eastAsia="Open Sans"/>
           <w:b/>
-          <w:i/>
-          <w:color w:val="auto"/>
-          <w:spacing w:val="0"/>
-          <w:position w:val="0"/>
-          <w:sz w:val="24"/>
-          <w:shd w:fill="auto" w:val="clear"/>
-        </w:rPr>
-        <w:t xml:space="preserve">Fichier xxx.yyy</w:t>
-      </w:r>
-    </w:p>
-    <w:p>
-      <w:pPr>
-        <w:spacing w:before="0" w:after="120" w:line="240"/>
-        <w:ind w:right="0" w:left="0" w:firstLine="0"/>
-        <w:jc w:val="both"/>
-        <w:rPr>
-          <w:rFonts w:ascii="Open Sans" w:hAnsi="Open Sans" w:cs="Open Sans" w:eastAsia="Open Sans"/>
-          <w:color w:val="auto"/>
-          <w:spacing w:val="0"/>
-          <w:position w:val="0"/>
-          <w:sz w:val="22"/>
-          <w:shd w:fill="auto" w:val="clear"/>
-        </w:rPr>
-      </w:pPr>
-      <w:r>
-        <w:rPr>
-          <w:rFonts w:ascii="Open Sans" w:hAnsi="Open Sans" w:cs="Open Sans" w:eastAsia="Open Sans"/>
-          <w:color w:val="auto"/>
-          <w:spacing w:val="0"/>
-          <w:position w:val="0"/>
-          <w:sz w:val="22"/>
-          <w:shd w:fill="auto" w:val="clear"/>
-        </w:rPr>
-        <w:t xml:space="preserve">...</w:t>
-      </w:r>
-    </w:p>
-    <w:p>
-      <w:pPr>
+          <w:color w:val="auto"/>
+          <w:spacing w:val="0"/>
+          <w:position w:val="0"/>
+          <w:sz w:val="22"/>
+          <w:shd w:fill="auto" w:val="clear"/>
+        </w:rPr>
+        <w:t xml:space="preserve">java -jar target/pizzeria-batch-processing-0.1.0.jar</w:t>
+      </w:r>
+    </w:p>
+    <w:p>
+      <w:pPr>
+        <w:spacing w:before="0" w:after="120" w:line="240"/>
+        <w:ind w:right="0" w:left="0" w:firstLine="0"/>
+        <w:jc w:val="both"/>
+        <w:rPr>
+          <w:rFonts w:ascii="Open Sans" w:hAnsi="Open Sans" w:cs="Open Sans" w:eastAsia="Open Sans"/>
+          <w:color w:val="auto"/>
+          <w:spacing w:val="0"/>
+          <w:position w:val="0"/>
+          <w:sz w:val="22"/>
+          <w:shd w:fill="auto" w:val="clear"/>
+        </w:rPr>
+      </w:pPr>
+    </w:p>
+    <w:p>
+      <w:pPr>
+        <w:keepNext w:val="true"/>
         <w:numPr>
           <w:ilvl w:val="0"/>
-          <w:numId w:val="125"/>
+          <w:numId w:val="128"/>
         </w:numPr>
-        <w:spacing w:before="352" w:after="119" w:line="240"/>
-        <w:ind w:right="0" w:left="720" w:hanging="720"/>
-        <w:jc w:val="left"/>
-        <w:rPr>
-          <w:rFonts w:ascii="Liberation Serif" w:hAnsi="Liberation Serif" w:cs="Liberation Serif" w:eastAsia="Liberation Serif"/>
-          <w:i/>
+        <w:spacing w:before="181" w:after="119" w:line="240"/>
+        <w:ind w:right="0" w:left="576" w:hanging="576"/>
+        <w:jc w:val="left"/>
+        <w:rPr>
+          <w:rFonts w:ascii="Liberation Serif" w:hAnsi="Liberation Serif" w:cs="Liberation Serif" w:eastAsia="Liberation Serif"/>
           <w:color w:val="4C4C4C"/>
           <w:spacing w:val="0"/>
           <w:position w:val="0"/>
           <w:sz w:val="28"/>
-          <w:u w:val="single"/>
-          <w:shd w:fill="auto" w:val="clear"/>
-        </w:rPr>
-      </w:pPr>
-      <w:r>
-        <w:rPr>
-          <w:rFonts w:ascii="Liberation Serif" w:hAnsi="Liberation Serif" w:cs="Liberation Serif" w:eastAsia="Liberation Serif"/>
-          <w:i/>
+          <w:shd w:fill="C0C0C0" w:val="clear"/>
+        </w:rPr>
+      </w:pPr>
+      <w:r>
+        <w:rPr>
+          <w:rFonts w:ascii="Liberation Serif" w:hAnsi="Liberation Serif" w:cs="Liberation Serif" w:eastAsia="Liberation Serif"/>
           <w:color w:val="4C4C4C"/>
           <w:spacing w:val="0"/>
           <w:position w:val="0"/>
           <w:sz w:val="28"/>
-          <w:u w:val="single"/>
-          <w:shd w:fill="auto" w:val="clear"/>
-        </w:rPr>
-        <w:t xml:space="preserve">DataSources</w:t>
-      </w:r>
-    </w:p>
-    <w:p>
-      <w:pPr>
-        <w:spacing w:before="0" w:after="120" w:line="240"/>
-        <w:ind w:right="0" w:left="0" w:firstLine="0"/>
-        <w:jc w:val="both"/>
-        <w:rPr>
-          <w:rFonts w:ascii="Open Sans" w:hAnsi="Open Sans" w:cs="Open Sans" w:eastAsia="Open Sans"/>
-          <w:color w:val="auto"/>
-          <w:spacing w:val="0"/>
-          <w:position w:val="0"/>
-          <w:sz w:val="22"/>
-          <w:shd w:fill="auto" w:val="clear"/>
-        </w:rPr>
-      </w:pPr>
-      <w:r>
-        <w:rPr>
-          <w:rFonts w:ascii="Open Sans" w:hAnsi="Open Sans" w:cs="Open Sans" w:eastAsia="Open Sans"/>
-          <w:color w:val="auto"/>
-          <w:spacing w:val="0"/>
-          <w:position w:val="0"/>
-          <w:sz w:val="22"/>
-          <w:shd w:fill="auto" w:val="clear"/>
-        </w:rPr>
-        <w:t xml:space="preserve">Les accès aux bases de données doivent se configurer à l'aide des fichiers…</w:t>
-      </w:r>
-    </w:p>
-    <w:p>
-      <w:pPr>
-        <w:spacing w:before="0" w:after="120" w:line="240"/>
-        <w:ind w:right="0" w:left="0" w:firstLine="0"/>
-        <w:jc w:val="both"/>
-        <w:rPr>
-          <w:rFonts w:ascii="Open Sans" w:hAnsi="Open Sans" w:cs="Open Sans" w:eastAsia="Open Sans"/>
-          <w:color w:val="auto"/>
-          <w:spacing w:val="0"/>
-          <w:position w:val="0"/>
-          <w:sz w:val="22"/>
-          <w:shd w:fill="auto" w:val="clear"/>
-        </w:rPr>
-      </w:pPr>
-    </w:p>
-    <w:p>
-      <w:pPr>
-        <w:spacing w:before="0" w:after="120" w:line="240"/>
-        <w:ind w:right="0" w:left="0" w:firstLine="0"/>
-        <w:jc w:val="both"/>
-        <w:rPr>
-          <w:rFonts w:ascii="Open Sans" w:hAnsi="Open Sans" w:cs="Open Sans" w:eastAsia="Open Sans"/>
-          <w:color w:val="auto"/>
-          <w:spacing w:val="0"/>
-          <w:position w:val="0"/>
-          <w:sz w:val="22"/>
-          <w:shd w:fill="auto" w:val="clear"/>
-        </w:rPr>
-      </w:pPr>
-      <w:r>
-        <w:rPr>
-          <w:rFonts w:ascii="Open Sans" w:hAnsi="Open Sans" w:cs="Open Sans" w:eastAsia="Open Sans"/>
-          <w:color w:val="auto"/>
-          <w:spacing w:val="0"/>
-          <w:position w:val="0"/>
-          <w:sz w:val="22"/>
-          <w:shd w:fill="auto" w:val="clear"/>
-        </w:rPr>
-        <w:t xml:space="preserve">Le fichier de drivers </w:t>
-      </w:r>
+          <w:shd w:fill="C0C0C0" w:val="clear"/>
+        </w:rPr>
+        <w:t xml:space="preserve">Application web</w:t>
+      </w:r>
+    </w:p>
+    <w:p>
+      <w:pPr>
+        <w:spacing w:before="0" w:after="120" w:line="240"/>
+        <w:ind w:right="0" w:left="0" w:firstLine="0"/>
+        <w:jc w:val="both"/>
+        <w:rPr>
+          <w:rFonts w:ascii="Open Sans" w:hAnsi="Open Sans" w:cs="Open Sans" w:eastAsia="Open Sans"/>
+          <w:color w:val="auto"/>
+          <w:spacing w:val="0"/>
+          <w:position w:val="0"/>
+          <w:sz w:val="22"/>
+          <w:shd w:fill="auto" w:val="clear"/>
+        </w:rPr>
+      </w:pPr>
+    </w:p>
+    <w:p>
+      <w:pPr>
+        <w:spacing w:before="0" w:after="120" w:line="240"/>
+        <w:ind w:right="0" w:left="0" w:firstLine="0"/>
+        <w:jc w:val="both"/>
+        <w:rPr>
+          <w:rFonts w:ascii="Liberation Serif" w:hAnsi="Liberation Serif" w:cs="Liberation Serif" w:eastAsia="Liberation Serif"/>
+          <w:color w:val="4C4C4C"/>
+          <w:spacing w:val="0"/>
+          <w:position w:val="0"/>
+          <w:sz w:val="28"/>
+          <w:shd w:fill="C0C0C0" w:val="clear"/>
+        </w:rPr>
+      </w:pPr>
       <w:r>
         <w:rPr>
           <w:rFonts w:ascii="Open Sans" w:hAnsi="Open Sans" w:cs="Open Sans" w:eastAsia="Open Sans"/>
@@ -5491,206 +5906,21 @@
           <w:sz w:val="22"/>
           <w:shd w:fill="auto" w:val="clear"/>
         </w:rPr>
-        <w:t xml:space="preserve">postgresql (postgresql-9.2.x.)</w:t>
-      </w:r>
-      <w:r>
-        <w:rPr>
-          <w:rFonts w:ascii="Open Sans" w:hAnsi="Open Sans" w:cs="Open Sans" w:eastAsia="Open Sans"/>
-          <w:color w:val="auto"/>
-          <w:spacing w:val="0"/>
-          <w:position w:val="0"/>
-          <w:sz w:val="22"/>
-          <w:shd w:fill="auto" w:val="clear"/>
-        </w:rPr>
-        <w:t xml:space="preserve"> doit être déposé dans le répertoire :</w:t>
-      </w:r>
-    </w:p>
-    <w:p>
-      <w:pPr>
-        <w:spacing w:before="0" w:after="120" w:line="240"/>
-        <w:ind w:right="0" w:left="0" w:firstLine="0"/>
-        <w:jc w:val="both"/>
-        <w:rPr>
-          <w:rFonts w:ascii="Open Sans" w:hAnsi="Open Sans" w:cs="Open Sans" w:eastAsia="Open Sans"/>
-          <w:b/>
-          <w:color w:val="auto"/>
-          <w:spacing w:val="0"/>
-          <w:position w:val="0"/>
-          <w:sz w:val="22"/>
-          <w:shd w:fill="auto" w:val="clear"/>
-        </w:rPr>
-      </w:pPr>
-      <w:r>
-        <w:rPr>
-          <w:rFonts w:ascii="Open Sans" w:hAnsi="Open Sans" w:cs="Open Sans" w:eastAsia="Open Sans"/>
-          <w:b/>
-          <w:color w:val="auto"/>
-          <w:spacing w:val="0"/>
-          <w:position w:val="0"/>
-          <w:sz w:val="22"/>
-          <w:shd w:fill="auto" w:val="clear"/>
-        </w:rPr>
-        <w:t xml:space="preserve">$home_server/lib/ext</w:t>
-      </w:r>
-    </w:p>
-    <w:p>
-      <w:pPr>
-        <w:spacing w:before="0" w:after="120" w:line="240"/>
-        <w:ind w:right="0" w:left="0" w:firstLine="0"/>
-        <w:jc w:val="both"/>
-        <w:rPr>
-          <w:rFonts w:ascii="Open Sans" w:hAnsi="Open Sans" w:cs="Open Sans" w:eastAsia="Open Sans"/>
-          <w:color w:val="auto"/>
-          <w:spacing w:val="0"/>
-          <w:position w:val="0"/>
-          <w:sz w:val="22"/>
-          <w:shd w:fill="auto" w:val="clear"/>
-        </w:rPr>
-      </w:pPr>
-      <w:r>
-        <w:rPr>
-          <w:rFonts w:ascii="Open Sans" w:hAnsi="Open Sans" w:cs="Open Sans" w:eastAsia="Open Sans"/>
-          <w:color w:val="auto"/>
-          <w:spacing w:val="0"/>
-          <w:position w:val="0"/>
-          <w:sz w:val="22"/>
-          <w:shd w:fill="auto" w:val="clear"/>
-        </w:rPr>
-        <w:t xml:space="preserve">...</w:t>
-      </w:r>
-    </w:p>
-    <w:p>
-      <w:pPr>
-        <w:numPr>
-          <w:ilvl w:val="0"/>
-          <w:numId w:val="127"/>
-        </w:numPr>
-        <w:spacing w:before="352" w:after="119" w:line="240"/>
-        <w:ind w:right="0" w:left="720" w:hanging="720"/>
-        <w:jc w:val="left"/>
-        <w:rPr>
-          <w:rFonts w:ascii="Liberation Serif" w:hAnsi="Liberation Serif" w:cs="Liberation Serif" w:eastAsia="Liberation Serif"/>
-          <w:i/>
+        <w:t xml:space="preserve">mvn clean tomcat11:run</w:t>
+      </w:r>
+    </w:p>
+    <w:p>
+      <w:pPr>
+        <w:spacing w:before="0" w:after="120" w:line="240"/>
+        <w:ind w:right="0" w:left="0" w:firstLine="0"/>
+        <w:jc w:val="both"/>
+        <w:rPr>
+          <w:rFonts w:ascii="Liberation Serif" w:hAnsi="Liberation Serif" w:cs="Liberation Serif" w:eastAsia="Liberation Serif"/>
           <w:color w:val="4C4C4C"/>
           <w:spacing w:val="0"/>
           <w:position w:val="0"/>
           <w:sz w:val="28"/>
-          <w:u w:val="single"/>
-          <w:shd w:fill="auto" w:val="clear"/>
-        </w:rPr>
-      </w:pPr>
-      <w:r>
-        <w:rPr>
-          <w:rFonts w:ascii="Liberation Serif" w:hAnsi="Liberation Serif" w:cs="Liberation Serif" w:eastAsia="Liberation Serif"/>
-          <w:i/>
-          <w:color w:val="4C4C4C"/>
-          <w:spacing w:val="0"/>
-          <w:position w:val="0"/>
-          <w:sz w:val="28"/>
-          <w:u w:val="single"/>
-          <w:shd w:fill="auto" w:val="clear"/>
-        </w:rPr>
-        <w:t xml:space="preserve">Ressources</w:t>
-      </w:r>
-    </w:p>
-    <w:p>
-      <w:pPr>
-        <w:spacing w:before="0" w:after="120" w:line="240"/>
-        <w:ind w:right="0" w:left="0" w:firstLine="0"/>
-        <w:jc w:val="both"/>
-        <w:rPr>
-          <w:rFonts w:ascii="Open Sans" w:hAnsi="Open Sans" w:cs="Open Sans" w:eastAsia="Open Sans"/>
-          <w:color w:val="auto"/>
-          <w:spacing w:val="0"/>
-          <w:position w:val="0"/>
-          <w:sz w:val="22"/>
-          <w:shd w:fill="auto" w:val="clear"/>
-        </w:rPr>
-      </w:pPr>
-      <w:r>
-        <w:rPr>
-          <w:rFonts w:ascii="Open Sans" w:hAnsi="Open Sans" w:cs="Open Sans" w:eastAsia="Open Sans"/>
-          <w:color w:val="auto"/>
-          <w:spacing w:val="0"/>
-          <w:position w:val="0"/>
-          <w:sz w:val="22"/>
-          <w:shd w:fill="auto" w:val="clear"/>
-        </w:rPr>
-        <w:t xml:space="preserve">...</w:t>
-      </w:r>
-    </w:p>
-    <w:p>
-      <w:pPr>
-        <w:numPr>
-          <w:ilvl w:val="0"/>
-          <w:numId w:val="129"/>
-        </w:numPr>
-        <w:spacing w:before="352" w:after="119" w:line="240"/>
-        <w:ind w:right="0" w:left="720" w:hanging="720"/>
-        <w:jc w:val="left"/>
-        <w:rPr>
-          <w:rFonts w:ascii="Liberation Serif" w:hAnsi="Liberation Serif" w:cs="Liberation Serif" w:eastAsia="Liberation Serif"/>
-          <w:i/>
-          <w:color w:val="4C4C4C"/>
-          <w:spacing w:val="0"/>
-          <w:position w:val="0"/>
-          <w:sz w:val="28"/>
-          <w:u w:val="single"/>
-          <w:shd w:fill="auto" w:val="clear"/>
-        </w:rPr>
-      </w:pPr>
-      <w:r>
-        <w:rPr>
-          <w:rFonts w:ascii="Liberation Serif" w:hAnsi="Liberation Serif" w:cs="Liberation Serif" w:eastAsia="Liberation Serif"/>
-          <w:i/>
-          <w:color w:val="4C4C4C"/>
-          <w:spacing w:val="0"/>
-          <w:position w:val="0"/>
-          <w:sz w:val="28"/>
-          <w:u w:val="single"/>
-          <w:shd w:fill="auto" w:val="clear"/>
-        </w:rPr>
-        <w:t xml:space="preserve">Vérifications</w:t>
-      </w:r>
-    </w:p>
-    <w:p>
-      <w:pPr>
-        <w:spacing w:before="0" w:after="120" w:line="240"/>
-        <w:ind w:right="0" w:left="0" w:firstLine="0"/>
-        <w:jc w:val="both"/>
-        <w:rPr>
-          <w:rFonts w:ascii="Open Sans" w:hAnsi="Open Sans" w:cs="Open Sans" w:eastAsia="Open Sans"/>
-          <w:color w:val="auto"/>
-          <w:spacing w:val="0"/>
-          <w:position w:val="0"/>
-          <w:sz w:val="22"/>
-          <w:shd w:fill="auto" w:val="clear"/>
-        </w:rPr>
-      </w:pPr>
-      <w:r>
-        <w:rPr>
-          <w:rFonts w:ascii="Open Sans" w:hAnsi="Open Sans" w:cs="Open Sans" w:eastAsia="Open Sans"/>
-          <w:color w:val="auto"/>
-          <w:spacing w:val="0"/>
-          <w:position w:val="0"/>
-          <w:sz w:val="22"/>
-          <w:shd w:fill="auto" w:val="clear"/>
-        </w:rPr>
-        <w:t xml:space="preserve">Afin de vérifier le bon déploiement de l’application, faire ceci…</w:t>
-      </w:r>
-    </w:p>
-    <w:p>
-      <w:pPr>
-        <w:spacing w:before="0" w:after="120" w:line="240"/>
-        <w:ind w:right="0" w:left="0" w:firstLine="0"/>
-        <w:jc w:val="both"/>
-        <w:rPr>
-          <w:rFonts w:ascii="Open Sans" w:hAnsi="Open Sans" w:cs="Open Sans" w:eastAsia="Open Sans"/>
-          <w:color w:val="auto"/>
-          <w:spacing w:val="0"/>
-          <w:position w:val="0"/>
-          <w:sz w:val="22"/>
-          <w:shd w:fill="auto" w:val="clear"/>
+          <w:shd w:fill="C0C0C0" w:val="clear"/>
         </w:rPr>
       </w:pPr>
     </w:p>
@@ -5699,7 +5929,7 @@
         <w:pageBreakBefore w:val="true"/>
         <w:numPr>
           <w:ilvl w:val="0"/>
-          <w:numId w:val="131"/>
+          <w:numId w:val="130"/>
         </w:numPr>
         <w:spacing w:before="0" w:after="119" w:line="240"/>
         <w:ind w:right="0" w:left="432" w:hanging="432"/>
@@ -5724,7 +5954,7 @@
           <w:u w:val="single"/>
           <w:shd w:fill="808080" w:val="clear"/>
         </w:rPr>
-        <w:t xml:space="preserve">Procédure de démarrage / arrêt</w:t>
+        <w:t xml:space="preserve">Procédure de mise à jour</w:t>
       </w:r>
     </w:p>
     <w:p>
@@ -5732,7 +5962,7 @@
         <w:keepNext w:val="true"/>
         <w:numPr>
           <w:ilvl w:val="0"/>
-          <w:numId w:val="131"/>
+          <w:numId w:val="130"/>
         </w:numPr>
         <w:spacing w:before="181" w:after="119" w:line="240"/>
         <w:ind w:right="0" w:left="576" w:hanging="576"/>
@@ -5779,32 +6009,6 @@
         <w:ind w:right="0" w:left="0" w:firstLine="0"/>
         <w:jc w:val="both"/>
         <w:rPr>
-          <w:rFonts w:ascii="Open Sans" w:hAnsi="Open Sans" w:cs="Open Sans" w:eastAsia="Open Sans"/>
-          <w:color w:val="auto"/>
-          <w:spacing w:val="0"/>
-          <w:position w:val="0"/>
-          <w:sz w:val="22"/>
-          <w:shd w:fill="auto" w:val="clear"/>
-        </w:rPr>
-      </w:pPr>
-      <w:r>
-        <w:rPr>
-          <w:rFonts w:ascii="Open Sans" w:hAnsi="Open Sans" w:cs="Open Sans" w:eastAsia="Open Sans"/>
-          <w:color w:val="auto"/>
-          <w:spacing w:val="0"/>
-          <w:position w:val="0"/>
-          <w:sz w:val="22"/>
-          <w:shd w:fill="auto" w:val="clear"/>
-        </w:rPr>
-        <w:t xml:space="preserve">Lancer pgAdmin4, une fois le restore de la base de données fait, vous pouvez lancer la base de données. Vérifier que celle-ci est bien lancé en faisant un clique gauche sur la database voulu.</w:t>
-      </w:r>
-    </w:p>
-    <w:p>
-      <w:pPr>
-        <w:spacing w:before="0" w:after="120" w:line="240"/>
-        <w:ind w:right="0" w:left="0" w:firstLine="0"/>
-        <w:jc w:val="both"/>
-        <w:rPr>
           <w:rFonts w:ascii="Liberation Serif" w:hAnsi="Liberation Serif" w:cs="Liberation Serif" w:eastAsia="Liberation Serif"/>
           <w:color w:val="4C4C4C"/>
           <w:spacing w:val="0"/>
@@ -5822,8 +6026,84 @@
           <w:sz w:val="22"/>
           <w:shd w:fill="auto" w:val="clear"/>
         </w:rPr>
-        <w:t xml:space="preserve">Pour arrêter la base de données, faites un cliques droit sur la database dans l'arborescence et cliquer sur "Disconnect Database...".</w:t>
-      </w:r>
+        <w:t xml:space="preserve">Avant tout changement de la base de données il faut faire un backup de la version actuel de la base de données. Effectuer les réquêtes SQL pour le changement des tables depuis pgAdmin</w:t>
+      </w:r>
+    </w:p>
+    <w:p>
+      <w:pPr>
+        <w:spacing w:before="0" w:after="120" w:line="240"/>
+        <w:ind w:right="0" w:left="0" w:firstLine="0"/>
+        <w:jc w:val="both"/>
+        <w:rPr>
+          <w:rFonts w:ascii="Open Sans" w:hAnsi="Open Sans" w:cs="Open Sans" w:eastAsia="Open Sans"/>
+          <w:color w:val="auto"/>
+          <w:spacing w:val="0"/>
+          <w:position w:val="0"/>
+          <w:sz w:val="22"/>
+          <w:shd w:fill="auto" w:val="clear"/>
+        </w:rPr>
+      </w:pPr>
+    </w:p>
+    <w:p>
+      <w:pPr>
+        <w:keepNext w:val="true"/>
+        <w:numPr>
+          <w:ilvl w:val="0"/>
+          <w:numId w:val="133"/>
+        </w:numPr>
+        <w:spacing w:before="181" w:after="119" w:line="240"/>
+        <w:ind w:right="0" w:left="576" w:hanging="576"/>
+        <w:jc w:val="left"/>
+        <w:rPr>
+          <w:rFonts w:ascii="Liberation Serif" w:hAnsi="Liberation Serif" w:cs="Liberation Serif" w:eastAsia="Liberation Serif"/>
+          <w:color w:val="4C4C4C"/>
+          <w:spacing w:val="0"/>
+          <w:position w:val="0"/>
+          <w:sz w:val="28"/>
+          <w:shd w:fill="C0C0C0" w:val="clear"/>
+        </w:rPr>
+      </w:pPr>
+      <w:r>
+        <w:rPr>
+          <w:rFonts w:ascii="Liberation Serif" w:hAnsi="Liberation Serif" w:cs="Liberation Serif" w:eastAsia="Liberation Serif"/>
+          <w:color w:val="4C4C4C"/>
+          <w:spacing w:val="0"/>
+          <w:position w:val="0"/>
+          <w:sz w:val="28"/>
+          <w:shd w:fill="C0C0C0" w:val="clear"/>
+        </w:rPr>
+        <w:t xml:space="preserve">Batches</w:t>
+      </w:r>
+    </w:p>
+    <w:p>
+      <w:pPr>
+        <w:spacing w:before="0" w:after="120" w:line="240"/>
+        <w:ind w:right="0" w:left="0" w:firstLine="0"/>
+        <w:jc w:val="both"/>
+        <w:rPr>
+          <w:rFonts w:ascii="Open Sans" w:hAnsi="Open Sans" w:cs="Open Sans" w:eastAsia="Open Sans"/>
+          <w:color w:val="auto"/>
+          <w:spacing w:val="0"/>
+          <w:position w:val="0"/>
+          <w:sz w:val="22"/>
+          <w:shd w:fill="auto" w:val="clear"/>
+        </w:rPr>
+      </w:pPr>
+    </w:p>
+    <w:p>
+      <w:pPr>
+        <w:spacing w:before="0" w:after="120" w:line="240"/>
+        <w:ind w:right="0" w:left="0" w:firstLine="0"/>
+        <w:jc w:val="both"/>
+        <w:rPr>
+          <w:rFonts w:ascii="Liberation Serif" w:hAnsi="Liberation Serif" w:cs="Liberation Serif" w:eastAsia="Liberation Serif"/>
+          <w:color w:val="4C4C4C"/>
+          <w:spacing w:val="0"/>
+          <w:position w:val="0"/>
+          <w:sz w:val="28"/>
+          <w:shd w:fill="C0C0C0" w:val="clear"/>
+        </w:rPr>
+      </w:pPr>
     </w:p>
     <w:p>
       <w:pPr>
@@ -5868,7 +6148,7 @@
           <w:sz w:val="28"/>
           <w:shd w:fill="C0C0C0" w:val="clear"/>
         </w:rPr>
-        <w:t xml:space="preserve">Batches</w:t>
+        <w:t xml:space="preserve">Application web </w:t>
       </w:r>
     </w:p>
     <w:p>
@@ -5918,21 +6198,54 @@
         <w:ind w:right="0" w:left="0" w:firstLine="0"/>
         <w:jc w:val="both"/>
         <w:rPr>
-          <w:rFonts w:ascii="Open Sans" w:hAnsi="Open Sans" w:cs="Open Sans" w:eastAsia="Open Sans"/>
-          <w:color w:val="auto"/>
-          <w:spacing w:val="0"/>
-          <w:position w:val="0"/>
-          <w:sz w:val="22"/>
-          <w:shd w:fill="auto" w:val="clear"/>
-        </w:rPr>
-      </w:pPr>
+          <w:rFonts w:ascii="Liberation Serif" w:hAnsi="Liberation Serif" w:cs="Liberation Serif" w:eastAsia="Liberation Serif"/>
+          <w:color w:val="4C4C4C"/>
+          <w:spacing w:val="0"/>
+          <w:position w:val="0"/>
+          <w:sz w:val="28"/>
+          <w:shd w:fill="C0C0C0" w:val="clear"/>
+        </w:rPr>
+      </w:pPr>
+    </w:p>
+    <w:p>
+      <w:pPr>
+        <w:pageBreakBefore w:val="true"/>
+        <w:numPr>
+          <w:ilvl w:val="0"/>
+          <w:numId w:val="137"/>
+        </w:numPr>
+        <w:spacing w:before="0" w:after="119" w:line="240"/>
+        <w:ind w:right="0" w:left="432" w:hanging="432"/>
+        <w:jc w:val="left"/>
+        <w:rPr>
+          <w:rFonts w:ascii="Liberation Serif" w:hAnsi="Liberation Serif" w:cs="Liberation Serif" w:eastAsia="Liberation Serif"/>
+          <w:color w:val="FFFFFF"/>
+          <w:spacing w:val="0"/>
+          <w:position w:val="0"/>
+          <w:sz w:val="52"/>
+          <w:u w:val="single"/>
+          <w:shd w:fill="808080" w:val="clear"/>
+        </w:rPr>
+      </w:pPr>
+      <w:r>
+        <w:rPr>
+          <w:rFonts w:ascii="Liberation Serif" w:hAnsi="Liberation Serif" w:cs="Liberation Serif" w:eastAsia="Liberation Serif"/>
+          <w:color w:val="FFFFFF"/>
+          <w:spacing w:val="0"/>
+          <w:position w:val="0"/>
+          <w:sz w:val="52"/>
+          <w:u w:val="single"/>
+          <w:shd w:fill="808080" w:val="clear"/>
+        </w:rPr>
+        <w:t xml:space="preserve">Supervision/Monitoring</w:t>
+      </w:r>
     </w:p>
     <w:p>
       <w:pPr>
         <w:keepNext w:val="true"/>
         <w:numPr>
           <w:ilvl w:val="0"/>
-          <w:numId w:val="138"/>
+          <w:numId w:val="137"/>
         </w:numPr>
         <w:spacing w:before="181" w:after="119" w:line="240"/>
         <w:ind w:right="0" w:left="576" w:hanging="576"/>
@@ -5955,62 +6268,47 @@
           <w:sz w:val="28"/>
           <w:shd w:fill="C0C0C0" w:val="clear"/>
         </w:rPr>
-        <w:t xml:space="preserve">Application web</w:t>
-      </w:r>
-    </w:p>
-    <w:p>
-      <w:pPr>
-        <w:spacing w:before="0" w:after="120" w:line="240"/>
-        <w:ind w:right="0" w:left="0" w:firstLine="0"/>
-        <w:jc w:val="both"/>
-        <w:rPr>
-          <w:rFonts w:ascii="Open Sans" w:hAnsi="Open Sans" w:cs="Open Sans" w:eastAsia="Open Sans"/>
-          <w:color w:val="auto"/>
-          <w:spacing w:val="0"/>
-          <w:position w:val="0"/>
-          <w:sz w:val="22"/>
-          <w:shd w:fill="auto" w:val="clear"/>
-        </w:rPr>
-      </w:pPr>
-    </w:p>
-    <w:p>
-      <w:pPr>
-        <w:spacing w:before="0" w:after="120" w:line="240"/>
-        <w:ind w:right="0" w:left="0" w:firstLine="0"/>
-        <w:jc w:val="both"/>
-        <w:rPr>
-          <w:rFonts w:ascii="Liberation Serif" w:hAnsi="Liberation Serif" w:cs="Liberation Serif" w:eastAsia="Liberation Serif"/>
-          <w:color w:val="4C4C4C"/>
-          <w:spacing w:val="0"/>
-          <w:position w:val="0"/>
-          <w:sz w:val="28"/>
-          <w:shd w:fill="C0C0C0" w:val="clear"/>
-        </w:rPr>
-      </w:pPr>
-      <w:r>
-        <w:rPr>
-          <w:rFonts w:ascii="Open Sans" w:hAnsi="Open Sans" w:cs="Open Sans" w:eastAsia="Open Sans"/>
-          <w:color w:val="auto"/>
-          <w:spacing w:val="0"/>
-          <w:position w:val="0"/>
-          <w:sz w:val="22"/>
-          <w:shd w:fill="auto" w:val="clear"/>
-        </w:rPr>
-        <w:t xml:space="preserve">Afin de vérifier le bon déploiement de l’application, faire ceci…</w:t>
-      </w:r>
-    </w:p>
-    <w:p>
-      <w:pPr>
-        <w:spacing w:before="0" w:after="120" w:line="240"/>
-        <w:ind w:right="0" w:left="0" w:firstLine="0"/>
-        <w:jc w:val="both"/>
-        <w:rPr>
-          <w:rFonts w:ascii="Liberation Serif" w:hAnsi="Liberation Serif" w:cs="Liberation Serif" w:eastAsia="Liberation Serif"/>
-          <w:color w:val="4C4C4C"/>
-          <w:spacing w:val="0"/>
-          <w:position w:val="0"/>
-          <w:sz w:val="28"/>
-          <w:shd w:fill="C0C0C0" w:val="clear"/>
+        <w:t xml:space="preserve">Supervision de l’application web</w:t>
+      </w:r>
+    </w:p>
+    <w:p>
+      <w:pPr>
+        <w:spacing w:before="0" w:after="120" w:line="240"/>
+        <w:ind w:right="0" w:left="0" w:firstLine="0"/>
+        <w:jc w:val="both"/>
+        <w:rPr>
+          <w:rFonts w:ascii="Open Sans" w:hAnsi="Open Sans" w:cs="Open Sans" w:eastAsia="Open Sans"/>
+          <w:color w:val="auto"/>
+          <w:spacing w:val="0"/>
+          <w:position w:val="0"/>
+          <w:sz w:val="22"/>
+          <w:shd w:fill="auto" w:val="clear"/>
+        </w:rPr>
+      </w:pPr>
+      <w:r>
+        <w:rPr>
+          <w:rFonts w:ascii="Open Sans" w:hAnsi="Open Sans" w:cs="Open Sans" w:eastAsia="Open Sans"/>
+          <w:color w:val="auto"/>
+          <w:spacing w:val="0"/>
+          <w:position w:val="0"/>
+          <w:sz w:val="22"/>
+          <w:shd w:fill="auto" w:val="clear"/>
+        </w:rPr>
+        <w:t xml:space="preserve">Consulter les traces dans le fichier logs/applicationLogs</w:t>
+      </w:r>
+    </w:p>
+    <w:p>
+      <w:pPr>
+        <w:spacing w:before="0" w:after="120" w:line="240"/>
+        <w:ind w:right="0" w:left="0" w:firstLine="0"/>
+        <w:jc w:val="both"/>
+        <w:rPr>
+          <w:rFonts w:ascii="Open Sans" w:hAnsi="Open Sans" w:cs="Open Sans" w:eastAsia="Open Sans"/>
+          <w:color w:val="auto"/>
+          <w:spacing w:val="0"/>
+          <w:position w:val="0"/>
+          <w:sz w:val="22"/>
+          <w:shd w:fill="auto" w:val="clear"/>
         </w:rPr>
       </w:pPr>
     </w:p>
@@ -6044,267 +6342,89 @@
           <w:u w:val="single"/>
           <w:shd w:fill="808080" w:val="clear"/>
         </w:rPr>
-        <w:t xml:space="preserve">Procédure de mise à jour</w:t>
-      </w:r>
-    </w:p>
-    <w:p>
-      <w:pPr>
-        <w:keepNext w:val="true"/>
-        <w:numPr>
-          <w:ilvl w:val="0"/>
-          <w:numId w:val="140"/>
-        </w:numPr>
-        <w:spacing w:before="181" w:after="119" w:line="240"/>
-        <w:ind w:right="0" w:left="576" w:hanging="576"/>
-        <w:jc w:val="left"/>
-        <w:rPr>
-          <w:rFonts w:ascii="Liberation Serif" w:hAnsi="Liberation Serif" w:cs="Liberation Serif" w:eastAsia="Liberation Serif"/>
-          <w:color w:val="4C4C4C"/>
-          <w:spacing w:val="0"/>
-          <w:position w:val="0"/>
-          <w:sz w:val="28"/>
-          <w:shd w:fill="C0C0C0" w:val="clear"/>
-        </w:rPr>
-      </w:pPr>
-      <w:r>
-        <w:rPr>
-          <w:rFonts w:ascii="Liberation Serif" w:hAnsi="Liberation Serif" w:cs="Liberation Serif" w:eastAsia="Liberation Serif"/>
-          <w:color w:val="4C4C4C"/>
-          <w:spacing w:val="0"/>
-          <w:position w:val="0"/>
-          <w:sz w:val="28"/>
-          <w:shd w:fill="C0C0C0" w:val="clear"/>
-        </w:rPr>
-        <w:t xml:space="preserve">Base de données</w:t>
-      </w:r>
-    </w:p>
-    <w:p>
-      <w:pPr>
-        <w:spacing w:before="0" w:after="120" w:line="240"/>
-        <w:ind w:right="0" w:left="0" w:firstLine="0"/>
-        <w:jc w:val="both"/>
-        <w:rPr>
-          <w:rFonts w:ascii="Open Sans" w:hAnsi="Open Sans" w:cs="Open Sans" w:eastAsia="Open Sans"/>
-          <w:color w:val="auto"/>
-          <w:spacing w:val="0"/>
-          <w:position w:val="0"/>
-          <w:sz w:val="22"/>
-          <w:shd w:fill="auto" w:val="clear"/>
-        </w:rPr>
-      </w:pPr>
-    </w:p>
-    <w:p>
-      <w:pPr>
-        <w:spacing w:before="0" w:after="120" w:line="240"/>
-        <w:ind w:right="0" w:left="0" w:firstLine="0"/>
-        <w:jc w:val="both"/>
-        <w:rPr>
-          <w:rFonts w:ascii="Liberation Serif" w:hAnsi="Liberation Serif" w:cs="Liberation Serif" w:eastAsia="Liberation Serif"/>
-          <w:color w:val="4C4C4C"/>
-          <w:spacing w:val="0"/>
-          <w:position w:val="0"/>
-          <w:sz w:val="28"/>
-          <w:shd w:fill="C0C0C0" w:val="clear"/>
-        </w:rPr>
-      </w:pPr>
-      <w:r>
-        <w:rPr>
-          <w:rFonts w:ascii="Open Sans" w:hAnsi="Open Sans" w:cs="Open Sans" w:eastAsia="Open Sans"/>
-          <w:color w:val="auto"/>
-          <w:spacing w:val="0"/>
-          <w:position w:val="0"/>
-          <w:sz w:val="22"/>
-          <w:shd w:fill="auto" w:val="clear"/>
-        </w:rPr>
-        <w:t xml:space="preserve">Avant tout changement de la base de données il faut faire un backup de la version actuel de la base de données. Effectuer les réquêtes SQL pour le changement des tables depuis pgAdmin</w:t>
-      </w:r>
-    </w:p>
-    <w:p>
-      <w:pPr>
-        <w:spacing w:before="0" w:after="120" w:line="240"/>
-        <w:ind w:right="0" w:left="0" w:firstLine="0"/>
-        <w:jc w:val="both"/>
-        <w:rPr>
-          <w:rFonts w:ascii="Open Sans" w:hAnsi="Open Sans" w:cs="Open Sans" w:eastAsia="Open Sans"/>
-          <w:color w:val="auto"/>
-          <w:spacing w:val="0"/>
-          <w:position w:val="0"/>
-          <w:sz w:val="22"/>
-          <w:shd w:fill="auto" w:val="clear"/>
-        </w:rPr>
-      </w:pPr>
-    </w:p>
-    <w:p>
-      <w:pPr>
-        <w:keepNext w:val="true"/>
-        <w:numPr>
-          <w:ilvl w:val="0"/>
-          <w:numId w:val="144"/>
-        </w:numPr>
-        <w:spacing w:before="181" w:after="119" w:line="240"/>
-        <w:ind w:right="0" w:left="576" w:hanging="576"/>
-        <w:jc w:val="left"/>
-        <w:rPr>
-          <w:rFonts w:ascii="Liberation Serif" w:hAnsi="Liberation Serif" w:cs="Liberation Serif" w:eastAsia="Liberation Serif"/>
-          <w:color w:val="4C4C4C"/>
-          <w:spacing w:val="0"/>
-          <w:position w:val="0"/>
-          <w:sz w:val="28"/>
-          <w:shd w:fill="C0C0C0" w:val="clear"/>
-        </w:rPr>
-      </w:pPr>
-      <w:r>
-        <w:rPr>
-          <w:rFonts w:ascii="Liberation Serif" w:hAnsi="Liberation Serif" w:cs="Liberation Serif" w:eastAsia="Liberation Serif"/>
-          <w:color w:val="4C4C4C"/>
-          <w:spacing w:val="0"/>
-          <w:position w:val="0"/>
-          <w:sz w:val="28"/>
-          <w:shd w:fill="C0C0C0" w:val="clear"/>
-        </w:rPr>
-        <w:t xml:space="preserve">Batches</w:t>
-      </w:r>
-    </w:p>
-    <w:p>
-      <w:pPr>
-        <w:spacing w:before="0" w:after="120" w:line="240"/>
-        <w:ind w:right="0" w:left="0" w:firstLine="0"/>
-        <w:jc w:val="both"/>
-        <w:rPr>
-          <w:rFonts w:ascii="Open Sans" w:hAnsi="Open Sans" w:cs="Open Sans" w:eastAsia="Open Sans"/>
-          <w:color w:val="auto"/>
-          <w:spacing w:val="0"/>
-          <w:position w:val="0"/>
-          <w:sz w:val="22"/>
-          <w:shd w:fill="auto" w:val="clear"/>
-        </w:rPr>
-      </w:pPr>
-    </w:p>
-    <w:p>
-      <w:pPr>
-        <w:spacing w:before="0" w:after="120" w:line="240"/>
-        <w:ind w:right="0" w:left="0" w:firstLine="0"/>
-        <w:jc w:val="both"/>
-        <w:rPr>
-          <w:rFonts w:ascii="Liberation Serif" w:hAnsi="Liberation Serif" w:cs="Liberation Serif" w:eastAsia="Liberation Serif"/>
-          <w:color w:val="4C4C4C"/>
-          <w:spacing w:val="0"/>
-          <w:position w:val="0"/>
-          <w:sz w:val="28"/>
-          <w:shd w:fill="C0C0C0" w:val="clear"/>
-        </w:rPr>
-      </w:pPr>
-      <w:r>
-        <w:rPr>
-          <w:rFonts w:ascii="Open Sans" w:hAnsi="Open Sans" w:cs="Open Sans" w:eastAsia="Open Sans"/>
-          <w:color w:val="auto"/>
-          <w:spacing w:val="0"/>
-          <w:position w:val="0"/>
-          <w:sz w:val="22"/>
-          <w:shd w:fill="auto" w:val="clear"/>
-        </w:rPr>
-        <w:t xml:space="preserve">Afin de vérifier le bon déploiement de l’application, faire ceci…</w:t>
-      </w:r>
-    </w:p>
-    <w:p>
-      <w:pPr>
-        <w:spacing w:before="0" w:after="120" w:line="240"/>
-        <w:ind w:right="0" w:left="0" w:firstLine="0"/>
-        <w:jc w:val="both"/>
-        <w:rPr>
-          <w:rFonts w:ascii="Open Sans" w:hAnsi="Open Sans" w:cs="Open Sans" w:eastAsia="Open Sans"/>
-          <w:color w:val="auto"/>
-          <w:spacing w:val="0"/>
-          <w:position w:val="0"/>
-          <w:sz w:val="22"/>
-          <w:shd w:fill="auto" w:val="clear"/>
-        </w:rPr>
-      </w:pPr>
-    </w:p>
-    <w:p>
-      <w:pPr>
-        <w:keepNext w:val="true"/>
-        <w:numPr>
-          <w:ilvl w:val="0"/>
-          <w:numId w:val="147"/>
-        </w:numPr>
-        <w:spacing w:before="181" w:after="119" w:line="240"/>
-        <w:ind w:right="0" w:left="576" w:hanging="576"/>
-        <w:jc w:val="left"/>
-        <w:rPr>
-          <w:rFonts w:ascii="Liberation Serif" w:hAnsi="Liberation Serif" w:cs="Liberation Serif" w:eastAsia="Liberation Serif"/>
-          <w:color w:val="4C4C4C"/>
-          <w:spacing w:val="0"/>
-          <w:position w:val="0"/>
-          <w:sz w:val="28"/>
-          <w:shd w:fill="C0C0C0" w:val="clear"/>
-        </w:rPr>
-      </w:pPr>
-      <w:r>
-        <w:rPr>
-          <w:rFonts w:ascii="Liberation Serif" w:hAnsi="Liberation Serif" w:cs="Liberation Serif" w:eastAsia="Liberation Serif"/>
-          <w:color w:val="4C4C4C"/>
-          <w:spacing w:val="0"/>
-          <w:position w:val="0"/>
-          <w:sz w:val="28"/>
-          <w:shd w:fill="C0C0C0" w:val="clear"/>
-        </w:rPr>
-        <w:t xml:space="preserve">Application web </w:t>
-      </w:r>
-    </w:p>
-    <w:p>
-      <w:pPr>
-        <w:spacing w:before="0" w:after="120" w:line="240"/>
-        <w:ind w:right="0" w:left="0" w:firstLine="0"/>
-        <w:jc w:val="both"/>
-        <w:rPr>
-          <w:rFonts w:ascii="Open Sans" w:hAnsi="Open Sans" w:cs="Open Sans" w:eastAsia="Open Sans"/>
-          <w:color w:val="auto"/>
-          <w:spacing w:val="0"/>
-          <w:position w:val="0"/>
-          <w:sz w:val="22"/>
-          <w:shd w:fill="auto" w:val="clear"/>
-        </w:rPr>
-      </w:pPr>
-    </w:p>
-    <w:p>
-      <w:pPr>
-        <w:spacing w:before="0" w:after="120" w:line="240"/>
-        <w:ind w:right="0" w:left="0" w:firstLine="0"/>
-        <w:jc w:val="both"/>
-        <w:rPr>
-          <w:rFonts w:ascii="Liberation Serif" w:hAnsi="Liberation Serif" w:cs="Liberation Serif" w:eastAsia="Liberation Serif"/>
-          <w:color w:val="4C4C4C"/>
-          <w:spacing w:val="0"/>
-          <w:position w:val="0"/>
-          <w:sz w:val="28"/>
-          <w:shd w:fill="C0C0C0" w:val="clear"/>
-        </w:rPr>
-      </w:pPr>
-      <w:r>
-        <w:rPr>
-          <w:rFonts w:ascii="Open Sans" w:hAnsi="Open Sans" w:cs="Open Sans" w:eastAsia="Open Sans"/>
-          <w:color w:val="auto"/>
-          <w:spacing w:val="0"/>
-          <w:position w:val="0"/>
-          <w:sz w:val="22"/>
-          <w:shd w:fill="auto" w:val="clear"/>
-        </w:rPr>
-        <w:t xml:space="preserve">Afin de vérifier le bon déploiement de l’application, faire ceci…</w:t>
-      </w:r>
-    </w:p>
-    <w:p>
-      <w:pPr>
-        <w:spacing w:before="0" w:after="120" w:line="240"/>
-        <w:ind w:right="0" w:left="0" w:firstLine="0"/>
-        <w:jc w:val="both"/>
-        <w:rPr>
-          <w:rFonts w:ascii="Liberation Serif" w:hAnsi="Liberation Serif" w:cs="Liberation Serif" w:eastAsia="Liberation Serif"/>
-          <w:color w:val="4C4C4C"/>
-          <w:spacing w:val="0"/>
-          <w:position w:val="0"/>
-          <w:sz w:val="28"/>
-          <w:shd w:fill="C0C0C0" w:val="clear"/>
+        <w:t xml:space="preserve">Procédure de sauvegarde et restauration</w:t>
+      </w:r>
+    </w:p>
+    <w:p>
+      <w:pPr>
+        <w:spacing w:before="0" w:after="120" w:line="240"/>
+        <w:ind w:right="0" w:left="0" w:firstLine="0"/>
+        <w:jc w:val="both"/>
+        <w:rPr>
+          <w:rFonts w:ascii="Open Sans" w:hAnsi="Open Sans" w:cs="Open Sans" w:eastAsia="Open Sans"/>
+          <w:color w:val="auto"/>
+          <w:spacing w:val="0"/>
+          <w:position w:val="0"/>
+          <w:sz w:val="22"/>
+          <w:shd w:fill="auto" w:val="clear"/>
+        </w:rPr>
+      </w:pPr>
+    </w:p>
+    <w:p>
+      <w:pPr>
+        <w:spacing w:before="0" w:after="120" w:line="240"/>
+        <w:ind w:right="0" w:left="0" w:firstLine="0"/>
+        <w:jc w:val="both"/>
+        <w:rPr>
+          <w:rFonts w:ascii="Open Sans" w:hAnsi="Open Sans" w:cs="Open Sans" w:eastAsia="Open Sans"/>
+          <w:color w:val="auto"/>
+          <w:spacing w:val="0"/>
+          <w:position w:val="0"/>
+          <w:sz w:val="22"/>
+          <w:shd w:fill="auto" w:val="clear"/>
+        </w:rPr>
+      </w:pPr>
+      <w:r>
+        <w:rPr>
+          <w:rFonts w:ascii="Open Sans" w:hAnsi="Open Sans" w:cs="Open Sans" w:eastAsia="Open Sans"/>
+          <w:color w:val="auto"/>
+          <w:spacing w:val="0"/>
+          <w:position w:val="0"/>
+          <w:sz w:val="22"/>
+          <w:shd w:fill="auto" w:val="clear"/>
+        </w:rPr>
+        <w:t xml:space="preserve">Pour sauvegarder ou restaurer la base de données il faut effectuer un backup ou un restore dans PgAdmin.</w:t>
+      </w:r>
+    </w:p>
+    <w:p>
+      <w:pPr>
+        <w:spacing w:before="0" w:after="120" w:line="240"/>
+        <w:ind w:right="0" w:left="0" w:firstLine="0"/>
+        <w:jc w:val="both"/>
+        <w:rPr>
+          <w:rFonts w:ascii="Liberation Serif" w:hAnsi="Liberation Serif" w:cs="Liberation Serif" w:eastAsia="Liberation Serif"/>
+          <w:color w:val="FFFFFF"/>
+          <w:spacing w:val="0"/>
+          <w:position w:val="0"/>
+          <w:sz w:val="52"/>
+          <w:u w:val="single"/>
+          <w:shd w:fill="808080" w:val="clear"/>
+        </w:rPr>
+      </w:pPr>
+      <w:r>
+        <w:rPr>
+          <w:rFonts w:ascii="Open Sans" w:hAnsi="Open Sans" w:cs="Open Sans" w:eastAsia="Open Sans"/>
+          <w:color w:val="auto"/>
+          <w:spacing w:val="0"/>
+          <w:position w:val="0"/>
+          <w:sz w:val="22"/>
+          <w:shd w:fill="auto" w:val="clear"/>
+        </w:rPr>
+        <w:t xml:space="preserve">Pour l'application récupèrer la dernière version du code source disponible sur Git.</w:t>
+      </w:r>
+    </w:p>
+    <w:p>
+      <w:pPr>
+        <w:spacing w:before="0" w:after="120" w:line="240"/>
+        <w:ind w:right="0" w:left="0" w:firstLine="0"/>
+        <w:jc w:val="both"/>
+        <w:rPr>
+          <w:rFonts w:ascii="Open Sans" w:hAnsi="Open Sans" w:cs="Open Sans" w:eastAsia="Open Sans"/>
+          <w:color w:val="auto"/>
+          <w:spacing w:val="0"/>
+          <w:position w:val="0"/>
+          <w:sz w:val="22"/>
+          <w:shd w:fill="auto" w:val="clear"/>
         </w:rPr>
       </w:pPr>
     </w:p>
@@ -6313,228 +6433,7 @@
         <w:pageBreakBefore w:val="true"/>
         <w:numPr>
           <w:ilvl w:val="0"/>
-          <w:numId w:val="149"/>
-        </w:numPr>
-        <w:spacing w:before="0" w:after="119" w:line="240"/>
-        <w:ind w:right="0" w:left="432" w:hanging="432"/>
-        <w:jc w:val="left"/>
-        <w:rPr>
-          <w:rFonts w:ascii="Liberation Serif" w:hAnsi="Liberation Serif" w:cs="Liberation Serif" w:eastAsia="Liberation Serif"/>
-          <w:color w:val="FFFFFF"/>
-          <w:spacing w:val="0"/>
-          <w:position w:val="0"/>
-          <w:sz w:val="52"/>
-          <w:u w:val="single"/>
-          <w:shd w:fill="808080" w:val="clear"/>
-        </w:rPr>
-      </w:pPr>
-      <w:r>
-        <w:rPr>
-          <w:rFonts w:ascii="Liberation Serif" w:hAnsi="Liberation Serif" w:cs="Liberation Serif" w:eastAsia="Liberation Serif"/>
-          <w:color w:val="FFFFFF"/>
-          <w:spacing w:val="0"/>
-          <w:position w:val="0"/>
-          <w:sz w:val="52"/>
-          <w:u w:val="single"/>
-          <w:shd w:fill="808080" w:val="clear"/>
-        </w:rPr>
-        <w:t xml:space="preserve">Supervision/Monitoring</w:t>
-      </w:r>
-    </w:p>
-    <w:p>
-      <w:pPr>
-        <w:keepNext w:val="true"/>
-        <w:numPr>
-          <w:ilvl w:val="0"/>
-          <w:numId w:val="149"/>
-        </w:numPr>
-        <w:spacing w:before="181" w:after="119" w:line="240"/>
-        <w:ind w:right="0" w:left="576" w:hanging="576"/>
-        <w:jc w:val="left"/>
-        <w:rPr>
-          <w:rFonts w:ascii="Liberation Serif" w:hAnsi="Liberation Serif" w:cs="Liberation Serif" w:eastAsia="Liberation Serif"/>
-          <w:color w:val="4C4C4C"/>
-          <w:spacing w:val="0"/>
-          <w:position w:val="0"/>
-          <w:sz w:val="28"/>
-          <w:shd w:fill="C0C0C0" w:val="clear"/>
-        </w:rPr>
-      </w:pPr>
-      <w:r>
-        <w:rPr>
-          <w:rFonts w:ascii="Liberation Serif" w:hAnsi="Liberation Serif" w:cs="Liberation Serif" w:eastAsia="Liberation Serif"/>
-          <w:color w:val="4C4C4C"/>
-          <w:spacing w:val="0"/>
-          <w:position w:val="0"/>
-          <w:sz w:val="28"/>
-          <w:shd w:fill="C0C0C0" w:val="clear"/>
-        </w:rPr>
-        <w:t xml:space="preserve">Supervision de l’application web</w:t>
-      </w:r>
-    </w:p>
-    <w:p>
-      <w:pPr>
-        <w:spacing w:before="0" w:after="120" w:line="240"/>
-        <w:ind w:right="0" w:left="0" w:firstLine="0"/>
-        <w:jc w:val="both"/>
-        <w:rPr>
-          <w:rFonts w:ascii="Open Sans" w:hAnsi="Open Sans" w:cs="Open Sans" w:eastAsia="Open Sans"/>
-          <w:color w:val="auto"/>
-          <w:spacing w:val="0"/>
-          <w:position w:val="0"/>
-          <w:sz w:val="22"/>
-          <w:shd w:fill="auto" w:val="clear"/>
-        </w:rPr>
-      </w:pPr>
-      <w:r>
-        <w:rPr>
-          <w:rFonts w:ascii="Open Sans" w:hAnsi="Open Sans" w:cs="Open Sans" w:eastAsia="Open Sans"/>
-          <w:color w:val="auto"/>
-          <w:spacing w:val="0"/>
-          <w:position w:val="0"/>
-          <w:sz w:val="22"/>
-          <w:shd w:fill="auto" w:val="clear"/>
-        </w:rPr>
-        <w:t xml:space="preserve">Afin de tester que l’application web est toujours fonctionnelles, faire ceci…</w:t>
-      </w:r>
-    </w:p>
-    <w:p>
-      <w:pPr>
-        <w:spacing w:before="0" w:after="120" w:line="240"/>
-        <w:ind w:right="0" w:left="0" w:firstLine="0"/>
-        <w:jc w:val="both"/>
-        <w:rPr>
-          <w:rFonts w:ascii="Open Sans" w:hAnsi="Open Sans" w:cs="Open Sans" w:eastAsia="Open Sans"/>
-          <w:color w:val="auto"/>
-          <w:spacing w:val="0"/>
-          <w:position w:val="0"/>
-          <w:sz w:val="22"/>
-          <w:shd w:fill="auto" w:val="clear"/>
-        </w:rPr>
-      </w:pPr>
-    </w:p>
-    <w:p>
-      <w:pPr>
-        <w:pageBreakBefore w:val="true"/>
-        <w:numPr>
-          <w:ilvl w:val="0"/>
-          <w:numId w:val="152"/>
-        </w:numPr>
-        <w:spacing w:before="0" w:after="119" w:line="240"/>
-        <w:ind w:right="0" w:left="432" w:hanging="432"/>
-        <w:jc w:val="left"/>
-        <w:rPr>
-          <w:rFonts w:ascii="Liberation Serif" w:hAnsi="Liberation Serif" w:cs="Liberation Serif" w:eastAsia="Liberation Serif"/>
-          <w:color w:val="FFFFFF"/>
-          <w:spacing w:val="0"/>
-          <w:position w:val="0"/>
-          <w:sz w:val="52"/>
-          <w:u w:val="single"/>
-          <w:shd w:fill="808080" w:val="clear"/>
-        </w:rPr>
-      </w:pPr>
-      <w:r>
-        <w:rPr>
-          <w:rFonts w:ascii="Liberation Serif" w:hAnsi="Liberation Serif" w:cs="Liberation Serif" w:eastAsia="Liberation Serif"/>
-          <w:color w:val="FFFFFF"/>
-          <w:spacing w:val="0"/>
-          <w:position w:val="0"/>
-          <w:sz w:val="52"/>
-          <w:u w:val="single"/>
-          <w:shd w:fill="808080" w:val="clear"/>
-        </w:rPr>
-        <w:t xml:space="preserve">Procédure de sauvegarde et restauration</w:t>
-      </w:r>
-    </w:p>
-    <w:p>
-      <w:pPr>
-        <w:spacing w:before="0" w:after="120" w:line="240"/>
-        <w:ind w:right="0" w:left="0" w:firstLine="0"/>
-        <w:jc w:val="both"/>
-        <w:rPr>
-          <w:rFonts w:ascii="Open Sans" w:hAnsi="Open Sans" w:cs="Open Sans" w:eastAsia="Open Sans"/>
-          <w:color w:val="auto"/>
-          <w:spacing w:val="0"/>
-          <w:position w:val="0"/>
-          <w:sz w:val="22"/>
-          <w:shd w:fill="auto" w:val="clear"/>
-        </w:rPr>
-      </w:pPr>
-    </w:p>
-    <w:p>
-      <w:pPr>
-        <w:spacing w:before="0" w:after="120" w:line="240"/>
-        <w:ind w:right="0" w:left="0" w:firstLine="0"/>
-        <w:jc w:val="both"/>
-        <w:rPr>
-          <w:rFonts w:ascii="Open Sans" w:hAnsi="Open Sans" w:cs="Open Sans" w:eastAsia="Open Sans"/>
-          <w:color w:val="auto"/>
-          <w:spacing w:val="0"/>
-          <w:position w:val="0"/>
-          <w:sz w:val="22"/>
-          <w:shd w:fill="auto" w:val="clear"/>
-        </w:rPr>
-      </w:pPr>
-      <w:r>
-        <w:rPr>
-          <w:rFonts w:ascii="Open Sans" w:hAnsi="Open Sans" w:cs="Open Sans" w:eastAsia="Open Sans"/>
-          <w:color w:val="auto"/>
-          <w:spacing w:val="0"/>
-          <w:position w:val="0"/>
-          <w:sz w:val="22"/>
-          <w:shd w:fill="auto" w:val="clear"/>
-        </w:rPr>
-        <w:t xml:space="preserve">Pour sauvegarder ou restaurer la base de données il faut effectuer un backup ou un restore dans PgAdmin.</w:t>
-      </w:r>
-    </w:p>
-    <w:p>
-      <w:pPr>
-        <w:spacing w:before="0" w:after="120" w:line="240"/>
-        <w:ind w:right="0" w:left="0" w:firstLine="0"/>
-        <w:jc w:val="both"/>
-        <w:rPr>
-          <w:rFonts w:ascii="Liberation Serif" w:hAnsi="Liberation Serif" w:cs="Liberation Serif" w:eastAsia="Liberation Serif"/>
-          <w:color w:val="FFFFFF"/>
-          <w:spacing w:val="0"/>
-          <w:position w:val="0"/>
-          <w:sz w:val="52"/>
-          <w:u w:val="single"/>
-          <w:shd w:fill="808080" w:val="clear"/>
-        </w:rPr>
-      </w:pPr>
-      <w:r>
-        <w:rPr>
-          <w:rFonts w:ascii="Open Sans" w:hAnsi="Open Sans" w:cs="Open Sans" w:eastAsia="Open Sans"/>
-          <w:color w:val="auto"/>
-          <w:spacing w:val="0"/>
-          <w:position w:val="0"/>
-          <w:sz w:val="22"/>
-          <w:shd w:fill="auto" w:val="clear"/>
-        </w:rPr>
-        <w:t xml:space="preserve">Pour l'application récupèrer la dernière version du code source disponible sur Git.</w:t>
-      </w:r>
-    </w:p>
-    <w:p>
-      <w:pPr>
-        <w:spacing w:before="0" w:after="120" w:line="240"/>
-        <w:ind w:right="0" w:left="0" w:firstLine="0"/>
-        <w:jc w:val="both"/>
-        <w:rPr>
-          <w:rFonts w:ascii="Open Sans" w:hAnsi="Open Sans" w:cs="Open Sans" w:eastAsia="Open Sans"/>
-          <w:color w:val="auto"/>
-          <w:spacing w:val="0"/>
-          <w:position w:val="0"/>
-          <w:sz w:val="22"/>
-          <w:shd w:fill="auto" w:val="clear"/>
-        </w:rPr>
-      </w:pPr>
-    </w:p>
-    <w:p>
-      <w:pPr>
-        <w:pageBreakBefore w:val="true"/>
-        <w:numPr>
-          <w:ilvl w:val="0"/>
-          <w:numId w:val="155"/>
+          <w:numId w:val="142"/>
         </w:numPr>
         <w:spacing w:before="0" w:after="119" w:line="240"/>
         <w:ind w:right="0" w:left="432" w:hanging="432"/>
@@ -6586,8 +6485,8 @@
             </w:tcBorders>
             <w:shd w:color="000000" w:fill="auto" w:val="clear"/>
             <w:tcMar>
-              <w:left w:w="27" w:type="dxa"/>
-              <w:right w:w="27" w:type="dxa"/>
+              <w:left w:w="26" w:type="dxa"/>
+              <w:right w:w="26" w:type="dxa"/>
             </w:tcMar>
             <w:vAlign w:val="top"/>
           </w:tcPr>
@@ -6619,8 +6518,8 @@
             </w:tcBorders>
             <w:shd w:color="000000" w:fill="auto" w:val="clear"/>
             <w:tcMar>
-              <w:left w:w="27" w:type="dxa"/>
-              <w:right w:w="27" w:type="dxa"/>
+              <w:left w:w="26" w:type="dxa"/>
+              <w:right w:w="26" w:type="dxa"/>
             </w:tcMar>
             <w:vAlign w:val="top"/>
           </w:tcPr>
@@ -6658,8 +6557,8 @@
             </w:tcBorders>
             <w:shd w:color="000000" w:fill="auto" w:val="clear"/>
             <w:tcMar>
-              <w:left w:w="27" w:type="dxa"/>
-              <w:right w:w="27" w:type="dxa"/>
+              <w:left w:w="26" w:type="dxa"/>
+              <w:right w:w="26" w:type="dxa"/>
             </w:tcMar>
             <w:vAlign w:val="top"/>
           </w:tcPr>
@@ -6691,8 +6590,8 @@
             </w:tcBorders>
             <w:shd w:color="000000" w:fill="auto" w:val="clear"/>
             <w:tcMar>
-              <w:left w:w="27" w:type="dxa"/>
-              <w:right w:w="27" w:type="dxa"/>
+              <w:left w:w="26" w:type="dxa"/>
+              <w:right w:w="26" w:type="dxa"/>
             </w:tcMar>
             <w:vAlign w:val="top"/>
           </w:tcPr>
@@ -6939,131 +6838,91 @@
       <w:lvlText w:val="•"/>
     </w:lvl>
   </w:abstractNum>
-  <w:abstractNum w:abstractNumId="174">
-    <w:lvl w:ilvl="0">
-      <w:start w:val="1"/>
-      <w:numFmt w:val="bullet"/>
-      <w:lvlText w:val="•"/>
-    </w:lvl>
-  </w:abstractNum>
-  <w:abstractNum w:abstractNumId="180">
-    <w:lvl w:ilvl="0">
-      <w:start w:val="1"/>
-      <w:numFmt w:val="bullet"/>
-      <w:lvlText w:val="•"/>
-    </w:lvl>
-  </w:abstractNum>
-  <w:abstractNum w:abstractNumId="186">
-    <w:lvl w:ilvl="0">
-      <w:start w:val="1"/>
-      <w:numFmt w:val="bullet"/>
-      <w:lvlText w:val="•"/>
-    </w:lvl>
-  </w:abstractNum>
-  <w:abstractNum w:abstractNumId="192">
-    <w:lvl w:ilvl="0">
-      <w:start w:val="1"/>
-      <w:numFmt w:val="bullet"/>
-      <w:lvlText w:val="•"/>
-    </w:lvl>
-  </w:abstractNum>
   <w:num w:numId="8">
-    <w:abstractNumId w:val="192"/>
+    <w:abstractNumId w:val="168"/>
   </w:num>
   <w:num w:numId="40">
-    <w:abstractNumId w:val="186"/>
+    <w:abstractNumId w:val="162"/>
   </w:num>
   <w:num w:numId="66">
-    <w:abstractNumId w:val="180"/>
+    <w:abstractNumId w:val="156"/>
   </w:num>
   <w:num w:numId="69">
-    <w:abstractNumId w:val="174"/>
+    <w:abstractNumId w:val="150"/>
   </w:num>
   <w:num w:numId="71">
-    <w:abstractNumId w:val="168"/>
+    <w:abstractNumId w:val="144"/>
   </w:num>
   <w:num w:numId="75">
-    <w:abstractNumId w:val="162"/>
+    <w:abstractNumId w:val="138"/>
   </w:num>
   <w:num w:numId="77">
-    <w:abstractNumId w:val="156"/>
+    <w:abstractNumId w:val="132"/>
   </w:num>
   <w:num w:numId="79">
-    <w:abstractNumId w:val="150"/>
+    <w:abstractNumId w:val="126"/>
   </w:num>
   <w:num w:numId="81">
-    <w:abstractNumId w:val="144"/>
+    <w:abstractNumId w:val="120"/>
   </w:num>
   <w:num w:numId="83">
-    <w:abstractNumId w:val="138"/>
+    <w:abstractNumId w:val="114"/>
   </w:num>
   <w:num w:numId="86">
-    <w:abstractNumId w:val="132"/>
+    <w:abstractNumId w:val="108"/>
   </w:num>
   <w:num w:numId="90">
-    <w:abstractNumId w:val="126"/>
+    <w:abstractNumId w:val="102"/>
   </w:num>
   <w:num w:numId="92">
-    <w:abstractNumId w:val="120"/>
+    <w:abstractNumId w:val="96"/>
   </w:num>
   <w:num w:numId="106">
-    <w:abstractNumId w:val="114"/>
+    <w:abstractNumId w:val="90"/>
   </w:num>
   <w:num w:numId="108">
-    <w:abstractNumId w:val="108"/>
+    <w:abstractNumId w:val="84"/>
   </w:num>
-  <w:num w:numId="110">
-    <w:abstractNumId w:val="102"/>
-  </w:num>
-  <w:num w:numId="112">
-    <w:abstractNumId w:val="96"/>
+  <w:num w:numId="111">
+    <w:abstractNumId w:val="78"/>
   </w:num>
   <w:num w:numId="114">
-    <w:abstractNumId w:val="90"/>
+    <w:abstractNumId w:val="72"/>
   </w:num>
   <w:num w:numId="117">
-    <w:abstractNumId w:val="84"/>
-  </w:num>
-  <w:num w:numId="120">
-    <w:abstractNumId w:val="78"/>
-  </w:num>
-  <w:num w:numId="122">
-    <w:abstractNumId w:val="72"/>
-  </w:num>
-  <w:num w:numId="125">
     <w:abstractNumId w:val="66"/>
   </w:num>
-  <w:num w:numId="127">
+  <w:num w:numId="119">
     <w:abstractNumId w:val="60"/>
   </w:num>
-  <w:num w:numId="129">
+  <w:num w:numId="121">
     <w:abstractNumId w:val="54"/>
   </w:num>
-  <w:num w:numId="131">
+  <w:num w:numId="123">
     <w:abstractNumId w:val="48"/>
   </w:num>
-  <w:num w:numId="135">
+  <w:num w:numId="126">
     <w:abstractNumId w:val="42"/>
   </w:num>
-  <w:num w:numId="138">
+  <w:num w:numId="128">
     <w:abstractNumId w:val="36"/>
   </w:num>
-  <w:num w:numId="140">
+  <w:num w:numId="130">
     <w:abstractNumId w:val="30"/>
   </w:num>
-  <w:num w:numId="144">
+  <w:num w:numId="133">
     <w:abstractNumId w:val="24"/>
   </w:num>
-  <w:num w:numId="147">
+  <w:num w:numId="135">
     <w:abstractNumId w:val="18"/>
   </w:num>
-  <w:num w:numId="149">
+  <w:num w:numId="137">
     <w:abstractNumId w:val="12"/>
   </w:num>
-  <w:num w:numId="152">
+  <w:num w:numId="140">
     <w:abstractNumId w:val="6"/>
   </w:num>
-  <w:num w:numId="155">
+  <w:num w:numId="142">
     <w:abstractNumId w:val="0"/>
   </w:num>
 </w:numbering>

</xml_diff>

<commit_message>
Modification des fiches, glossaire incomplet
</commit_message>
<xml_diff>
--- a/Projet Pizzeria - Dossier d_exploitation.docx
+++ b/Projet Pizzeria - Dossier d_exploitation.docx
@@ -5508,106 +5508,124 @@
           <w:u w:val="single"/>
           <w:shd w:fill="auto" w:val="clear"/>
         </w:rPr>
-        <w:t xml:space="preserve">Ressources</w:t>
-      </w:r>
-    </w:p>
-    <w:p>
-      <w:pPr>
-        <w:spacing w:before="0" w:after="120" w:line="240"/>
-        <w:ind w:right="0" w:left="0" w:firstLine="0"/>
-        <w:jc w:val="both"/>
-        <w:rPr>
-          <w:rFonts w:ascii="Open Sans" w:hAnsi="Open Sans" w:cs="Open Sans" w:eastAsia="Open Sans"/>
-          <w:color w:val="auto"/>
-          <w:spacing w:val="0"/>
-          <w:position w:val="0"/>
-          <w:sz w:val="22"/>
-          <w:shd w:fill="auto" w:val="clear"/>
-        </w:rPr>
-      </w:pPr>
-    </w:p>
-    <w:p>
-      <w:pPr>
+        <w:t xml:space="preserve">Vérifications</w:t>
+      </w:r>
+    </w:p>
+    <w:p>
+      <w:pPr>
+        <w:spacing w:before="0" w:after="120" w:line="240"/>
+        <w:ind w:right="0" w:left="0" w:firstLine="0"/>
+        <w:jc w:val="both"/>
+        <w:rPr>
+          <w:rFonts w:ascii="Open Sans" w:hAnsi="Open Sans" w:cs="Open Sans" w:eastAsia="Open Sans"/>
+          <w:b/>
+          <w:color w:val="auto"/>
+          <w:spacing w:val="0"/>
+          <w:position w:val="0"/>
+          <w:sz w:val="22"/>
+          <w:shd w:fill="auto" w:val="clear"/>
+        </w:rPr>
+      </w:pPr>
+      <w:r>
+        <w:rPr>
+          <w:rFonts w:ascii="Open Sans" w:hAnsi="Open Sans" w:cs="Open Sans" w:eastAsia="Open Sans"/>
+          <w:color w:val="auto"/>
+          <w:spacing w:val="0"/>
+          <w:position w:val="0"/>
+          <w:sz w:val="22"/>
+          <w:shd w:fill="auto" w:val="clear"/>
+        </w:rPr>
+        <w:t xml:space="preserve">Afin de vérifier le bon déploiement de l’application, </w:t>
+      </w:r>
+      <w:r>
+        <w:rPr>
+          <w:rFonts w:ascii="Open Sans" w:hAnsi="Open Sans" w:cs="Open Sans" w:eastAsia="Open Sans"/>
+          <w:color w:val="auto"/>
+          <w:spacing w:val="0"/>
+          <w:position w:val="0"/>
+          <w:sz w:val="22"/>
+          <w:shd w:fill="auto" w:val="clear"/>
+        </w:rPr>
+        <w:t xml:space="preserve">ouvrir la console et entrer la commande suivante </w:t>
+      </w:r>
+      <w:r>
+        <w:rPr>
+          <w:rFonts w:ascii="Open Sans" w:hAnsi="Open Sans" w:cs="Open Sans" w:eastAsia="Open Sans"/>
+          <w:b/>
+          <w:color w:val="auto"/>
+          <w:spacing w:val="0"/>
+          <w:position w:val="0"/>
+          <w:sz w:val="22"/>
+          <w:shd w:fill="auto" w:val="clear"/>
+        </w:rPr>
+        <w:t xml:space="preserve">:</w:t>
+      </w:r>
+    </w:p>
+    <w:p>
+      <w:pPr>
+        <w:spacing w:before="0" w:after="120" w:line="240"/>
+        <w:ind w:right="0" w:left="0" w:firstLine="0"/>
+        <w:jc w:val="both"/>
+        <w:rPr>
+          <w:rFonts w:ascii="Open Sans" w:hAnsi="Open Sans" w:cs="Open Sans" w:eastAsia="Open Sans"/>
+          <w:b/>
+          <w:color w:val="auto"/>
+          <w:spacing w:val="0"/>
+          <w:position w:val="0"/>
+          <w:sz w:val="22"/>
+          <w:shd w:fill="auto" w:val="clear"/>
+        </w:rPr>
+      </w:pPr>
+    </w:p>
+    <w:p>
+      <w:pPr>
+        <w:spacing w:before="0" w:after="120" w:line="240"/>
+        <w:ind w:right="0" w:left="0" w:firstLine="0"/>
+        <w:jc w:val="both"/>
+        <w:rPr>
+          <w:rFonts w:ascii="Open Sans" w:hAnsi="Open Sans" w:cs="Open Sans" w:eastAsia="Open Sans"/>
+          <w:color w:val="auto"/>
+          <w:spacing w:val="0"/>
+          <w:position w:val="0"/>
+          <w:sz w:val="22"/>
+          <w:shd w:fill="auto" w:val="clear"/>
+        </w:rPr>
+      </w:pPr>
+      <w:r>
+        <w:rPr>
+          <w:rFonts w:ascii="Open Sans" w:hAnsi="Open Sans" w:cs="Open Sans" w:eastAsia="Open Sans"/>
+          <w:b/>
+          <w:color w:val="auto"/>
+          <w:spacing w:val="0"/>
+          <w:position w:val="0"/>
+          <w:sz w:val="22"/>
+          <w:shd w:fill="auto" w:val="clear"/>
+        </w:rPr>
+        <w:t xml:space="preserve">psql</w:t>
+      </w:r>
+    </w:p>
+    <w:p>
+      <w:pPr>
+        <w:spacing w:before="0" w:after="120" w:line="240"/>
+        <w:ind w:right="0" w:left="0" w:firstLine="0"/>
+        <w:jc w:val="both"/>
+        <w:rPr>
+          <w:rFonts w:ascii="Open Sans" w:hAnsi="Open Sans" w:cs="Open Sans" w:eastAsia="Open Sans"/>
+          <w:color w:val="auto"/>
+          <w:spacing w:val="0"/>
+          <w:position w:val="0"/>
+          <w:sz w:val="22"/>
+          <w:shd w:fill="auto" w:val="clear"/>
+        </w:rPr>
+      </w:pPr>
+    </w:p>
+    <w:p>
+      <w:pPr>
+        <w:pageBreakBefore w:val="true"/>
         <w:numPr>
           <w:ilvl w:val="0"/>
           <w:numId w:val="121"/>
         </w:numPr>
-        <w:spacing w:before="352" w:after="119" w:line="240"/>
-        <w:ind w:right="0" w:left="720" w:hanging="720"/>
-        <w:jc w:val="left"/>
-        <w:rPr>
-          <w:rFonts w:ascii="Liberation Serif" w:hAnsi="Liberation Serif" w:cs="Liberation Serif" w:eastAsia="Liberation Serif"/>
-          <w:i/>
-          <w:color w:val="4C4C4C"/>
-          <w:spacing w:val="0"/>
-          <w:position w:val="0"/>
-          <w:sz w:val="28"/>
-          <w:u w:val="single"/>
-          <w:shd w:fill="auto" w:val="clear"/>
-        </w:rPr>
-      </w:pPr>
-      <w:r>
-        <w:rPr>
-          <w:rFonts w:ascii="Liberation Serif" w:hAnsi="Liberation Serif" w:cs="Liberation Serif" w:eastAsia="Liberation Serif"/>
-          <w:i/>
-          <w:color w:val="4C4C4C"/>
-          <w:spacing w:val="0"/>
-          <w:position w:val="0"/>
-          <w:sz w:val="28"/>
-          <w:u w:val="single"/>
-          <w:shd w:fill="auto" w:val="clear"/>
-        </w:rPr>
-        <w:t xml:space="preserve">Vérifications</w:t>
-      </w:r>
-    </w:p>
-    <w:p>
-      <w:pPr>
-        <w:spacing w:before="0" w:after="120" w:line="240"/>
-        <w:ind w:right="0" w:left="0" w:firstLine="0"/>
-        <w:jc w:val="both"/>
-        <w:rPr>
-          <w:rFonts w:ascii="Open Sans" w:hAnsi="Open Sans" w:cs="Open Sans" w:eastAsia="Open Sans"/>
-          <w:color w:val="auto"/>
-          <w:spacing w:val="0"/>
-          <w:position w:val="0"/>
-          <w:sz w:val="22"/>
-          <w:shd w:fill="auto" w:val="clear"/>
-        </w:rPr>
-      </w:pPr>
-      <w:r>
-        <w:rPr>
-          <w:rFonts w:ascii="Open Sans" w:hAnsi="Open Sans" w:cs="Open Sans" w:eastAsia="Open Sans"/>
-          <w:color w:val="auto"/>
-          <w:spacing w:val="0"/>
-          <w:position w:val="0"/>
-          <w:sz w:val="22"/>
-          <w:shd w:fill="auto" w:val="clear"/>
-        </w:rPr>
-        <w:t xml:space="preserve">Afin de vérifier le bon déploiement de l’application, faire ceci…</w:t>
-      </w:r>
-    </w:p>
-    <w:p>
-      <w:pPr>
-        <w:spacing w:before="0" w:after="120" w:line="240"/>
-        <w:ind w:right="0" w:left="0" w:firstLine="0"/>
-        <w:jc w:val="both"/>
-        <w:rPr>
-          <w:rFonts w:ascii="Open Sans" w:hAnsi="Open Sans" w:cs="Open Sans" w:eastAsia="Open Sans"/>
-          <w:color w:val="auto"/>
-          <w:spacing w:val="0"/>
-          <w:position w:val="0"/>
-          <w:sz w:val="22"/>
-          <w:shd w:fill="auto" w:val="clear"/>
-        </w:rPr>
-      </w:pPr>
-    </w:p>
-    <w:p>
-      <w:pPr>
-        <w:pageBreakBefore w:val="true"/>
-        <w:numPr>
-          <w:ilvl w:val="0"/>
-          <w:numId w:val="123"/>
-        </w:numPr>
         <w:spacing w:before="0" w:after="119" w:line="240"/>
         <w:ind w:right="0" w:left="432" w:hanging="432"/>
         <w:jc w:val="left"/>
@@ -5639,7 +5657,7 @@
         <w:keepNext w:val="true"/>
         <w:numPr>
           <w:ilvl w:val="0"/>
-          <w:numId w:val="123"/>
+          <w:numId w:val="121"/>
         </w:numPr>
         <w:spacing w:before="181" w:after="119" w:line="240"/>
         <w:ind w:right="0" w:left="576" w:hanging="576"/>
@@ -5730,6 +5748,95 @@
           <w:shd w:fill="auto" w:val="clear"/>
         </w:rPr>
         <w:t xml:space="preserve">Pour arrêter la base de données, faites un cliques droit sur la database dans l'arborescence et cliquer sur "Disconnect Database...".</w:t>
+      </w:r>
+    </w:p>
+    <w:p>
+      <w:pPr>
+        <w:spacing w:before="0" w:after="120" w:line="240"/>
+        <w:ind w:right="0" w:left="0" w:firstLine="0"/>
+        <w:jc w:val="both"/>
+        <w:rPr>
+          <w:rFonts w:ascii="Open Sans" w:hAnsi="Open Sans" w:cs="Open Sans" w:eastAsia="Open Sans"/>
+          <w:color w:val="auto"/>
+          <w:spacing w:val="0"/>
+          <w:position w:val="0"/>
+          <w:sz w:val="22"/>
+          <w:shd w:fill="auto" w:val="clear"/>
+        </w:rPr>
+      </w:pPr>
+    </w:p>
+    <w:p>
+      <w:pPr>
+        <w:keepNext w:val="true"/>
+        <w:numPr>
+          <w:ilvl w:val="0"/>
+          <w:numId w:val="124"/>
+        </w:numPr>
+        <w:spacing w:before="181" w:after="119" w:line="240"/>
+        <w:ind w:right="0" w:left="576" w:hanging="576"/>
+        <w:jc w:val="left"/>
+        <w:rPr>
+          <w:rFonts w:ascii="Liberation Serif" w:hAnsi="Liberation Serif" w:cs="Liberation Serif" w:eastAsia="Liberation Serif"/>
+          <w:color w:val="4C4C4C"/>
+          <w:spacing w:val="0"/>
+          <w:position w:val="0"/>
+          <w:sz w:val="28"/>
+          <w:shd w:fill="C0C0C0" w:val="clear"/>
+        </w:rPr>
+      </w:pPr>
+      <w:r>
+        <w:rPr>
+          <w:rFonts w:ascii="Liberation Serif" w:hAnsi="Liberation Serif" w:cs="Liberation Serif" w:eastAsia="Liberation Serif"/>
+          <w:color w:val="4C4C4C"/>
+          <w:spacing w:val="0"/>
+          <w:position w:val="0"/>
+          <w:sz w:val="28"/>
+          <w:shd w:fill="C0C0C0" w:val="clear"/>
+        </w:rPr>
+        <w:t xml:space="preserve">Batches</w:t>
+      </w:r>
+    </w:p>
+    <w:p>
+      <w:pPr>
+        <w:spacing w:before="0" w:after="120" w:line="240"/>
+        <w:ind w:right="0" w:left="0" w:firstLine="0"/>
+        <w:jc w:val="both"/>
+        <w:rPr>
+          <w:rFonts w:ascii="Open Sans" w:hAnsi="Open Sans" w:cs="Open Sans" w:eastAsia="Open Sans"/>
+          <w:color w:val="auto"/>
+          <w:spacing w:val="0"/>
+          <w:position w:val="0"/>
+          <w:sz w:val="22"/>
+          <w:shd w:fill="auto" w:val="clear"/>
+        </w:rPr>
+      </w:pPr>
+    </w:p>
+    <w:p>
+      <w:pPr>
+        <w:spacing w:before="0" w:after="120" w:line="240"/>
+        <w:ind w:right="0" w:left="0" w:firstLine="0"/>
+        <w:jc w:val="both"/>
+        <w:rPr>
+          <w:rFonts w:ascii="Liberation Serif" w:hAnsi="Liberation Serif" w:cs="Liberation Serif" w:eastAsia="Liberation Serif"/>
+          <w:b/>
+          <w:color w:val="4C4C4C"/>
+          <w:spacing w:val="0"/>
+          <w:position w:val="0"/>
+          <w:sz w:val="28"/>
+          <w:shd w:fill="C0C0C0" w:val="clear"/>
+        </w:rPr>
+      </w:pPr>
+      <w:r>
+        <w:rPr>
+          <w:rFonts w:ascii="Open Sans" w:hAnsi="Open Sans" w:cs="Open Sans" w:eastAsia="Open Sans"/>
+          <w:b/>
+          <w:color w:val="auto"/>
+          <w:spacing w:val="0"/>
+          <w:position w:val="0"/>
+          <w:sz w:val="22"/>
+          <w:shd w:fill="auto" w:val="clear"/>
+        </w:rPr>
+        <w:t xml:space="preserve">java -jar target/pizzeria-batch-processing-0.1.0.jar</w:t>
       </w:r>
     </w:p>
     <w:p>
@@ -5775,32 +5882,57 @@
           <w:sz w:val="28"/>
           <w:shd w:fill="C0C0C0" w:val="clear"/>
         </w:rPr>
-        <w:t xml:space="preserve">Batches</w:t>
-      </w:r>
-    </w:p>
-    <w:p>
-      <w:pPr>
-        <w:spacing w:before="0" w:after="120" w:line="240"/>
-        <w:ind w:right="0" w:left="0" w:firstLine="0"/>
-        <w:jc w:val="both"/>
-        <w:rPr>
-          <w:rFonts w:ascii="Open Sans" w:hAnsi="Open Sans" w:cs="Open Sans" w:eastAsia="Open Sans"/>
-          <w:color w:val="auto"/>
-          <w:spacing w:val="0"/>
-          <w:position w:val="0"/>
-          <w:sz w:val="22"/>
-          <w:shd w:fill="auto" w:val="clear"/>
-        </w:rPr>
-      </w:pPr>
-    </w:p>
-    <w:p>
-      <w:pPr>
-        <w:spacing w:before="0" w:after="120" w:line="240"/>
-        <w:ind w:right="0" w:left="0" w:firstLine="0"/>
-        <w:jc w:val="both"/>
-        <w:rPr>
-          <w:rFonts w:ascii="Liberation Serif" w:hAnsi="Liberation Serif" w:cs="Liberation Serif" w:eastAsia="Liberation Serif"/>
-          <w:b/>
+        <w:t xml:space="preserve">Application web</w:t>
+      </w:r>
+    </w:p>
+    <w:p>
+      <w:pPr>
+        <w:spacing w:before="0" w:after="120" w:line="240"/>
+        <w:ind w:right="0" w:left="0" w:firstLine="0"/>
+        <w:jc w:val="both"/>
+        <w:rPr>
+          <w:rFonts w:ascii="Open Sans" w:hAnsi="Open Sans" w:cs="Open Sans" w:eastAsia="Open Sans"/>
+          <w:color w:val="auto"/>
+          <w:spacing w:val="0"/>
+          <w:position w:val="0"/>
+          <w:sz w:val="22"/>
+          <w:shd w:fill="auto" w:val="clear"/>
+        </w:rPr>
+      </w:pPr>
+    </w:p>
+    <w:p>
+      <w:pPr>
+        <w:spacing w:before="0" w:after="120" w:line="240"/>
+        <w:ind w:right="0" w:left="0" w:firstLine="0"/>
+        <w:jc w:val="both"/>
+        <w:rPr>
+          <w:rFonts w:ascii="Open Sans" w:hAnsi="Open Sans" w:cs="Open Sans" w:eastAsia="Open Sans"/>
+          <w:color w:val="auto"/>
+          <w:spacing w:val="0"/>
+          <w:position w:val="0"/>
+          <w:sz w:val="22"/>
+          <w:shd w:fill="auto" w:val="clear"/>
+        </w:rPr>
+      </w:pPr>
+      <w:r>
+        <w:rPr>
+          <w:rFonts w:ascii="Open Sans" w:hAnsi="Open Sans" w:cs="Open Sans" w:eastAsia="Open Sans"/>
+          <w:color w:val="auto"/>
+          <w:spacing w:val="0"/>
+          <w:position w:val="0"/>
+          <w:sz w:val="22"/>
+          <w:shd w:fill="auto" w:val="clear"/>
+        </w:rPr>
+        <w:t xml:space="preserve">Ce placer dans le fichier principal de l'application AppliPizzeria, ouvrir la commande et entrer :</w:t>
+      </w:r>
+    </w:p>
+    <w:p>
+      <w:pPr>
+        <w:spacing w:before="0" w:after="120" w:line="240"/>
+        <w:ind w:right="0" w:left="0" w:firstLine="0"/>
+        <w:jc w:val="both"/>
+        <w:rPr>
+          <w:rFonts w:ascii="Liberation Serif" w:hAnsi="Liberation Serif" w:cs="Liberation Serif" w:eastAsia="Liberation Serif"/>
           <w:color w:val="4C4C4C"/>
           <w:spacing w:val="0"/>
           <w:position w:val="0"/>
@@ -5818,23 +5950,56 @@
           <w:sz w:val="22"/>
           <w:shd w:fill="auto" w:val="clear"/>
         </w:rPr>
-        <w:t xml:space="preserve">java -jar target/pizzeria-batch-processing-0.1.0.jar</w:t>
-      </w:r>
-    </w:p>
-    <w:p>
-      <w:pPr>
-        <w:spacing w:before="0" w:after="120" w:line="240"/>
-        <w:ind w:right="0" w:left="0" w:firstLine="0"/>
-        <w:jc w:val="both"/>
-        <w:rPr>
-          <w:rFonts w:ascii="Open Sans" w:hAnsi="Open Sans" w:cs="Open Sans" w:eastAsia="Open Sans"/>
-          <w:color w:val="auto"/>
-          <w:spacing w:val="0"/>
-          <w:position w:val="0"/>
-          <w:sz w:val="22"/>
-          <w:shd w:fill="auto" w:val="clear"/>
-        </w:rPr>
-      </w:pPr>
+        <w:t xml:space="preserve">mvn clean tomcat11:run</w:t>
+      </w:r>
+    </w:p>
+    <w:p>
+      <w:pPr>
+        <w:spacing w:before="0" w:after="120" w:line="240"/>
+        <w:ind w:right="0" w:left="0" w:firstLine="0"/>
+        <w:jc w:val="both"/>
+        <w:rPr>
+          <w:rFonts w:ascii="Liberation Serif" w:hAnsi="Liberation Serif" w:cs="Liberation Serif" w:eastAsia="Liberation Serif"/>
+          <w:color w:val="4C4C4C"/>
+          <w:spacing w:val="0"/>
+          <w:position w:val="0"/>
+          <w:sz w:val="28"/>
+          <w:shd w:fill="C0C0C0" w:val="clear"/>
+        </w:rPr>
+      </w:pPr>
+    </w:p>
+    <w:p>
+      <w:pPr>
+        <w:pageBreakBefore w:val="true"/>
+        <w:numPr>
+          <w:ilvl w:val="0"/>
+          <w:numId w:val="128"/>
+        </w:numPr>
+        <w:spacing w:before="0" w:after="119" w:line="240"/>
+        <w:ind w:right="0" w:left="432" w:hanging="432"/>
+        <w:jc w:val="left"/>
+        <w:rPr>
+          <w:rFonts w:ascii="Liberation Serif" w:hAnsi="Liberation Serif" w:cs="Liberation Serif" w:eastAsia="Liberation Serif"/>
+          <w:color w:val="FFFFFF"/>
+          <w:spacing w:val="0"/>
+          <w:position w:val="0"/>
+          <w:sz w:val="52"/>
+          <w:u w:val="single"/>
+          <w:shd w:fill="808080" w:val="clear"/>
+        </w:rPr>
+      </w:pPr>
+      <w:r>
+        <w:rPr>
+          <w:rFonts w:ascii="Liberation Serif" w:hAnsi="Liberation Serif" w:cs="Liberation Serif" w:eastAsia="Liberation Serif"/>
+          <w:color w:val="FFFFFF"/>
+          <w:spacing w:val="0"/>
+          <w:position w:val="0"/>
+          <w:sz w:val="52"/>
+          <w:u w:val="single"/>
+          <w:shd w:fill="808080" w:val="clear"/>
+        </w:rPr>
+        <w:t xml:space="preserve">Procédure de mise à jour</w:t>
+      </w:r>
     </w:p>
     <w:p>
       <w:pPr>
@@ -5864,7 +6029,7 @@
           <w:sz w:val="28"/>
           <w:shd w:fill="C0C0C0" w:val="clear"/>
         </w:rPr>
-        <w:t xml:space="preserve">Application web</w:t>
+        <w:t xml:space="preserve">Base de données</w:t>
       </w:r>
     </w:p>
     <w:p>
@@ -5899,70 +6064,36 @@
       <w:r>
         <w:rPr>
           <w:rFonts w:ascii="Open Sans" w:hAnsi="Open Sans" w:cs="Open Sans" w:eastAsia="Open Sans"/>
-          <w:b/>
-          <w:color w:val="auto"/>
-          <w:spacing w:val="0"/>
-          <w:position w:val="0"/>
-          <w:sz w:val="22"/>
-          <w:shd w:fill="auto" w:val="clear"/>
-        </w:rPr>
-        <w:t xml:space="preserve">mvn clean tomcat11:run</w:t>
-      </w:r>
-    </w:p>
-    <w:p>
-      <w:pPr>
-        <w:spacing w:before="0" w:after="120" w:line="240"/>
-        <w:ind w:right="0" w:left="0" w:firstLine="0"/>
-        <w:jc w:val="both"/>
-        <w:rPr>
-          <w:rFonts w:ascii="Liberation Serif" w:hAnsi="Liberation Serif" w:cs="Liberation Serif" w:eastAsia="Liberation Serif"/>
-          <w:color w:val="4C4C4C"/>
-          <w:spacing w:val="0"/>
-          <w:position w:val="0"/>
-          <w:sz w:val="28"/>
-          <w:shd w:fill="C0C0C0" w:val="clear"/>
-        </w:rPr>
-      </w:pPr>
-    </w:p>
-    <w:p>
-      <w:pPr>
-        <w:pageBreakBefore w:val="true"/>
-        <w:numPr>
-          <w:ilvl w:val="0"/>
-          <w:numId w:val="130"/>
-        </w:numPr>
-        <w:spacing w:before="0" w:after="119" w:line="240"/>
-        <w:ind w:right="0" w:left="432" w:hanging="432"/>
-        <w:jc w:val="left"/>
-        <w:rPr>
-          <w:rFonts w:ascii="Liberation Serif" w:hAnsi="Liberation Serif" w:cs="Liberation Serif" w:eastAsia="Liberation Serif"/>
-          <w:color w:val="FFFFFF"/>
-          <w:spacing w:val="0"/>
-          <w:position w:val="0"/>
-          <w:sz w:val="52"/>
-          <w:u w:val="single"/>
-          <w:shd w:fill="808080" w:val="clear"/>
-        </w:rPr>
-      </w:pPr>
-      <w:r>
-        <w:rPr>
-          <w:rFonts w:ascii="Liberation Serif" w:hAnsi="Liberation Serif" w:cs="Liberation Serif" w:eastAsia="Liberation Serif"/>
-          <w:color w:val="FFFFFF"/>
-          <w:spacing w:val="0"/>
-          <w:position w:val="0"/>
-          <w:sz w:val="52"/>
-          <w:u w:val="single"/>
-          <w:shd w:fill="808080" w:val="clear"/>
-        </w:rPr>
-        <w:t xml:space="preserve">Procédure de mise à jour</w:t>
-      </w:r>
+          <w:color w:val="auto"/>
+          <w:spacing w:val="0"/>
+          <w:position w:val="0"/>
+          <w:sz w:val="22"/>
+          <w:shd w:fill="auto" w:val="clear"/>
+        </w:rPr>
+        <w:t xml:space="preserve">Avant tout changement de la base de données il faut faire un backup de la version actuel de la base de données. Effectuer les réquêtes SQL pour le changement des tables depuis pgAdmin</w:t>
+      </w:r>
+    </w:p>
+    <w:p>
+      <w:pPr>
+        <w:spacing w:before="0" w:after="120" w:line="240"/>
+        <w:ind w:right="0" w:left="0" w:firstLine="0"/>
+        <w:jc w:val="both"/>
+        <w:rPr>
+          <w:rFonts w:ascii="Open Sans" w:hAnsi="Open Sans" w:cs="Open Sans" w:eastAsia="Open Sans"/>
+          <w:color w:val="auto"/>
+          <w:spacing w:val="0"/>
+          <w:position w:val="0"/>
+          <w:sz w:val="22"/>
+          <w:shd w:fill="auto" w:val="clear"/>
+        </w:rPr>
+      </w:pPr>
     </w:p>
     <w:p>
       <w:pPr>
         <w:keepNext w:val="true"/>
         <w:numPr>
           <w:ilvl w:val="0"/>
-          <w:numId w:val="130"/>
+          <w:numId w:val="131"/>
         </w:numPr>
         <w:spacing w:before="181" w:after="119" w:line="240"/>
         <w:ind w:right="0" w:left="576" w:hanging="576"/>
@@ -5985,7 +6116,7 @@
           <w:sz w:val="28"/>
           <w:shd w:fill="C0C0C0" w:val="clear"/>
         </w:rPr>
-        <w:t xml:space="preserve">Base de données</w:t>
+        <w:t xml:space="preserve">Batches</w:t>
       </w:r>
     </w:p>
     <w:p>
@@ -6017,17 +6148,6 @@
           <w:shd w:fill="C0C0C0" w:val="clear"/>
         </w:rPr>
       </w:pPr>
-      <w:r>
-        <w:rPr>
-          <w:rFonts w:ascii="Open Sans" w:hAnsi="Open Sans" w:cs="Open Sans" w:eastAsia="Open Sans"/>
-          <w:color w:val="auto"/>
-          <w:spacing w:val="0"/>
-          <w:position w:val="0"/>
-          <w:sz w:val="22"/>
-          <w:shd w:fill="auto" w:val="clear"/>
-        </w:rPr>
-        <w:t xml:space="preserve">Avant tout changement de la base de données il faut faire un backup de la version actuel de la base de données. Effectuer les réquêtes SQL pour le changement des tables depuis pgAdmin</w:t>
-      </w:r>
     </w:p>
     <w:p>
       <w:pPr>
@@ -6072,7 +6192,7 @@
           <w:sz w:val="28"/>
           <w:shd w:fill="C0C0C0" w:val="clear"/>
         </w:rPr>
-        <w:t xml:space="preserve">Batches</w:t>
+        <w:t xml:space="preserve">Application web </w:t>
       </w:r>
     </w:p>
     <w:p>
@@ -6104,21 +6224,65 @@
           <w:shd w:fill="C0C0C0" w:val="clear"/>
         </w:rPr>
       </w:pPr>
-    </w:p>
-    <w:p>
-      <w:pPr>
-        <w:spacing w:before="0" w:after="120" w:line="240"/>
-        <w:ind w:right="0" w:left="0" w:firstLine="0"/>
-        <w:jc w:val="both"/>
-        <w:rPr>
-          <w:rFonts w:ascii="Open Sans" w:hAnsi="Open Sans" w:cs="Open Sans" w:eastAsia="Open Sans"/>
-          <w:color w:val="auto"/>
-          <w:spacing w:val="0"/>
-          <w:position w:val="0"/>
-          <w:sz w:val="22"/>
-          <w:shd w:fill="auto" w:val="clear"/>
-        </w:rPr>
-      </w:pPr>
+      <w:r>
+        <w:rPr>
+          <w:rFonts w:ascii="Open Sans" w:hAnsi="Open Sans" w:cs="Open Sans" w:eastAsia="Open Sans"/>
+          <w:color w:val="auto"/>
+          <w:spacing w:val="0"/>
+          <w:position w:val="0"/>
+          <w:sz w:val="22"/>
+          <w:shd w:fill="auto" w:val="clear"/>
+        </w:rPr>
+        <w:t xml:space="preserve">Afin de vérifier le bon déploiement de l’application, faire ceci…</w:t>
+      </w:r>
+    </w:p>
+    <w:p>
+      <w:pPr>
+        <w:spacing w:before="0" w:after="120" w:line="240"/>
+        <w:ind w:right="0" w:left="0" w:firstLine="0"/>
+        <w:jc w:val="both"/>
+        <w:rPr>
+          <w:rFonts w:ascii="Liberation Serif" w:hAnsi="Liberation Serif" w:cs="Liberation Serif" w:eastAsia="Liberation Serif"/>
+          <w:color w:val="4C4C4C"/>
+          <w:spacing w:val="0"/>
+          <w:position w:val="0"/>
+          <w:sz w:val="28"/>
+          <w:shd w:fill="C0C0C0" w:val="clear"/>
+        </w:rPr>
+      </w:pPr>
+    </w:p>
+    <w:p>
+      <w:pPr>
+        <w:pageBreakBefore w:val="true"/>
+        <w:numPr>
+          <w:ilvl w:val="0"/>
+          <w:numId w:val="135"/>
+        </w:numPr>
+        <w:spacing w:before="0" w:after="119" w:line="240"/>
+        <w:ind w:right="0" w:left="432" w:hanging="432"/>
+        <w:jc w:val="left"/>
+        <w:rPr>
+          <w:rFonts w:ascii="Liberation Serif" w:hAnsi="Liberation Serif" w:cs="Liberation Serif" w:eastAsia="Liberation Serif"/>
+          <w:color w:val="FFFFFF"/>
+          <w:spacing w:val="0"/>
+          <w:position w:val="0"/>
+          <w:sz w:val="52"/>
+          <w:u w:val="single"/>
+          <w:shd w:fill="808080" w:val="clear"/>
+        </w:rPr>
+      </w:pPr>
+      <w:r>
+        <w:rPr>
+          <w:rFonts w:ascii="Liberation Serif" w:hAnsi="Liberation Serif" w:cs="Liberation Serif" w:eastAsia="Liberation Serif"/>
+          <w:color w:val="FFFFFF"/>
+          <w:spacing w:val="0"/>
+          <w:position w:val="0"/>
+          <w:sz w:val="52"/>
+          <w:u w:val="single"/>
+          <w:shd w:fill="808080" w:val="clear"/>
+        </w:rPr>
+        <w:t xml:space="preserve">Supervision/Monitoring</w:t>
+      </w:r>
     </w:p>
     <w:p>
       <w:pPr>
@@ -6148,62 +6312,47 @@
           <w:sz w:val="28"/>
           <w:shd w:fill="C0C0C0" w:val="clear"/>
         </w:rPr>
-        <w:t xml:space="preserve">Application web </w:t>
-      </w:r>
-    </w:p>
-    <w:p>
-      <w:pPr>
-        <w:spacing w:before="0" w:after="120" w:line="240"/>
-        <w:ind w:right="0" w:left="0" w:firstLine="0"/>
-        <w:jc w:val="both"/>
-        <w:rPr>
-          <w:rFonts w:ascii="Open Sans" w:hAnsi="Open Sans" w:cs="Open Sans" w:eastAsia="Open Sans"/>
-          <w:color w:val="auto"/>
-          <w:spacing w:val="0"/>
-          <w:position w:val="0"/>
-          <w:sz w:val="22"/>
-          <w:shd w:fill="auto" w:val="clear"/>
-        </w:rPr>
-      </w:pPr>
-    </w:p>
-    <w:p>
-      <w:pPr>
-        <w:spacing w:before="0" w:after="120" w:line="240"/>
-        <w:ind w:right="0" w:left="0" w:firstLine="0"/>
-        <w:jc w:val="both"/>
-        <w:rPr>
-          <w:rFonts w:ascii="Liberation Serif" w:hAnsi="Liberation Serif" w:cs="Liberation Serif" w:eastAsia="Liberation Serif"/>
-          <w:color w:val="4C4C4C"/>
-          <w:spacing w:val="0"/>
-          <w:position w:val="0"/>
-          <w:sz w:val="28"/>
-          <w:shd w:fill="C0C0C0" w:val="clear"/>
-        </w:rPr>
-      </w:pPr>
-      <w:r>
-        <w:rPr>
-          <w:rFonts w:ascii="Open Sans" w:hAnsi="Open Sans" w:cs="Open Sans" w:eastAsia="Open Sans"/>
-          <w:color w:val="auto"/>
-          <w:spacing w:val="0"/>
-          <w:position w:val="0"/>
-          <w:sz w:val="22"/>
-          <w:shd w:fill="auto" w:val="clear"/>
-        </w:rPr>
-        <w:t xml:space="preserve">Afin de vérifier le bon déploiement de l’application, faire ceci…</w:t>
-      </w:r>
-    </w:p>
-    <w:p>
-      <w:pPr>
-        <w:spacing w:before="0" w:after="120" w:line="240"/>
-        <w:ind w:right="0" w:left="0" w:firstLine="0"/>
-        <w:jc w:val="both"/>
-        <w:rPr>
-          <w:rFonts w:ascii="Liberation Serif" w:hAnsi="Liberation Serif" w:cs="Liberation Serif" w:eastAsia="Liberation Serif"/>
-          <w:color w:val="4C4C4C"/>
-          <w:spacing w:val="0"/>
-          <w:position w:val="0"/>
-          <w:sz w:val="28"/>
-          <w:shd w:fill="C0C0C0" w:val="clear"/>
+        <w:t xml:space="preserve">Supervision de l’application web</w:t>
+      </w:r>
+    </w:p>
+    <w:p>
+      <w:pPr>
+        <w:spacing w:before="0" w:after="120" w:line="240"/>
+        <w:ind w:right="0" w:left="0" w:firstLine="0"/>
+        <w:jc w:val="both"/>
+        <w:rPr>
+          <w:rFonts w:ascii="Open Sans" w:hAnsi="Open Sans" w:cs="Open Sans" w:eastAsia="Open Sans"/>
+          <w:color w:val="auto"/>
+          <w:spacing w:val="0"/>
+          <w:position w:val="0"/>
+          <w:sz w:val="22"/>
+          <w:shd w:fill="auto" w:val="clear"/>
+        </w:rPr>
+      </w:pPr>
+      <w:r>
+        <w:rPr>
+          <w:rFonts w:ascii="Open Sans" w:hAnsi="Open Sans" w:cs="Open Sans" w:eastAsia="Open Sans"/>
+          <w:color w:val="auto"/>
+          <w:spacing w:val="0"/>
+          <w:position w:val="0"/>
+          <w:sz w:val="22"/>
+          <w:shd w:fill="auto" w:val="clear"/>
+        </w:rPr>
+        <w:t xml:space="preserve">Consulter les traces dans le fichier logs/applicationLogs</w:t>
+      </w:r>
+    </w:p>
+    <w:p>
+      <w:pPr>
+        <w:spacing w:before="0" w:after="120" w:line="240"/>
+        <w:ind w:right="0" w:left="0" w:firstLine="0"/>
+        <w:jc w:val="both"/>
+        <w:rPr>
+          <w:rFonts w:ascii="Open Sans" w:hAnsi="Open Sans" w:cs="Open Sans" w:eastAsia="Open Sans"/>
+          <w:color w:val="auto"/>
+          <w:spacing w:val="0"/>
+          <w:position w:val="0"/>
+          <w:sz w:val="22"/>
+          <w:shd w:fill="auto" w:val="clear"/>
         </w:rPr>
       </w:pPr>
     </w:p>
@@ -6212,7 +6361,7 @@
         <w:pageBreakBefore w:val="true"/>
         <w:numPr>
           <w:ilvl w:val="0"/>
-          <w:numId w:val="137"/>
+          <w:numId w:val="138"/>
         </w:numPr>
         <w:spacing w:before="0" w:after="119" w:line="240"/>
         <w:ind w:right="0" w:left="432" w:hanging="432"/>
@@ -6237,64 +6386,75 @@
           <w:u w:val="single"/>
           <w:shd w:fill="808080" w:val="clear"/>
         </w:rPr>
-        <w:t xml:space="preserve">Supervision/Monitoring</w:t>
-      </w:r>
-    </w:p>
-    <w:p>
-      <w:pPr>
-        <w:keepNext w:val="true"/>
-        <w:numPr>
-          <w:ilvl w:val="0"/>
-          <w:numId w:val="137"/>
-        </w:numPr>
-        <w:spacing w:before="181" w:after="119" w:line="240"/>
-        <w:ind w:right="0" w:left="576" w:hanging="576"/>
-        <w:jc w:val="left"/>
-        <w:rPr>
-          <w:rFonts w:ascii="Liberation Serif" w:hAnsi="Liberation Serif" w:cs="Liberation Serif" w:eastAsia="Liberation Serif"/>
-          <w:color w:val="4C4C4C"/>
-          <w:spacing w:val="0"/>
-          <w:position w:val="0"/>
-          <w:sz w:val="28"/>
-          <w:shd w:fill="C0C0C0" w:val="clear"/>
-        </w:rPr>
-      </w:pPr>
-      <w:r>
-        <w:rPr>
-          <w:rFonts w:ascii="Liberation Serif" w:hAnsi="Liberation Serif" w:cs="Liberation Serif" w:eastAsia="Liberation Serif"/>
-          <w:color w:val="4C4C4C"/>
-          <w:spacing w:val="0"/>
-          <w:position w:val="0"/>
-          <w:sz w:val="28"/>
-          <w:shd w:fill="C0C0C0" w:val="clear"/>
-        </w:rPr>
-        <w:t xml:space="preserve">Supervision de l’application web</w:t>
-      </w:r>
-    </w:p>
-    <w:p>
-      <w:pPr>
-        <w:spacing w:before="0" w:after="120" w:line="240"/>
-        <w:ind w:right="0" w:left="0" w:firstLine="0"/>
-        <w:jc w:val="both"/>
-        <w:rPr>
-          <w:rFonts w:ascii="Open Sans" w:hAnsi="Open Sans" w:cs="Open Sans" w:eastAsia="Open Sans"/>
-          <w:color w:val="auto"/>
-          <w:spacing w:val="0"/>
-          <w:position w:val="0"/>
-          <w:sz w:val="22"/>
-          <w:shd w:fill="auto" w:val="clear"/>
-        </w:rPr>
-      </w:pPr>
-      <w:r>
-        <w:rPr>
-          <w:rFonts w:ascii="Open Sans" w:hAnsi="Open Sans" w:cs="Open Sans" w:eastAsia="Open Sans"/>
-          <w:color w:val="auto"/>
-          <w:spacing w:val="0"/>
-          <w:position w:val="0"/>
-          <w:sz w:val="22"/>
-          <w:shd w:fill="auto" w:val="clear"/>
-        </w:rPr>
-        <w:t xml:space="preserve">Consulter les traces dans le fichier logs/applicationLogs</w:t>
+        <w:t xml:space="preserve">Procédure de sauvegarde et restauration</w:t>
+      </w:r>
+    </w:p>
+    <w:p>
+      <w:pPr>
+        <w:spacing w:before="0" w:after="120" w:line="240"/>
+        <w:ind w:right="0" w:left="0" w:firstLine="0"/>
+        <w:jc w:val="both"/>
+        <w:rPr>
+          <w:rFonts w:ascii="Open Sans" w:hAnsi="Open Sans" w:cs="Open Sans" w:eastAsia="Open Sans"/>
+          <w:color w:val="auto"/>
+          <w:spacing w:val="0"/>
+          <w:position w:val="0"/>
+          <w:sz w:val="22"/>
+          <w:shd w:fill="auto" w:val="clear"/>
+        </w:rPr>
+      </w:pPr>
+    </w:p>
+    <w:p>
+      <w:pPr>
+        <w:spacing w:before="0" w:after="120" w:line="240"/>
+        <w:ind w:right="0" w:left="0" w:firstLine="0"/>
+        <w:jc w:val="both"/>
+        <w:rPr>
+          <w:rFonts w:ascii="Open Sans" w:hAnsi="Open Sans" w:cs="Open Sans" w:eastAsia="Open Sans"/>
+          <w:color w:val="auto"/>
+          <w:spacing w:val="0"/>
+          <w:position w:val="0"/>
+          <w:sz w:val="22"/>
+          <w:shd w:fill="auto" w:val="clear"/>
+        </w:rPr>
+      </w:pPr>
+      <w:r>
+        <w:rPr>
+          <w:rFonts w:ascii="Open Sans" w:hAnsi="Open Sans" w:cs="Open Sans" w:eastAsia="Open Sans"/>
+          <w:color w:val="auto"/>
+          <w:spacing w:val="0"/>
+          <w:position w:val="0"/>
+          <w:sz w:val="22"/>
+          <w:shd w:fill="auto" w:val="clear"/>
+        </w:rPr>
+        <w:t xml:space="preserve">Pour sauvegarder ou restaurer la base de données il faut effectuer un backup ou un restore dans PgAdmin.</w:t>
+      </w:r>
+    </w:p>
+    <w:p>
+      <w:pPr>
+        <w:spacing w:before="0" w:after="120" w:line="240"/>
+        <w:ind w:right="0" w:left="0" w:firstLine="0"/>
+        <w:jc w:val="both"/>
+        <w:rPr>
+          <w:rFonts w:ascii="Liberation Serif" w:hAnsi="Liberation Serif" w:cs="Liberation Serif" w:eastAsia="Liberation Serif"/>
+          <w:color w:val="FFFFFF"/>
+          <w:spacing w:val="0"/>
+          <w:position w:val="0"/>
+          <w:sz w:val="52"/>
+          <w:u w:val="single"/>
+          <w:shd w:fill="808080" w:val="clear"/>
+        </w:rPr>
+      </w:pPr>
+      <w:r>
+        <w:rPr>
+          <w:rFonts w:ascii="Open Sans" w:hAnsi="Open Sans" w:cs="Open Sans" w:eastAsia="Open Sans"/>
+          <w:color w:val="auto"/>
+          <w:spacing w:val="0"/>
+          <w:position w:val="0"/>
+          <w:sz w:val="22"/>
+          <w:shd w:fill="auto" w:val="clear"/>
+        </w:rPr>
+        <w:t xml:space="preserve">Pour l'application récupèrer la dernière version du code source disponible sur Git.</w:t>
       </w:r>
     </w:p>
     <w:p>
@@ -6318,122 +6478,6 @@
         <w:numPr>
           <w:ilvl w:val="0"/>
           <w:numId w:val="140"/>
-        </w:numPr>
-        <w:spacing w:before="0" w:after="119" w:line="240"/>
-        <w:ind w:right="0" w:left="432" w:hanging="432"/>
-        <w:jc w:val="left"/>
-        <w:rPr>
-          <w:rFonts w:ascii="Liberation Serif" w:hAnsi="Liberation Serif" w:cs="Liberation Serif" w:eastAsia="Liberation Serif"/>
-          <w:color w:val="FFFFFF"/>
-          <w:spacing w:val="0"/>
-          <w:position w:val="0"/>
-          <w:sz w:val="52"/>
-          <w:u w:val="single"/>
-          <w:shd w:fill="808080" w:val="clear"/>
-        </w:rPr>
-      </w:pPr>
-      <w:r>
-        <w:rPr>
-          <w:rFonts w:ascii="Liberation Serif" w:hAnsi="Liberation Serif" w:cs="Liberation Serif" w:eastAsia="Liberation Serif"/>
-          <w:color w:val="FFFFFF"/>
-          <w:spacing w:val="0"/>
-          <w:position w:val="0"/>
-          <w:sz w:val="52"/>
-          <w:u w:val="single"/>
-          <w:shd w:fill="808080" w:val="clear"/>
-        </w:rPr>
-        <w:t xml:space="preserve">Procédure de sauvegarde et restauration</w:t>
-      </w:r>
-    </w:p>
-    <w:p>
-      <w:pPr>
-        <w:spacing w:before="0" w:after="120" w:line="240"/>
-        <w:ind w:right="0" w:left="0" w:firstLine="0"/>
-        <w:jc w:val="both"/>
-        <w:rPr>
-          <w:rFonts w:ascii="Open Sans" w:hAnsi="Open Sans" w:cs="Open Sans" w:eastAsia="Open Sans"/>
-          <w:color w:val="auto"/>
-          <w:spacing w:val="0"/>
-          <w:position w:val="0"/>
-          <w:sz w:val="22"/>
-          <w:shd w:fill="auto" w:val="clear"/>
-        </w:rPr>
-      </w:pPr>
-    </w:p>
-    <w:p>
-      <w:pPr>
-        <w:spacing w:before="0" w:after="120" w:line="240"/>
-        <w:ind w:right="0" w:left="0" w:firstLine="0"/>
-        <w:jc w:val="both"/>
-        <w:rPr>
-          <w:rFonts w:ascii="Open Sans" w:hAnsi="Open Sans" w:cs="Open Sans" w:eastAsia="Open Sans"/>
-          <w:color w:val="auto"/>
-          <w:spacing w:val="0"/>
-          <w:position w:val="0"/>
-          <w:sz w:val="22"/>
-          <w:shd w:fill="auto" w:val="clear"/>
-        </w:rPr>
-      </w:pPr>
-      <w:r>
-        <w:rPr>
-          <w:rFonts w:ascii="Open Sans" w:hAnsi="Open Sans" w:cs="Open Sans" w:eastAsia="Open Sans"/>
-          <w:color w:val="auto"/>
-          <w:spacing w:val="0"/>
-          <w:position w:val="0"/>
-          <w:sz w:val="22"/>
-          <w:shd w:fill="auto" w:val="clear"/>
-        </w:rPr>
-        <w:t xml:space="preserve">Pour sauvegarder ou restaurer la base de données il faut effectuer un backup ou un restore dans PgAdmin.</w:t>
-      </w:r>
-    </w:p>
-    <w:p>
-      <w:pPr>
-        <w:spacing w:before="0" w:after="120" w:line="240"/>
-        <w:ind w:right="0" w:left="0" w:firstLine="0"/>
-        <w:jc w:val="both"/>
-        <w:rPr>
-          <w:rFonts w:ascii="Liberation Serif" w:hAnsi="Liberation Serif" w:cs="Liberation Serif" w:eastAsia="Liberation Serif"/>
-          <w:color w:val="FFFFFF"/>
-          <w:spacing w:val="0"/>
-          <w:position w:val="0"/>
-          <w:sz w:val="52"/>
-          <w:u w:val="single"/>
-          <w:shd w:fill="808080" w:val="clear"/>
-        </w:rPr>
-      </w:pPr>
-      <w:r>
-        <w:rPr>
-          <w:rFonts w:ascii="Open Sans" w:hAnsi="Open Sans" w:cs="Open Sans" w:eastAsia="Open Sans"/>
-          <w:color w:val="auto"/>
-          <w:spacing w:val="0"/>
-          <w:position w:val="0"/>
-          <w:sz w:val="22"/>
-          <w:shd w:fill="auto" w:val="clear"/>
-        </w:rPr>
-        <w:t xml:space="preserve">Pour l'application récupèrer la dernière version du code source disponible sur Git.</w:t>
-      </w:r>
-    </w:p>
-    <w:p>
-      <w:pPr>
-        <w:spacing w:before="0" w:after="120" w:line="240"/>
-        <w:ind w:right="0" w:left="0" w:firstLine="0"/>
-        <w:jc w:val="both"/>
-        <w:rPr>
-          <w:rFonts w:ascii="Open Sans" w:hAnsi="Open Sans" w:cs="Open Sans" w:eastAsia="Open Sans"/>
-          <w:color w:val="auto"/>
-          <w:spacing w:val="0"/>
-          <w:position w:val="0"/>
-          <w:sz w:val="22"/>
-          <w:shd w:fill="auto" w:val="clear"/>
-        </w:rPr>
-      </w:pPr>
-    </w:p>
-    <w:p>
-      <w:pPr>
-        <w:pageBreakBefore w:val="true"/>
-        <w:numPr>
-          <w:ilvl w:val="0"/>
-          <w:numId w:val="142"/>
         </w:numPr>
         <w:spacing w:before="0" w:after="119" w:line="240"/>
         <w:ind w:right="0" w:left="432" w:hanging="432"/>
@@ -6831,98 +6875,88 @@
       <w:lvlText w:val="•"/>
     </w:lvl>
   </w:abstractNum>
-  <w:abstractNum w:abstractNumId="168">
-    <w:lvl w:ilvl="0">
-      <w:start w:val="1"/>
-      <w:numFmt w:val="bullet"/>
-      <w:lvlText w:val="•"/>
-    </w:lvl>
-  </w:abstractNum>
   <w:num w:numId="8">
-    <w:abstractNumId w:val="168"/>
+    <w:abstractNumId w:val="162"/>
   </w:num>
   <w:num w:numId="40">
-    <w:abstractNumId w:val="162"/>
+    <w:abstractNumId w:val="156"/>
   </w:num>
   <w:num w:numId="66">
-    <w:abstractNumId w:val="156"/>
+    <w:abstractNumId w:val="150"/>
   </w:num>
   <w:num w:numId="69">
-    <w:abstractNumId w:val="150"/>
+    <w:abstractNumId w:val="144"/>
   </w:num>
   <w:num w:numId="71">
-    <w:abstractNumId w:val="144"/>
+    <w:abstractNumId w:val="138"/>
   </w:num>
   <w:num w:numId="75">
-    <w:abstractNumId w:val="138"/>
+    <w:abstractNumId w:val="132"/>
   </w:num>
   <w:num w:numId="77">
-    <w:abstractNumId w:val="132"/>
+    <w:abstractNumId w:val="126"/>
   </w:num>
   <w:num w:numId="79">
-    <w:abstractNumId w:val="126"/>
+    <w:abstractNumId w:val="120"/>
   </w:num>
   <w:num w:numId="81">
-    <w:abstractNumId w:val="120"/>
+    <w:abstractNumId w:val="114"/>
   </w:num>
   <w:num w:numId="83">
-    <w:abstractNumId w:val="114"/>
+    <w:abstractNumId w:val="108"/>
   </w:num>
   <w:num w:numId="86">
-    <w:abstractNumId w:val="108"/>
+    <w:abstractNumId w:val="102"/>
   </w:num>
   <w:num w:numId="90">
-    <w:abstractNumId w:val="102"/>
+    <w:abstractNumId w:val="96"/>
   </w:num>
   <w:num w:numId="92">
-    <w:abstractNumId w:val="96"/>
+    <w:abstractNumId w:val="90"/>
   </w:num>
   <w:num w:numId="106">
-    <w:abstractNumId w:val="90"/>
+    <w:abstractNumId w:val="84"/>
   </w:num>
   <w:num w:numId="108">
-    <w:abstractNumId w:val="84"/>
+    <w:abstractNumId w:val="78"/>
   </w:num>
   <w:num w:numId="111">
-    <w:abstractNumId w:val="78"/>
+    <w:abstractNumId w:val="72"/>
   </w:num>
   <w:num w:numId="114">
-    <w:abstractNumId w:val="72"/>
+    <w:abstractNumId w:val="66"/>
   </w:num>
   <w:num w:numId="117">
-    <w:abstractNumId w:val="66"/>
+    <w:abstractNumId w:val="60"/>
   </w:num>
   <w:num w:numId="119">
-    <w:abstractNumId w:val="60"/>
+    <w:abstractNumId w:val="54"/>
   </w:num>
   <w:num w:numId="121">
-    <w:abstractNumId w:val="54"/>
-  </w:num>
-  <w:num w:numId="123">
     <w:abstractNumId w:val="48"/>
   </w:num>
-  <w:num w:numId="126">
+  <w:num w:numId="124">
     <w:abstractNumId w:val="42"/>
   </w:num>
-  <w:num w:numId="128">
+  <w:num w:numId="126">
     <w:abstractNumId w:val="36"/>
   </w:num>
-  <w:num w:numId="130">
+  <w:num w:numId="128">
     <w:abstractNumId w:val="30"/>
   </w:num>
-  <w:num w:numId="133">
+  <w:num w:numId="131">
     <w:abstractNumId w:val="24"/>
   </w:num>
-  <w:num w:numId="135">
+  <w:num w:numId="133">
     <w:abstractNumId w:val="18"/>
   </w:num>
-  <w:num w:numId="137">
+  <w:num w:numId="135">
     <w:abstractNumId w:val="12"/>
   </w:num>
-  <w:num w:numId="140">
+  <w:num w:numId="138">
     <w:abstractNumId w:val="6"/>
   </w:num>
-  <w:num w:numId="142">
+  <w:num w:numId="140">
     <w:abstractNumId w:val="0"/>
   </w:num>
 </w:numbering>

</xml_diff>

<commit_message>
Ajout des fiches descriptives dans le projet. Modification du fichier technique
</commit_message>
<xml_diff>
--- a/Projet Pizzeria - Dossier d_exploitation.docx
+++ b/Projet Pizzeria - Dossier d_exploitation.docx
@@ -16,12 +16,6 @@
         <w:gridCol w:w="9184"/>
       </w:tblGrid>
       <w:tr>
-        <w:tblPrEx>
-          <w:tblCellMar>
-            <w:top w:w="0" w:type="dxa"/>
-            <w:bottom w:w="0" w:type="dxa"/>
-          </w:tblCellMar>
-        </w:tblPrEx>
         <w:trPr>
           <w:jc w:val="right"/>
         </w:trPr>
@@ -137,12 +131,6 @@
         </w:tc>
       </w:tr>
       <w:tr>
-        <w:tblPrEx>
-          <w:tblCellMar>
-            <w:top w:w="0" w:type="dxa"/>
-            <w:bottom w:w="0" w:type="dxa"/>
-          </w:tblCellMar>
-        </w:tblPrEx>
         <w:trPr>
           <w:jc w:val="right"/>
         </w:trPr>
@@ -665,34 +653,28 @@
       <w:pPr>
         <w:suppressLineNumbers/>
         <w:tabs>
-          <w:tab w:val="right" w:leader="dot" w:pos="9583"/>
+          <w:tab w:val="right" w:leader="dot" w:pos="9866"/>
         </w:tabs>
         <w:spacing w:after="0" w:line="240" w:lineRule="auto"/>
-        <w:ind w:left="283"/>
-        <w:rPr>
-          <w:rFonts w:ascii="Open Sans" w:eastAsia="Open Sans" w:hAnsi="Open Sans" w:cs="Open Sans"/>
-        </w:rPr>
-      </w:pPr>
-      <w:r>
-        <w:rPr>
-          <w:rFonts w:ascii="Open Sans" w:eastAsia="Open Sans" w:hAnsi="Open Sans" w:cs="Open Sans"/>
-        </w:rPr>
-        <w:t>3.3 -</w:t>
-      </w:r>
-      <w:proofErr w:type="spellStart"/>
-      <w:r>
-        <w:rPr>
-          <w:rFonts w:ascii="Open Sans" w:eastAsia="Open Sans" w:hAnsi="Open Sans" w:cs="Open Sans"/>
-        </w:rPr>
-        <w:t>Web-services</w:t>
-      </w:r>
-      <w:proofErr w:type="spellEnd"/>
-      <w:r>
-        <w:rPr>
-          <w:rFonts w:ascii="Open Sans" w:eastAsia="Open Sans" w:hAnsi="Open Sans" w:cs="Open Sans"/>
+        <w:rPr>
+          <w:rFonts w:ascii="Open Sans" w:eastAsia="Open Sans" w:hAnsi="Open Sans" w:cs="Open Sans"/>
+          <w:b/>
+        </w:rPr>
+      </w:pPr>
+      <w:r>
+        <w:rPr>
+          <w:rFonts w:ascii="Open Sans" w:eastAsia="Open Sans" w:hAnsi="Open Sans" w:cs="Open Sans"/>
+          <w:b/>
+        </w:rPr>
+        <w:t>4 -Procédure de déploiement</w:t>
+      </w:r>
+      <w:r>
+        <w:rPr>
+          <w:rFonts w:ascii="Open Sans" w:eastAsia="Open Sans" w:hAnsi="Open Sans" w:cs="Open Sans"/>
+          <w:b/>
         </w:rPr>
         <w:tab/>
-        <w:t>6</w:t>
+        <w:t>7</w:t>
       </w:r>
     </w:p>
     <w:p>
@@ -711,42 +693,134 @@
         <w:rPr>
           <w:rFonts w:ascii="Open Sans" w:eastAsia="Open Sans" w:hAnsi="Open Sans" w:cs="Open Sans"/>
         </w:rPr>
-        <w:t>3.4 -Autres Ressources</w:t>
-      </w:r>
+        <w:t xml:space="preserve">4.1 -Déploiement des </w:t>
+      </w:r>
+      <w:proofErr w:type="spellStart"/>
+      <w:r>
+        <w:rPr>
+          <w:rFonts w:ascii="Open Sans" w:eastAsia="Open Sans" w:hAnsi="Open Sans" w:cs="Open Sans"/>
+        </w:rPr>
+        <w:t>Batchs</w:t>
+      </w:r>
+      <w:proofErr w:type="spellEnd"/>
       <w:r>
         <w:rPr>
           <w:rFonts w:ascii="Open Sans" w:eastAsia="Open Sans" w:hAnsi="Open Sans" w:cs="Open Sans"/>
         </w:rPr>
         <w:tab/>
-        <w:t>6</w:t>
+        <w:t>7</w:t>
       </w:r>
     </w:p>
     <w:p>
       <w:pPr>
         <w:suppressLineNumbers/>
         <w:tabs>
-          <w:tab w:val="right" w:leader="dot" w:pos="9866"/>
+          <w:tab w:val="right" w:leader="dot" w:pos="9300"/>
         </w:tabs>
         <w:spacing w:after="0" w:line="240" w:lineRule="auto"/>
-        <w:rPr>
-          <w:rFonts w:ascii="Open Sans" w:eastAsia="Open Sans" w:hAnsi="Open Sans" w:cs="Open Sans"/>
-          <w:b/>
-        </w:rPr>
-      </w:pPr>
-      <w:r>
-        <w:rPr>
-          <w:rFonts w:ascii="Open Sans" w:eastAsia="Open Sans" w:hAnsi="Open Sans" w:cs="Open Sans"/>
-          <w:b/>
-        </w:rPr>
-        <w:t>4 -Procédure de déploiement</w:t>
-      </w:r>
-      <w:r>
-        <w:rPr>
-          <w:rFonts w:ascii="Open Sans" w:eastAsia="Open Sans" w:hAnsi="Open Sans" w:cs="Open Sans"/>
-          <w:b/>
+        <w:ind w:left="566"/>
+        <w:rPr>
+          <w:rFonts w:ascii="Open Sans" w:eastAsia="Open Sans" w:hAnsi="Open Sans" w:cs="Open Sans"/>
+          <w:i/>
+          <w:sz w:val="21"/>
+        </w:rPr>
+      </w:pPr>
+      <w:r>
+        <w:rPr>
+          <w:rFonts w:ascii="Open Sans" w:eastAsia="Open Sans" w:hAnsi="Open Sans" w:cs="Open Sans"/>
+          <w:i/>
+          <w:sz w:val="21"/>
+        </w:rPr>
+        <w:t>4.1.1 -Artefacts</w:t>
+      </w:r>
+      <w:r>
+        <w:rPr>
+          <w:rFonts w:ascii="Open Sans" w:eastAsia="Open Sans" w:hAnsi="Open Sans" w:cs="Open Sans"/>
+          <w:i/>
+          <w:sz w:val="21"/>
         </w:rPr>
         <w:tab/>
         <w:t>7</w:t>
+      </w:r>
+    </w:p>
+    <w:p>
+      <w:pPr>
+        <w:suppressLineNumbers/>
+        <w:tabs>
+          <w:tab w:val="right" w:leader="dot" w:pos="9300"/>
+        </w:tabs>
+        <w:spacing w:after="0" w:line="240" w:lineRule="auto"/>
+        <w:ind w:left="566"/>
+        <w:rPr>
+          <w:rFonts w:ascii="Open Sans" w:eastAsia="Open Sans" w:hAnsi="Open Sans" w:cs="Open Sans"/>
+          <w:i/>
+          <w:sz w:val="21"/>
+        </w:rPr>
+      </w:pPr>
+      <w:r>
+        <w:rPr>
+          <w:rFonts w:ascii="Open Sans" w:eastAsia="Open Sans" w:hAnsi="Open Sans" w:cs="Open Sans"/>
+          <w:i/>
+          <w:sz w:val="21"/>
+        </w:rPr>
+        <w:t>4.1.2 -Variables d'environnement</w:t>
+      </w:r>
+      <w:r>
+        <w:rPr>
+          <w:rFonts w:ascii="Open Sans" w:eastAsia="Open Sans" w:hAnsi="Open Sans" w:cs="Open Sans"/>
+          <w:i/>
+          <w:sz w:val="21"/>
+        </w:rPr>
+        <w:tab/>
+        <w:t>7</w:t>
+      </w:r>
+    </w:p>
+    <w:p>
+      <w:pPr>
+        <w:suppressLineNumbers/>
+        <w:tabs>
+          <w:tab w:val="right" w:leader="dot" w:pos="9300"/>
+        </w:tabs>
+        <w:spacing w:after="0" w:line="240" w:lineRule="auto"/>
+        <w:ind w:left="566"/>
+        <w:rPr>
+          <w:rFonts w:ascii="Open Sans" w:eastAsia="Open Sans" w:hAnsi="Open Sans" w:cs="Open Sans"/>
+          <w:i/>
+          <w:sz w:val="21"/>
+        </w:rPr>
+      </w:pPr>
+      <w:r>
+        <w:rPr>
+          <w:rFonts w:ascii="Open Sans" w:eastAsia="Open Sans" w:hAnsi="Open Sans" w:cs="Open Sans"/>
+          <w:i/>
+          <w:sz w:val="21"/>
+        </w:rPr>
+        <w:t>4.1.</w:t>
+      </w:r>
+      <w:r>
+        <w:rPr>
+          <w:rFonts w:ascii="Open Sans" w:eastAsia="Open Sans" w:hAnsi="Open Sans" w:cs="Open Sans"/>
+          <w:i/>
+          <w:sz w:val="21"/>
+        </w:rPr>
+        <w:t>3</w:t>
+      </w:r>
+      <w:r>
+        <w:rPr>
+          <w:rFonts w:ascii="Open Sans" w:eastAsia="Open Sans" w:hAnsi="Open Sans" w:cs="Open Sans"/>
+          <w:i/>
+          <w:sz w:val="21"/>
+        </w:rPr>
+        <w:t xml:space="preserve"> -Vérifications</w:t>
+      </w:r>
+      <w:r>
+        <w:rPr>
+          <w:rFonts w:ascii="Open Sans" w:eastAsia="Open Sans" w:hAnsi="Open Sans" w:cs="Open Sans"/>
+          <w:i/>
+          <w:sz w:val="21"/>
+        </w:rPr>
+        <w:tab/>
+        <w:t>8</w:t>
       </w:r>
     </w:p>
     <w:p>
@@ -765,30 +839,14 @@
         <w:rPr>
           <w:rFonts w:ascii="Open Sans" w:eastAsia="Open Sans" w:hAnsi="Open Sans" w:cs="Open Sans"/>
         </w:rPr>
-        <w:t xml:space="preserve">4.1 -Déploiement des </w:t>
-      </w:r>
-      <w:proofErr w:type="spellStart"/>
-      <w:r>
-        <w:rPr>
-          <w:rFonts w:ascii="Open Sans" w:eastAsia="Open Sans" w:hAnsi="Open Sans" w:cs="Open Sans"/>
-        </w:rPr>
-        <w:t>Batch</w:t>
-      </w:r>
-      <w:bookmarkStart w:id="0" w:name="_GoBack"/>
-      <w:bookmarkEnd w:id="0"/>
-      <w:r>
-        <w:rPr>
-          <w:rFonts w:ascii="Open Sans" w:eastAsia="Open Sans" w:hAnsi="Open Sans" w:cs="Open Sans"/>
-        </w:rPr>
-        <w:t>s</w:t>
-      </w:r>
-      <w:proofErr w:type="spellEnd"/>
+        <w:t>4.2 -Déploiement de l'Application Web</w:t>
+      </w:r>
       <w:r>
         <w:rPr>
           <w:rFonts w:ascii="Open Sans" w:eastAsia="Open Sans" w:hAnsi="Open Sans" w:cs="Open Sans"/>
         </w:rPr>
         <w:tab/>
-        <w:t>7</w:t>
+        <w:t>9</w:t>
       </w:r>
     </w:p>
     <w:p>
@@ -811,7 +869,7 @@
           <w:i/>
           <w:sz w:val="21"/>
         </w:rPr>
-        <w:t>4.1.1 -Artefacts</w:t>
+        <w:t>4.2.1 -Artefacts</w:t>
       </w:r>
       <w:r>
         <w:rPr>
@@ -820,7 +878,50 @@
           <w:sz w:val="21"/>
         </w:rPr>
         <w:tab/>
-        <w:t>7</w:t>
+        <w:t>9</w:t>
+      </w:r>
+    </w:p>
+    <w:p>
+      <w:pPr>
+        <w:suppressLineNumbers/>
+        <w:tabs>
+          <w:tab w:val="right" w:leader="dot" w:pos="9017"/>
+        </w:tabs>
+        <w:spacing w:after="0" w:line="240" w:lineRule="auto"/>
+        <w:ind w:left="849"/>
+        <w:rPr>
+          <w:rFonts w:ascii="Droid Sans" w:eastAsia="Droid Sans" w:hAnsi="Droid Sans" w:cs="Droid Sans"/>
+          <w:sz w:val="20"/>
+        </w:rPr>
+      </w:pPr>
+      <w:r>
+        <w:rPr>
+          <w:rFonts w:ascii="Droid Sans" w:eastAsia="Droid Sans" w:hAnsi="Droid Sans" w:cs="Droid Sans"/>
+          <w:sz w:val="20"/>
+        </w:rPr>
+        <w:t>4.2.</w:t>
+      </w:r>
+      <w:r>
+        <w:rPr>
+          <w:rFonts w:ascii="Droid Sans" w:eastAsia="Droid Sans" w:hAnsi="Droid Sans" w:cs="Droid Sans"/>
+          <w:sz w:val="20"/>
+        </w:rPr>
+        <w:t>1</w:t>
+      </w:r>
+      <w:r>
+        <w:rPr>
+          <w:rFonts w:ascii="Droid Sans" w:eastAsia="Droid Sans" w:hAnsi="Droid Sans" w:cs="Droid Sans"/>
+          <w:sz w:val="20"/>
+        </w:rPr>
+        <w:t>.1 -Variables d’environnement</w:t>
+      </w:r>
+      <w:r>
+        <w:rPr>
+          <w:rFonts w:ascii="Droid Sans" w:eastAsia="Droid Sans" w:hAnsi="Droid Sans" w:cs="Droid Sans"/>
+          <w:sz w:val="20"/>
+        </w:rPr>
+        <w:tab/>
+        <w:t>9</w:t>
       </w:r>
     </w:p>
     <w:p>
@@ -843,7 +944,7 @@
           <w:i/>
           <w:sz w:val="21"/>
         </w:rPr>
-        <w:t>4.1.2 -Variables d'environnement</w:t>
+        <w:t>4.2.3 -Répertoire de configuration applicatif</w:t>
       </w:r>
       <w:r>
         <w:rPr>
@@ -852,7 +953,45 @@
           <w:sz w:val="21"/>
         </w:rPr>
         <w:tab/>
-        <w:t>7</w:t>
+        <w:t>9</w:t>
+      </w:r>
+    </w:p>
+    <w:p>
+      <w:pPr>
+        <w:suppressLineNumbers/>
+        <w:tabs>
+          <w:tab w:val="right" w:leader="dot" w:pos="9017"/>
+        </w:tabs>
+        <w:spacing w:after="0" w:line="240" w:lineRule="auto"/>
+        <w:ind w:left="849"/>
+        <w:rPr>
+          <w:rFonts w:ascii="Droid Sans" w:eastAsia="Droid Sans" w:hAnsi="Droid Sans" w:cs="Droid Sans"/>
+          <w:sz w:val="20"/>
+        </w:rPr>
+      </w:pPr>
+      <w:r>
+        <w:rPr>
+          <w:rFonts w:ascii="Droid Sans" w:eastAsia="Droid Sans" w:hAnsi="Droid Sans" w:cs="Droid Sans"/>
+          <w:sz w:val="20"/>
+        </w:rPr>
+        <w:t xml:space="preserve">4.2.3.1 -Fichier </w:t>
+      </w:r>
+      <w:proofErr w:type="spellStart"/>
+      <w:r>
+        <w:rPr>
+          <w:rFonts w:ascii="Droid Sans" w:eastAsia="Droid Sans" w:hAnsi="Droid Sans" w:cs="Droid Sans"/>
+          <w:sz w:val="20"/>
+        </w:rPr>
+        <w:t>xxx.yyy</w:t>
+      </w:r>
+      <w:proofErr w:type="spellEnd"/>
+      <w:r>
+        <w:rPr>
+          <w:rFonts w:ascii="Droid Sans" w:eastAsia="Droid Sans" w:hAnsi="Droid Sans" w:cs="Droid Sans"/>
+          <w:sz w:val="20"/>
+        </w:rPr>
+        <w:tab/>
+        <w:t>9</w:t>
       </w:r>
     </w:p>
     <w:p>
@@ -875,32 +1014,118 @@
           <w:i/>
           <w:sz w:val="21"/>
         </w:rPr>
-        <w:t>4.1.</w:t>
-      </w:r>
+        <w:t>4.2.4 -</w:t>
+      </w:r>
+      <w:proofErr w:type="spellStart"/>
       <w:r>
         <w:rPr>
           <w:rFonts w:ascii="Open Sans" w:eastAsia="Open Sans" w:hAnsi="Open Sans" w:cs="Open Sans"/>
           <w:i/>
           <w:sz w:val="21"/>
         </w:rPr>
-        <w:t>3</w:t>
-      </w:r>
+        <w:t>DataSources</w:t>
+      </w:r>
+      <w:proofErr w:type="spellEnd"/>
       <w:r>
         <w:rPr>
           <w:rFonts w:ascii="Open Sans" w:eastAsia="Open Sans" w:hAnsi="Open Sans" w:cs="Open Sans"/>
           <w:i/>
           <w:sz w:val="21"/>
         </w:rPr>
-        <w:t xml:space="preserve"> -Vérifications</w:t>
-      </w:r>
-      <w:r>
+        <w:tab/>
+        <w:t>9</w:t>
+      </w:r>
+    </w:p>
+    <w:p>
+      <w:pPr>
+        <w:suppressLineNumbers/>
+        <w:tabs>
+          <w:tab w:val="right" w:leader="dot" w:pos="9300"/>
+        </w:tabs>
+        <w:spacing w:after="0" w:line="240" w:lineRule="auto"/>
+        <w:ind w:left="566"/>
         <w:rPr>
           <w:rFonts w:ascii="Open Sans" w:eastAsia="Open Sans" w:hAnsi="Open Sans" w:cs="Open Sans"/>
           <w:i/>
           <w:sz w:val="21"/>
         </w:rPr>
+      </w:pPr>
+      <w:r>
+        <w:rPr>
+          <w:rFonts w:ascii="Open Sans" w:eastAsia="Open Sans" w:hAnsi="Open Sans" w:cs="Open Sans"/>
+          <w:i/>
+          <w:sz w:val="21"/>
+        </w:rPr>
+        <w:t>4.2.5 -Ressources</w:t>
+      </w:r>
+      <w:r>
+        <w:rPr>
+          <w:rFonts w:ascii="Open Sans" w:eastAsia="Open Sans" w:hAnsi="Open Sans" w:cs="Open Sans"/>
+          <w:i/>
+          <w:sz w:val="21"/>
+        </w:rPr>
         <w:tab/>
-        <w:t>8</w:t>
+        <w:t>10</w:t>
+      </w:r>
+    </w:p>
+    <w:p>
+      <w:pPr>
+        <w:suppressLineNumbers/>
+        <w:tabs>
+          <w:tab w:val="right" w:leader="dot" w:pos="9300"/>
+        </w:tabs>
+        <w:spacing w:after="0" w:line="240" w:lineRule="auto"/>
+        <w:ind w:left="566"/>
+        <w:rPr>
+          <w:rFonts w:ascii="Open Sans" w:eastAsia="Open Sans" w:hAnsi="Open Sans" w:cs="Open Sans"/>
+          <w:i/>
+          <w:sz w:val="21"/>
+        </w:rPr>
+      </w:pPr>
+      <w:r>
+        <w:rPr>
+          <w:rFonts w:ascii="Open Sans" w:eastAsia="Open Sans" w:hAnsi="Open Sans" w:cs="Open Sans"/>
+          <w:i/>
+          <w:sz w:val="21"/>
+        </w:rPr>
+        <w:t>4.2.6 -Vérifications</w:t>
+      </w:r>
+      <w:r>
+        <w:rPr>
+          <w:rFonts w:ascii="Open Sans" w:eastAsia="Open Sans" w:hAnsi="Open Sans" w:cs="Open Sans"/>
+          <w:i/>
+          <w:sz w:val="21"/>
+        </w:rPr>
+        <w:tab/>
+        <w:t>10</w:t>
+      </w:r>
+    </w:p>
+    <w:p>
+      <w:pPr>
+        <w:suppressLineNumbers/>
+        <w:tabs>
+          <w:tab w:val="right" w:leader="dot" w:pos="9866"/>
+        </w:tabs>
+        <w:spacing w:after="0" w:line="240" w:lineRule="auto"/>
+        <w:rPr>
+          <w:rFonts w:ascii="Open Sans" w:eastAsia="Open Sans" w:hAnsi="Open Sans" w:cs="Open Sans"/>
+          <w:b/>
+        </w:rPr>
+      </w:pPr>
+      <w:r>
+        <w:rPr>
+          <w:rFonts w:ascii="Open Sans" w:eastAsia="Open Sans" w:hAnsi="Open Sans" w:cs="Open Sans"/>
+          <w:b/>
+        </w:rPr>
+        <w:t>5 -Procédure de démarrage / arrêt</w:t>
+      </w:r>
+      <w:r>
+        <w:rPr>
+          <w:rFonts w:ascii="Open Sans" w:eastAsia="Open Sans" w:hAnsi="Open Sans" w:cs="Open Sans"/>
+          <w:b/>
+        </w:rPr>
+        <w:tab/>
+        <w:t>11</w:t>
       </w:r>
     </w:p>
     <w:p>
@@ -919,290 +1144,11 @@
         <w:rPr>
           <w:rFonts w:ascii="Open Sans" w:eastAsia="Open Sans" w:hAnsi="Open Sans" w:cs="Open Sans"/>
         </w:rPr>
-        <w:t>4.2 -Déploiement de l'Application Web</w:t>
-      </w:r>
-      <w:r>
-        <w:rPr>
-          <w:rFonts w:ascii="Open Sans" w:eastAsia="Open Sans" w:hAnsi="Open Sans" w:cs="Open Sans"/>
-        </w:rPr>
-        <w:tab/>
-        <w:t>9</w:t>
-      </w:r>
-    </w:p>
-    <w:p>
-      <w:pPr>
-        <w:suppressLineNumbers/>
-        <w:tabs>
-          <w:tab w:val="right" w:leader="dot" w:pos="9300"/>
-        </w:tabs>
-        <w:spacing w:after="0" w:line="240" w:lineRule="auto"/>
-        <w:ind w:left="566"/>
-        <w:rPr>
-          <w:rFonts w:ascii="Open Sans" w:eastAsia="Open Sans" w:hAnsi="Open Sans" w:cs="Open Sans"/>
-          <w:i/>
-          <w:sz w:val="21"/>
-        </w:rPr>
-      </w:pPr>
-      <w:r>
-        <w:rPr>
-          <w:rFonts w:ascii="Open Sans" w:eastAsia="Open Sans" w:hAnsi="Open Sans" w:cs="Open Sans"/>
-          <w:i/>
-          <w:sz w:val="21"/>
-        </w:rPr>
-        <w:t>4.2.1 -Artefacts</w:t>
-      </w:r>
-      <w:r>
-        <w:rPr>
-          <w:rFonts w:ascii="Open Sans" w:eastAsia="Open Sans" w:hAnsi="Open Sans" w:cs="Open Sans"/>
-          <w:i/>
-          <w:sz w:val="21"/>
-        </w:rPr>
-        <w:tab/>
-        <w:t>9</w:t>
-      </w:r>
-    </w:p>
-    <w:p>
-      <w:pPr>
-        <w:suppressLineNumbers/>
-        <w:tabs>
-          <w:tab w:val="right" w:leader="dot" w:pos="9017"/>
-        </w:tabs>
-        <w:spacing w:after="0" w:line="240" w:lineRule="auto"/>
-        <w:ind w:left="849"/>
-        <w:rPr>
-          <w:rFonts w:ascii="Droid Sans" w:eastAsia="Droid Sans" w:hAnsi="Droid Sans" w:cs="Droid Sans"/>
-          <w:sz w:val="20"/>
-        </w:rPr>
-      </w:pPr>
-      <w:r>
-        <w:rPr>
-          <w:rFonts w:ascii="Droid Sans" w:eastAsia="Droid Sans" w:hAnsi="Droid Sans" w:cs="Droid Sans"/>
-          <w:sz w:val="20"/>
-        </w:rPr>
-        <w:t>4.2.</w:t>
-      </w:r>
-      <w:r>
-        <w:rPr>
-          <w:rFonts w:ascii="Droid Sans" w:eastAsia="Droid Sans" w:hAnsi="Droid Sans" w:cs="Droid Sans"/>
-          <w:sz w:val="20"/>
-        </w:rPr>
-        <w:t>1</w:t>
-      </w:r>
-      <w:r>
-        <w:rPr>
-          <w:rFonts w:ascii="Droid Sans" w:eastAsia="Droid Sans" w:hAnsi="Droid Sans" w:cs="Droid Sans"/>
-          <w:sz w:val="20"/>
-        </w:rPr>
-        <w:t>.1 -Variables d’environnement</w:t>
-      </w:r>
-      <w:r>
-        <w:rPr>
-          <w:rFonts w:ascii="Droid Sans" w:eastAsia="Droid Sans" w:hAnsi="Droid Sans" w:cs="Droid Sans"/>
-          <w:sz w:val="20"/>
-        </w:rPr>
-        <w:tab/>
-        <w:t>9</w:t>
-      </w:r>
-    </w:p>
-    <w:p>
-      <w:pPr>
-        <w:suppressLineNumbers/>
-        <w:tabs>
-          <w:tab w:val="right" w:leader="dot" w:pos="9300"/>
-        </w:tabs>
-        <w:spacing w:after="0" w:line="240" w:lineRule="auto"/>
-        <w:ind w:left="566"/>
-        <w:rPr>
-          <w:rFonts w:ascii="Open Sans" w:eastAsia="Open Sans" w:hAnsi="Open Sans" w:cs="Open Sans"/>
-          <w:i/>
-          <w:sz w:val="21"/>
-        </w:rPr>
-      </w:pPr>
-      <w:r>
-        <w:rPr>
-          <w:rFonts w:ascii="Open Sans" w:eastAsia="Open Sans" w:hAnsi="Open Sans" w:cs="Open Sans"/>
-          <w:i/>
-          <w:sz w:val="21"/>
-        </w:rPr>
-        <w:t>4.2.3 -Répertoire de configuration applicatif</w:t>
-      </w:r>
-      <w:r>
-        <w:rPr>
-          <w:rFonts w:ascii="Open Sans" w:eastAsia="Open Sans" w:hAnsi="Open Sans" w:cs="Open Sans"/>
-          <w:i/>
-          <w:sz w:val="21"/>
-        </w:rPr>
-        <w:tab/>
-        <w:t>9</w:t>
-      </w:r>
-    </w:p>
-    <w:p>
-      <w:pPr>
-        <w:suppressLineNumbers/>
-        <w:tabs>
-          <w:tab w:val="right" w:leader="dot" w:pos="9017"/>
-        </w:tabs>
-        <w:spacing w:after="0" w:line="240" w:lineRule="auto"/>
-        <w:ind w:left="849"/>
-        <w:rPr>
-          <w:rFonts w:ascii="Droid Sans" w:eastAsia="Droid Sans" w:hAnsi="Droid Sans" w:cs="Droid Sans"/>
-          <w:sz w:val="20"/>
-        </w:rPr>
-      </w:pPr>
-      <w:r>
-        <w:rPr>
-          <w:rFonts w:ascii="Droid Sans" w:eastAsia="Droid Sans" w:hAnsi="Droid Sans" w:cs="Droid Sans"/>
-          <w:sz w:val="20"/>
-        </w:rPr>
-        <w:t xml:space="preserve">4.2.3.1 -Fichier </w:t>
-      </w:r>
-      <w:proofErr w:type="spellStart"/>
-      <w:r>
-        <w:rPr>
-          <w:rFonts w:ascii="Droid Sans" w:eastAsia="Droid Sans" w:hAnsi="Droid Sans" w:cs="Droid Sans"/>
-          <w:sz w:val="20"/>
-        </w:rPr>
-        <w:t>xxx.yyy</w:t>
-      </w:r>
-      <w:proofErr w:type="spellEnd"/>
-      <w:r>
-        <w:rPr>
-          <w:rFonts w:ascii="Droid Sans" w:eastAsia="Droid Sans" w:hAnsi="Droid Sans" w:cs="Droid Sans"/>
-          <w:sz w:val="20"/>
-        </w:rPr>
-        <w:tab/>
-        <w:t>9</w:t>
-      </w:r>
-    </w:p>
-    <w:p>
-      <w:pPr>
-        <w:suppressLineNumbers/>
-        <w:tabs>
-          <w:tab w:val="right" w:leader="dot" w:pos="9300"/>
-        </w:tabs>
-        <w:spacing w:after="0" w:line="240" w:lineRule="auto"/>
-        <w:ind w:left="566"/>
-        <w:rPr>
-          <w:rFonts w:ascii="Open Sans" w:eastAsia="Open Sans" w:hAnsi="Open Sans" w:cs="Open Sans"/>
-          <w:i/>
-          <w:sz w:val="21"/>
-        </w:rPr>
-      </w:pPr>
-      <w:r>
-        <w:rPr>
-          <w:rFonts w:ascii="Open Sans" w:eastAsia="Open Sans" w:hAnsi="Open Sans" w:cs="Open Sans"/>
-          <w:i/>
-          <w:sz w:val="21"/>
-        </w:rPr>
-        <w:t>4.2.4 -</w:t>
-      </w:r>
-      <w:proofErr w:type="spellStart"/>
-      <w:r>
-        <w:rPr>
-          <w:rFonts w:ascii="Open Sans" w:eastAsia="Open Sans" w:hAnsi="Open Sans" w:cs="Open Sans"/>
-          <w:i/>
-          <w:sz w:val="21"/>
-        </w:rPr>
-        <w:t>DataSources</w:t>
-      </w:r>
-      <w:proofErr w:type="spellEnd"/>
-      <w:r>
-        <w:rPr>
-          <w:rFonts w:ascii="Open Sans" w:eastAsia="Open Sans" w:hAnsi="Open Sans" w:cs="Open Sans"/>
-          <w:i/>
-          <w:sz w:val="21"/>
-        </w:rPr>
-        <w:tab/>
-        <w:t>9</w:t>
-      </w:r>
-    </w:p>
-    <w:p>
-      <w:pPr>
-        <w:suppressLineNumbers/>
-        <w:tabs>
-          <w:tab w:val="right" w:leader="dot" w:pos="9300"/>
-        </w:tabs>
-        <w:spacing w:after="0" w:line="240" w:lineRule="auto"/>
-        <w:ind w:left="566"/>
-        <w:rPr>
-          <w:rFonts w:ascii="Open Sans" w:eastAsia="Open Sans" w:hAnsi="Open Sans" w:cs="Open Sans"/>
-          <w:i/>
-          <w:sz w:val="21"/>
-        </w:rPr>
-      </w:pPr>
-      <w:r>
-        <w:rPr>
-          <w:rFonts w:ascii="Open Sans" w:eastAsia="Open Sans" w:hAnsi="Open Sans" w:cs="Open Sans"/>
-          <w:i/>
-          <w:sz w:val="21"/>
-        </w:rPr>
-        <w:t>4.2.5 -Ressources</w:t>
-      </w:r>
-      <w:r>
-        <w:rPr>
-          <w:rFonts w:ascii="Open Sans" w:eastAsia="Open Sans" w:hAnsi="Open Sans" w:cs="Open Sans"/>
-          <w:i/>
-          <w:sz w:val="21"/>
-        </w:rPr>
-        <w:tab/>
-        <w:t>10</w:t>
-      </w:r>
-    </w:p>
-    <w:p>
-      <w:pPr>
-        <w:suppressLineNumbers/>
-        <w:tabs>
-          <w:tab w:val="right" w:leader="dot" w:pos="9300"/>
-        </w:tabs>
-        <w:spacing w:after="0" w:line="240" w:lineRule="auto"/>
-        <w:ind w:left="566"/>
-        <w:rPr>
-          <w:rFonts w:ascii="Open Sans" w:eastAsia="Open Sans" w:hAnsi="Open Sans" w:cs="Open Sans"/>
-          <w:i/>
-          <w:sz w:val="21"/>
-        </w:rPr>
-      </w:pPr>
-      <w:r>
-        <w:rPr>
-          <w:rFonts w:ascii="Open Sans" w:eastAsia="Open Sans" w:hAnsi="Open Sans" w:cs="Open Sans"/>
-          <w:i/>
-          <w:sz w:val="21"/>
-        </w:rPr>
-        <w:t>4.2.6 -Vérifications</w:t>
-      </w:r>
-      <w:r>
-        <w:rPr>
-          <w:rFonts w:ascii="Open Sans" w:eastAsia="Open Sans" w:hAnsi="Open Sans" w:cs="Open Sans"/>
-          <w:i/>
-          <w:sz w:val="21"/>
-        </w:rPr>
-        <w:tab/>
-        <w:t>10</w:t>
-      </w:r>
-    </w:p>
-    <w:p>
-      <w:pPr>
-        <w:suppressLineNumbers/>
-        <w:tabs>
-          <w:tab w:val="right" w:leader="dot" w:pos="9866"/>
-        </w:tabs>
-        <w:spacing w:after="0" w:line="240" w:lineRule="auto"/>
-        <w:rPr>
-          <w:rFonts w:ascii="Open Sans" w:eastAsia="Open Sans" w:hAnsi="Open Sans" w:cs="Open Sans"/>
-          <w:b/>
-        </w:rPr>
-      </w:pPr>
-      <w:r>
-        <w:rPr>
-          <w:rFonts w:ascii="Open Sans" w:eastAsia="Open Sans" w:hAnsi="Open Sans" w:cs="Open Sans"/>
-          <w:b/>
-        </w:rPr>
-        <w:t>5 -Procédure de démarrage / arrêt</w:t>
-      </w:r>
-      <w:r>
-        <w:rPr>
-          <w:rFonts w:ascii="Open Sans" w:eastAsia="Open Sans" w:hAnsi="Open Sans" w:cs="Open Sans"/>
-          <w:b/>
+        <w:t>5.1 -Base de données</w:t>
+      </w:r>
+      <w:r>
+        <w:rPr>
+          <w:rFonts w:ascii="Open Sans" w:eastAsia="Open Sans" w:hAnsi="Open Sans" w:cs="Open Sans"/>
         </w:rPr>
         <w:tab/>
         <w:t>11</w:t>
@@ -1224,8 +1170,16 @@
         <w:rPr>
           <w:rFonts w:ascii="Open Sans" w:eastAsia="Open Sans" w:hAnsi="Open Sans" w:cs="Open Sans"/>
         </w:rPr>
-        <w:t>5.1 -Base de données</w:t>
-      </w:r>
+        <w:t>5.2 -</w:t>
+      </w:r>
+      <w:proofErr w:type="spellStart"/>
+      <w:r>
+        <w:rPr>
+          <w:rFonts w:ascii="Open Sans" w:eastAsia="Open Sans" w:hAnsi="Open Sans" w:cs="Open Sans"/>
+        </w:rPr>
+        <w:t>Batchs</w:t>
+      </w:r>
+      <w:proofErr w:type="spellEnd"/>
       <w:r>
         <w:rPr>
           <w:rFonts w:ascii="Open Sans" w:eastAsia="Open Sans" w:hAnsi="Open Sans" w:cs="Open Sans"/>
@@ -1250,22 +1204,42 @@
         <w:rPr>
           <w:rFonts w:ascii="Open Sans" w:eastAsia="Open Sans" w:hAnsi="Open Sans" w:cs="Open Sans"/>
         </w:rPr>
-        <w:t>5.2 -</w:t>
-      </w:r>
-      <w:proofErr w:type="spellStart"/>
-      <w:r>
-        <w:rPr>
-          <w:rFonts w:ascii="Open Sans" w:eastAsia="Open Sans" w:hAnsi="Open Sans" w:cs="Open Sans"/>
-        </w:rPr>
-        <w:t>Batchs</w:t>
-      </w:r>
-      <w:proofErr w:type="spellEnd"/>
+        <w:t>5.3 -Application web</w:t>
+      </w:r>
       <w:r>
         <w:rPr>
           <w:rFonts w:ascii="Open Sans" w:eastAsia="Open Sans" w:hAnsi="Open Sans" w:cs="Open Sans"/>
         </w:rPr>
         <w:tab/>
         <w:t>11</w:t>
+      </w:r>
+    </w:p>
+    <w:p>
+      <w:pPr>
+        <w:suppressLineNumbers/>
+        <w:tabs>
+          <w:tab w:val="right" w:leader="dot" w:pos="9866"/>
+        </w:tabs>
+        <w:spacing w:after="0" w:line="240" w:lineRule="auto"/>
+        <w:rPr>
+          <w:rFonts w:ascii="Open Sans" w:eastAsia="Open Sans" w:hAnsi="Open Sans" w:cs="Open Sans"/>
+          <w:b/>
+        </w:rPr>
+      </w:pPr>
+      <w:r>
+        <w:rPr>
+          <w:rFonts w:ascii="Open Sans" w:eastAsia="Open Sans" w:hAnsi="Open Sans" w:cs="Open Sans"/>
+          <w:b/>
+        </w:rPr>
+        <w:t>6 -Procédure de mise à jour</w:t>
+      </w:r>
+      <w:r>
+        <w:rPr>
+          <w:rFonts w:ascii="Open Sans" w:eastAsia="Open Sans" w:hAnsi="Open Sans" w:cs="Open Sans"/>
+          <w:b/>
+        </w:rPr>
+        <w:tab/>
+        <w:t>12</w:t>
       </w:r>
     </w:p>
     <w:p>
@@ -1284,40 +1258,11 @@
         <w:rPr>
           <w:rFonts w:ascii="Open Sans" w:eastAsia="Open Sans" w:hAnsi="Open Sans" w:cs="Open Sans"/>
         </w:rPr>
-        <w:t>5.3 -Application web</w:t>
-      </w:r>
-      <w:r>
-        <w:rPr>
-          <w:rFonts w:ascii="Open Sans" w:eastAsia="Open Sans" w:hAnsi="Open Sans" w:cs="Open Sans"/>
-        </w:rPr>
-        <w:tab/>
-        <w:t>11</w:t>
-      </w:r>
-    </w:p>
-    <w:p>
-      <w:pPr>
-        <w:suppressLineNumbers/>
-        <w:tabs>
-          <w:tab w:val="right" w:leader="dot" w:pos="9866"/>
-        </w:tabs>
-        <w:spacing w:after="0" w:line="240" w:lineRule="auto"/>
-        <w:rPr>
-          <w:rFonts w:ascii="Open Sans" w:eastAsia="Open Sans" w:hAnsi="Open Sans" w:cs="Open Sans"/>
-          <w:b/>
-        </w:rPr>
-      </w:pPr>
-      <w:r>
-        <w:rPr>
-          <w:rFonts w:ascii="Open Sans" w:eastAsia="Open Sans" w:hAnsi="Open Sans" w:cs="Open Sans"/>
-          <w:b/>
-        </w:rPr>
-        <w:lastRenderedPageBreak/>
-        <w:t>6 -Procédure de mise à jour</w:t>
-      </w:r>
-      <w:r>
-        <w:rPr>
-          <w:rFonts w:ascii="Open Sans" w:eastAsia="Open Sans" w:hAnsi="Open Sans" w:cs="Open Sans"/>
-          <w:b/>
+        <w:t>6.1 -Base de données</w:t>
+      </w:r>
+      <w:r>
+        <w:rPr>
+          <w:rFonts w:ascii="Open Sans" w:eastAsia="Open Sans" w:hAnsi="Open Sans" w:cs="Open Sans"/>
         </w:rPr>
         <w:tab/>
         <w:t>12</w:t>
@@ -1339,32 +1284,7 @@
         <w:rPr>
           <w:rFonts w:ascii="Open Sans" w:eastAsia="Open Sans" w:hAnsi="Open Sans" w:cs="Open Sans"/>
         </w:rPr>
-        <w:t>6.1 -Base de données</w:t>
-      </w:r>
-      <w:r>
-        <w:rPr>
-          <w:rFonts w:ascii="Open Sans" w:eastAsia="Open Sans" w:hAnsi="Open Sans" w:cs="Open Sans"/>
-        </w:rPr>
-        <w:tab/>
-        <w:t>12</w:t>
-      </w:r>
-    </w:p>
-    <w:p>
-      <w:pPr>
-        <w:suppressLineNumbers/>
-        <w:tabs>
-          <w:tab w:val="right" w:leader="dot" w:pos="9583"/>
-        </w:tabs>
-        <w:spacing w:after="0" w:line="240" w:lineRule="auto"/>
-        <w:ind w:left="283"/>
-        <w:rPr>
-          <w:rFonts w:ascii="Open Sans" w:eastAsia="Open Sans" w:hAnsi="Open Sans" w:cs="Open Sans"/>
-        </w:rPr>
-      </w:pPr>
-      <w:r>
-        <w:rPr>
-          <w:rFonts w:ascii="Open Sans" w:eastAsia="Open Sans" w:hAnsi="Open Sans" w:cs="Open Sans"/>
-        </w:rPr>
+        <w:lastRenderedPageBreak/>
         <w:t>6.2 -</w:t>
       </w:r>
       <w:proofErr w:type="spellStart"/>
@@ -1613,12 +1533,6 @@
         <w:gridCol w:w="1453"/>
       </w:tblGrid>
       <w:tr>
-        <w:tblPrEx>
-          <w:tblCellMar>
-            <w:top w:w="0" w:type="dxa"/>
-            <w:bottom w:w="0" w:type="dxa"/>
-          </w:tblCellMar>
-        </w:tblPrEx>
         <w:trPr>
           <w:trHeight w:val="1"/>
         </w:trPr>
@@ -1747,12 +1661,6 @@
         </w:tc>
       </w:tr>
       <w:tr>
-        <w:tblPrEx>
-          <w:tblCellMar>
-            <w:top w:w="0" w:type="dxa"/>
-            <w:bottom w:w="0" w:type="dxa"/>
-          </w:tblCellMar>
-        </w:tblPrEx>
         <w:tc>
           <w:tcPr>
             <w:tcW w:w="1517" w:type="dxa"/>
@@ -1775,6 +1683,7 @@
               <w:jc w:val="center"/>
             </w:pPr>
             <w:proofErr w:type="spellStart"/>
+            <w:proofErr w:type="gramStart"/>
             <w:r>
               <w:rPr>
                 <w:rFonts w:ascii="Open Sans" w:eastAsia="Open Sans" w:hAnsi="Open Sans" w:cs="Open Sans"/>
@@ -1782,6 +1691,7 @@
               <w:t>R.Yoann</w:t>
             </w:r>
             <w:proofErr w:type="spellEnd"/>
+            <w:proofErr w:type="gramEnd"/>
           </w:p>
         </w:tc>
         <w:tc>
@@ -1872,12 +1782,6 @@
         </w:tc>
       </w:tr>
       <w:tr>
-        <w:tblPrEx>
-          <w:tblCellMar>
-            <w:top w:w="0" w:type="dxa"/>
-            <w:bottom w:w="0" w:type="dxa"/>
-          </w:tblCellMar>
-        </w:tblPrEx>
         <w:tc>
           <w:tcPr>
             <w:tcW w:w="1517" w:type="dxa"/>
@@ -1983,12 +1887,6 @@
         </w:tc>
       </w:tr>
       <w:tr>
-        <w:tblPrEx>
-          <w:tblCellMar>
-            <w:top w:w="0" w:type="dxa"/>
-            <w:bottom w:w="0" w:type="dxa"/>
-          </w:tblCellMar>
-        </w:tblPrEx>
         <w:tc>
           <w:tcPr>
             <w:tcW w:w="1517" w:type="dxa"/>
@@ -2094,12 +1992,6 @@
         </w:tc>
       </w:tr>
       <w:tr>
-        <w:tblPrEx>
-          <w:tblCellMar>
-            <w:top w:w="0" w:type="dxa"/>
-            <w:bottom w:w="0" w:type="dxa"/>
-          </w:tblCellMar>
-        </w:tblPrEx>
         <w:tc>
           <w:tcPr>
             <w:tcW w:w="1517" w:type="dxa"/>
@@ -2947,6 +2839,7 @@
           <w:rFonts w:ascii="Open Sans" w:eastAsia="Open Sans" w:hAnsi="Open Sans" w:cs="Open Sans"/>
         </w:rPr>
       </w:pPr>
+      <w:proofErr w:type="gramStart"/>
       <w:r>
         <w:rPr>
           <w:rFonts w:ascii="Open Sans" w:eastAsia="Open Sans" w:hAnsi="Open Sans" w:cs="Open Sans"/>
@@ -2954,6 +2847,7 @@
         </w:rPr>
         <w:t>bin</w:t>
       </w:r>
+      <w:proofErr w:type="gramEnd"/>
       <w:r>
         <w:rPr>
           <w:rFonts w:ascii="Open Sans" w:eastAsia="Open Sans" w:hAnsi="Open Sans" w:cs="Open Sans"/>
@@ -2985,6 +2879,7 @@
           <w:rFonts w:ascii="Open Sans" w:eastAsia="Open Sans" w:hAnsi="Open Sans" w:cs="Open Sans"/>
         </w:rPr>
       </w:pPr>
+      <w:proofErr w:type="gramStart"/>
       <w:r>
         <w:rPr>
           <w:rFonts w:ascii="Open Sans" w:eastAsia="Open Sans" w:hAnsi="Open Sans" w:cs="Open Sans"/>
@@ -2992,6 +2887,7 @@
         </w:rPr>
         <w:t>conf</w:t>
       </w:r>
+      <w:proofErr w:type="gramEnd"/>
       <w:r>
         <w:rPr>
           <w:rFonts w:ascii="Open Sans" w:eastAsia="Open Sans" w:hAnsi="Open Sans" w:cs="Open Sans"/>
@@ -3016,6 +2912,7 @@
         </w:rPr>
       </w:pPr>
       <w:proofErr w:type="spellStart"/>
+      <w:proofErr w:type="gramStart"/>
       <w:r>
         <w:rPr>
           <w:rFonts w:ascii="Open Sans" w:eastAsia="Open Sans" w:hAnsi="Open Sans" w:cs="Open Sans"/>
@@ -3024,6 +2921,7 @@
         <w:t>assembly</w:t>
       </w:r>
       <w:proofErr w:type="spellEnd"/>
+      <w:proofErr w:type="gramEnd"/>
       <w:r>
         <w:rPr>
           <w:rFonts w:ascii="Open Sans" w:eastAsia="Open Sans" w:hAnsi="Open Sans" w:cs="Open Sans"/>
@@ -3078,6 +2976,7 @@
         </w:rPr>
       </w:pPr>
       <w:proofErr w:type="spellStart"/>
+      <w:proofErr w:type="gramStart"/>
       <w:r>
         <w:rPr>
           <w:rFonts w:ascii="Open Sans" w:eastAsia="Open Sans" w:hAnsi="Open Sans" w:cs="Open Sans"/>
@@ -3086,6 +2985,7 @@
         <w:t>target</w:t>
       </w:r>
       <w:proofErr w:type="spellEnd"/>
+      <w:proofErr w:type="gramEnd"/>
       <w:r>
         <w:rPr>
           <w:rFonts w:ascii="Open Sans" w:eastAsia="Open Sans" w:hAnsi="Open Sans" w:cs="Open Sans"/>
@@ -3166,12 +3066,6 @@
         <w:gridCol w:w="6044"/>
       </w:tblGrid>
       <w:tr>
-        <w:tblPrEx>
-          <w:tblCellMar>
-            <w:top w:w="0" w:type="dxa"/>
-            <w:bottom w:w="0" w:type="dxa"/>
-          </w:tblCellMar>
-        </w:tblPrEx>
         <w:trPr>
           <w:trHeight w:val="1"/>
         </w:trPr>
@@ -3269,12 +3163,6 @@
         </w:tc>
       </w:tr>
       <w:tr>
-        <w:tblPrEx>
-          <w:tblCellMar>
-            <w:top w:w="0" w:type="dxa"/>
-            <w:bottom w:w="0" w:type="dxa"/>
-          </w:tblCellMar>
-        </w:tblPrEx>
         <w:trPr>
           <w:trHeight w:val="1"/>
         </w:trPr>
@@ -3328,12 +3216,14 @@
               <w:spacing w:after="0" w:line="240" w:lineRule="auto"/>
               <w:jc w:val="center"/>
             </w:pPr>
+            <w:proofErr w:type="gramStart"/>
             <w:r>
               <w:rPr>
                 <w:rFonts w:ascii="Open Sans" w:eastAsia="Open Sans" w:hAnsi="Open Sans" w:cs="Open Sans"/>
               </w:rPr>
               <w:t>oui</w:t>
             </w:r>
+            <w:proofErr w:type="gramEnd"/>
           </w:p>
         </w:tc>
         <w:tc>
@@ -3367,12 +3257,6 @@
         </w:tc>
       </w:tr>
       <w:tr>
-        <w:tblPrEx>
-          <w:tblCellMar>
-            <w:top w:w="0" w:type="dxa"/>
-            <w:bottom w:w="0" w:type="dxa"/>
-          </w:tblCellMar>
-        </w:tblPrEx>
         <w:trPr>
           <w:trHeight w:val="1"/>
         </w:trPr>
@@ -3432,12 +3316,14 @@
                 <w:rFonts w:ascii="Calibri" w:eastAsia="Calibri" w:hAnsi="Calibri" w:cs="Calibri"/>
               </w:rPr>
             </w:pPr>
+            <w:proofErr w:type="gramStart"/>
             <w:r>
               <w:rPr>
                 <w:rFonts w:ascii="Calibri" w:eastAsia="Calibri" w:hAnsi="Calibri" w:cs="Calibri"/>
               </w:rPr>
               <w:t>oui</w:t>
             </w:r>
+            <w:proofErr w:type="gramEnd"/>
           </w:p>
         </w:tc>
         <w:tc>
@@ -3474,12 +3360,6 @@
         </w:tc>
       </w:tr>
       <w:tr>
-        <w:tblPrEx>
-          <w:tblCellMar>
-            <w:top w:w="0" w:type="dxa"/>
-            <w:bottom w:w="0" w:type="dxa"/>
-          </w:tblCellMar>
-        </w:tblPrEx>
         <w:trPr>
           <w:trHeight w:val="1"/>
         </w:trPr>
@@ -3539,12 +3419,14 @@
                 <w:rFonts w:ascii="Calibri" w:eastAsia="Calibri" w:hAnsi="Calibri" w:cs="Calibri"/>
               </w:rPr>
             </w:pPr>
+            <w:proofErr w:type="gramStart"/>
             <w:r>
               <w:rPr>
                 <w:rFonts w:ascii="Calibri" w:eastAsia="Calibri" w:hAnsi="Calibri" w:cs="Calibri"/>
               </w:rPr>
               <w:t>oui</w:t>
             </w:r>
+            <w:proofErr w:type="gramEnd"/>
           </w:p>
         </w:tc>
         <w:tc>
@@ -3579,17 +3461,7 @@
                 <w:szCs w:val="21"/>
                 <w:shd w:val="clear" w:color="auto" w:fill="FFFFFF"/>
               </w:rPr>
-              <w:t>G</w:t>
-            </w:r>
-            <w:r>
-              <w:rPr>
-                <w:rFonts w:ascii="Arial" w:hAnsi="Arial" w:cs="Arial"/>
-                <w:color w:val="222222"/>
-                <w:sz w:val="21"/>
-                <w:szCs w:val="21"/>
-                <w:shd w:val="clear" w:color="auto" w:fill="FFFFFF"/>
-              </w:rPr>
-              <w:t>estion et d'automatisation de production des projets logiciels</w:t>
+              <w:t>Gestion et d'automatisation de production des projets logiciels</w:t>
             </w:r>
           </w:p>
         </w:tc>
@@ -3647,7 +3519,7 @@
           <v:rect id="rectole0000000000" o:spid="_x0000_i1025" style="width:415.5pt;height:236pt" o:ole="" o:preferrelative="t" stroked="f">
             <v:imagedata r:id="rId5" o:title=""/>
           </v:rect>
-          <o:OLEObject Type="Embed" ProgID="StaticMetafile" ShapeID="rectole0000000000" DrawAspect="Content" ObjectID="_1627375709" r:id="rId6"/>
+          <o:OLEObject Type="Embed" ProgID="StaticMetafile" ShapeID="rectole0000000000" DrawAspect="Content" ObjectID="_1628407794" r:id="rId6"/>
         </w:object>
       </w:r>
     </w:p>
@@ -3719,7 +3591,7 @@
           <v:rect id="rectole0000000001" o:spid="_x0000_i1026" style="width:415.5pt;height:157pt" o:ole="" o:preferrelative="t" stroked="f">
             <v:imagedata r:id="rId7" o:title=""/>
           </v:rect>
-          <o:OLEObject Type="Embed" ProgID="StaticMetafile" ShapeID="rectole0000000001" DrawAspect="Content" ObjectID="_1627375710" r:id="rId8"/>
+          <o:OLEObject Type="Embed" ProgID="StaticMetafile" ShapeID="rectole0000000001" DrawAspect="Content" ObjectID="_1628407795" r:id="rId8"/>
         </w:object>
       </w:r>
     </w:p>
@@ -3868,6 +3740,7 @@
           <w:rFonts w:ascii="Open Sans" w:eastAsia="Open Sans" w:hAnsi="Open Sans" w:cs="Open Sans"/>
         </w:rPr>
       </w:pPr>
+      <w:proofErr w:type="gramStart"/>
       <w:r>
         <w:rPr>
           <w:rFonts w:ascii="Open Sans" w:eastAsia="Open Sans" w:hAnsi="Open Sans" w:cs="Open Sans"/>
@@ -3895,7 +3768,14 @@
         <w:rPr>
           <w:rFonts w:ascii="Open Sans" w:eastAsia="Open Sans" w:hAnsi="Open Sans" w:cs="Open Sans"/>
         </w:rPr>
-        <w:t>: fichier de configuration des logs</w:t>
+        <w:t>:</w:t>
+      </w:r>
+      <w:proofErr w:type="gramEnd"/>
+      <w:r>
+        <w:rPr>
+          <w:rFonts w:ascii="Open Sans" w:eastAsia="Open Sans" w:hAnsi="Open Sans" w:cs="Open Sans"/>
+        </w:rPr>
+        <w:t xml:space="preserve"> fichier de configuration des logs</w:t>
       </w:r>
     </w:p>
     <w:p>
@@ -3914,59 +3794,6 @@
           <w:rFonts w:ascii="Open Sans" w:eastAsia="Open Sans" w:hAnsi="Open Sans" w:cs="Open Sans"/>
         </w:rPr>
       </w:pPr>
-      <w:r>
-        <w:rPr>
-          <w:rFonts w:ascii="Open Sans" w:eastAsia="Open Sans" w:hAnsi="Open Sans" w:cs="Open Sans"/>
-          <w:b/>
-        </w:rPr>
-        <w:t>logs/</w:t>
-      </w:r>
-      <w:proofErr w:type="spellStart"/>
-      <w:r>
-        <w:rPr>
-          <w:rFonts w:ascii="Open Sans" w:eastAsia="Open Sans" w:hAnsi="Open Sans" w:cs="Open Sans"/>
-          <w:b/>
-        </w:rPr>
-        <w:t>applicationLogs</w:t>
-      </w:r>
-      <w:proofErr w:type="spellEnd"/>
-      <w:r>
-        <w:rPr>
-          <w:rFonts w:ascii="Open Sans" w:eastAsia="Open Sans" w:hAnsi="Open Sans" w:cs="Open Sans"/>
-        </w:rPr>
-        <w:t xml:space="preserve">: fichier de </w:t>
-      </w:r>
-      <w:proofErr w:type="spellStart"/>
-      <w:r>
-        <w:rPr>
-          <w:rFonts w:ascii="Open Sans" w:eastAsia="Open Sans" w:hAnsi="Open Sans" w:cs="Open Sans"/>
-        </w:rPr>
-        <w:t>tracages</w:t>
-      </w:r>
-      <w:proofErr w:type="spellEnd"/>
-      <w:r>
-        <w:rPr>
-          <w:rFonts w:ascii="Open Sans" w:eastAsia="Open Sans" w:hAnsi="Open Sans" w:cs="Open Sans"/>
-        </w:rPr>
-        <w:t xml:space="preserve"> des logs</w:t>
-      </w:r>
-    </w:p>
-    <w:p>
-      <w:pPr>
-        <w:numPr>
-          <w:ilvl w:val="0"/>
-          <w:numId w:val="15"/>
-        </w:numPr>
-        <w:tabs>
-          <w:tab w:val="left" w:pos="720"/>
-        </w:tabs>
-        <w:spacing w:after="120" w:line="240" w:lineRule="auto"/>
-        <w:ind w:left="720" w:hanging="360"/>
-        <w:jc w:val="both"/>
-        <w:rPr>
-          <w:rFonts w:ascii="Open Sans" w:eastAsia="Open Sans" w:hAnsi="Open Sans" w:cs="Open Sans"/>
-        </w:rPr>
-      </w:pPr>
       <w:proofErr w:type="spellStart"/>
       <w:r>
         <w:rPr>
@@ -4074,12 +3901,21 @@
           <w:rFonts w:ascii="Open Sans" w:eastAsia="Open Sans" w:hAnsi="Open Sans" w:cs="Open Sans"/>
         </w:rPr>
       </w:pPr>
-      <w:r>
-        <w:rPr>
-          <w:rFonts w:ascii="Open Sans" w:eastAsia="Open Sans" w:hAnsi="Open Sans" w:cs="Open Sans"/>
-          <w:b/>
-        </w:rPr>
-        <w:t>java -version</w:t>
+      <w:proofErr w:type="gramStart"/>
+      <w:r>
+        <w:rPr>
+          <w:rFonts w:ascii="Open Sans" w:eastAsia="Open Sans" w:hAnsi="Open Sans" w:cs="Open Sans"/>
+          <w:b/>
+        </w:rPr>
+        <w:t>java</w:t>
+      </w:r>
+      <w:proofErr w:type="gramEnd"/>
+      <w:r>
+        <w:rPr>
+          <w:rFonts w:ascii="Open Sans" w:eastAsia="Open Sans" w:hAnsi="Open Sans" w:cs="Open Sans"/>
+          <w:b/>
+        </w:rPr>
+        <w:t xml:space="preserve"> -version</w:t>
       </w:r>
     </w:p>
     <w:p>
@@ -4259,6 +4095,7 @@
         <w:t xml:space="preserve"> </w:t>
       </w:r>
       <w:proofErr w:type="spellStart"/>
+      <w:proofErr w:type="gramStart"/>
       <w:r>
         <w:rPr>
           <w:rFonts w:ascii="Open Sans" w:eastAsia="Open Sans" w:hAnsi="Open Sans" w:cs="Open Sans"/>
@@ -4267,6 +4104,7 @@
         <w:t>mvn</w:t>
       </w:r>
       <w:proofErr w:type="spellEnd"/>
+      <w:proofErr w:type="gramEnd"/>
       <w:r>
         <w:rPr>
           <w:rFonts w:ascii="Open Sans" w:eastAsia="Open Sans" w:hAnsi="Open Sans" w:cs="Open Sans"/>
@@ -4312,30 +4150,6 @@
         <w:t>DataSources</w:t>
       </w:r>
       <w:proofErr w:type="spellEnd"/>
-    </w:p>
-    <w:p>
-      <w:pPr>
-        <w:spacing w:after="120" w:line="240" w:lineRule="auto"/>
-        <w:jc w:val="both"/>
-        <w:rPr>
-          <w:rFonts w:ascii="Open Sans" w:eastAsia="Open Sans" w:hAnsi="Open Sans" w:cs="Open Sans"/>
-        </w:rPr>
-      </w:pPr>
-      <w:r>
-        <w:rPr>
-          <w:rFonts w:ascii="Open Sans" w:eastAsia="Open Sans" w:hAnsi="Open Sans" w:cs="Open Sans"/>
-        </w:rPr>
-        <w:t>Les accès aux bases de données doivent se configurer à l'aide des fichiers</w:t>
-      </w:r>
-    </w:p>
-    <w:p>
-      <w:pPr>
-        <w:spacing w:after="120" w:line="240" w:lineRule="auto"/>
-        <w:jc w:val="both"/>
-        <w:rPr>
-          <w:rFonts w:ascii="Open Sans" w:eastAsia="Open Sans" w:hAnsi="Open Sans" w:cs="Open Sans"/>
-        </w:rPr>
-      </w:pPr>
     </w:p>
     <w:p>
       <w:pPr>
@@ -4764,12 +4578,21 @@
           <w:shd w:val="clear" w:color="auto" w:fill="C0C0C0"/>
         </w:rPr>
       </w:pPr>
-      <w:r>
-        <w:rPr>
-          <w:rFonts w:ascii="Open Sans" w:eastAsia="Open Sans" w:hAnsi="Open Sans" w:cs="Open Sans"/>
-          <w:b/>
-        </w:rPr>
-        <w:t xml:space="preserve">java -jar </w:t>
+      <w:proofErr w:type="gramStart"/>
+      <w:r>
+        <w:rPr>
+          <w:rFonts w:ascii="Open Sans" w:eastAsia="Open Sans" w:hAnsi="Open Sans" w:cs="Open Sans"/>
+          <w:b/>
+        </w:rPr>
+        <w:t>java</w:t>
+      </w:r>
+      <w:proofErr w:type="gramEnd"/>
+      <w:r>
+        <w:rPr>
+          <w:rFonts w:ascii="Open Sans" w:eastAsia="Open Sans" w:hAnsi="Open Sans" w:cs="Open Sans"/>
+          <w:b/>
+        </w:rPr>
+        <w:t xml:space="preserve"> -jar </w:t>
       </w:r>
       <w:proofErr w:type="spellStart"/>
       <w:r>
@@ -4873,6 +4696,7 @@
         </w:rPr>
       </w:pPr>
       <w:proofErr w:type="spellStart"/>
+      <w:proofErr w:type="gramStart"/>
       <w:r>
         <w:rPr>
           <w:rFonts w:ascii="Open Sans" w:eastAsia="Open Sans" w:hAnsi="Open Sans" w:cs="Open Sans"/>
@@ -4881,6 +4705,7 @@
         <w:t>mvn</w:t>
       </w:r>
       <w:proofErr w:type="spellEnd"/>
+      <w:proofErr w:type="gramEnd"/>
       <w:r>
         <w:rPr>
           <w:rFonts w:ascii="Open Sans" w:eastAsia="Open Sans" w:hAnsi="Open Sans" w:cs="Open Sans"/>
@@ -5116,6 +4941,8 @@
           <w:shd w:val="clear" w:color="auto" w:fill="C0C0C0"/>
         </w:rPr>
       </w:pPr>
+      <w:bookmarkStart w:id="0" w:name="_GoBack"/>
+      <w:bookmarkEnd w:id="0"/>
     </w:p>
     <w:p>
       <w:pPr>
@@ -5472,6 +5299,7 @@
           <w:bCs/>
         </w:rPr>
       </w:pPr>
+      <w:proofErr w:type="gramStart"/>
       <w:r>
         <w:rPr>
           <w:rFonts w:ascii="Open Sans" w:eastAsia="Open Sans" w:hAnsi="Open Sans" w:cs="Open Sans"/>
@@ -5486,7 +5314,16 @@
           <w:b/>
           <w:bCs/>
         </w:rPr>
-        <w:t xml:space="preserve">it </w:t>
+        <w:t>it</w:t>
+      </w:r>
+      <w:proofErr w:type="gramEnd"/>
+      <w:r>
+        <w:rPr>
+          <w:rFonts w:ascii="Open Sans" w:eastAsia="Open Sans" w:hAnsi="Open Sans" w:cs="Open Sans"/>
+          <w:b/>
+          <w:bCs/>
+        </w:rPr>
+        <w:t xml:space="preserve"> </w:t>
       </w:r>
       <w:proofErr w:type="spellStart"/>
       <w:r>
@@ -5517,6 +5354,7 @@
           <w:bCs/>
         </w:rPr>
       </w:pPr>
+      <w:proofErr w:type="gramStart"/>
       <w:r>
         <w:rPr>
           <w:rFonts w:ascii="Open Sans" w:eastAsia="Open Sans" w:hAnsi="Open Sans" w:cs="Open Sans"/>
@@ -5531,26 +5369,45 @@
           <w:b/>
           <w:bCs/>
         </w:rPr>
-        <w:t>it commit -m « Informations de la sauvegarde »</w:t>
-      </w:r>
-    </w:p>
-    <w:p>
-      <w:pPr>
-        <w:spacing w:after="120" w:line="240" w:lineRule="auto"/>
-        <w:jc w:val="both"/>
+        <w:t>it</w:t>
+      </w:r>
+      <w:proofErr w:type="gramEnd"/>
+      <w:r>
         <w:rPr>
           <w:rFonts w:ascii="Open Sans" w:eastAsia="Open Sans" w:hAnsi="Open Sans" w:cs="Open Sans"/>
           <w:b/>
           <w:bCs/>
         </w:rPr>
-      </w:pPr>
-      <w:r>
+        <w:t xml:space="preserve"> commit -m « Informations de la sauvegarde »</w:t>
+      </w:r>
+    </w:p>
+    <w:p>
+      <w:pPr>
+        <w:spacing w:after="120" w:line="240" w:lineRule="auto"/>
+        <w:jc w:val="both"/>
         <w:rPr>
           <w:rFonts w:ascii="Open Sans" w:eastAsia="Open Sans" w:hAnsi="Open Sans" w:cs="Open Sans"/>
           <w:b/>
           <w:bCs/>
         </w:rPr>
-        <w:t xml:space="preserve">git push </w:t>
+      </w:pPr>
+      <w:proofErr w:type="gramStart"/>
+      <w:r>
+        <w:rPr>
+          <w:rFonts w:ascii="Open Sans" w:eastAsia="Open Sans" w:hAnsi="Open Sans" w:cs="Open Sans"/>
+          <w:b/>
+          <w:bCs/>
+        </w:rPr>
+        <w:t>git</w:t>
+      </w:r>
+      <w:proofErr w:type="gramEnd"/>
+      <w:r>
+        <w:rPr>
+          <w:rFonts w:ascii="Open Sans" w:eastAsia="Open Sans" w:hAnsi="Open Sans" w:cs="Open Sans"/>
+          <w:b/>
+          <w:bCs/>
+        </w:rPr>
+        <w:t xml:space="preserve"> push </w:t>
       </w:r>
       <w:proofErr w:type="spellStart"/>
       <w:r>
@@ -5608,6 +5465,7 @@
           <w:bCs/>
         </w:rPr>
       </w:pPr>
+      <w:proofErr w:type="gramStart"/>
       <w:r>
         <w:rPr>
           <w:rFonts w:ascii="Open Sans" w:eastAsia="Open Sans" w:hAnsi="Open Sans" w:cs="Open Sans"/>
@@ -5615,7 +5473,16 @@
           <w:bCs/>
         </w:rPr>
         <w:lastRenderedPageBreak/>
-        <w:t xml:space="preserve">git pull </w:t>
+        <w:t>git</w:t>
+      </w:r>
+      <w:proofErr w:type="gramEnd"/>
+      <w:r>
+        <w:rPr>
+          <w:rFonts w:ascii="Open Sans" w:eastAsia="Open Sans" w:hAnsi="Open Sans" w:cs="Open Sans"/>
+          <w:b/>
+          <w:bCs/>
+        </w:rPr>
+        <w:t xml:space="preserve"> pull </w:t>
       </w:r>
       <w:proofErr w:type="spellStart"/>
       <w:r>
@@ -5703,33 +5570,29 @@
         <w:tblLook w:val="04A0" w:firstRow="1" w:lastRow="0" w:firstColumn="1" w:lastColumn="0" w:noHBand="0" w:noVBand="1"/>
       </w:tblPr>
       <w:tblGrid>
-        <w:gridCol w:w="1932"/>
-        <w:gridCol w:w="7137"/>
+        <w:gridCol w:w="1991"/>
+        <w:gridCol w:w="7078"/>
       </w:tblGrid>
       <w:tr>
-        <w:tblPrEx>
-          <w:tblCellMar>
-            <w:top w:w="0" w:type="dxa"/>
-            <w:bottom w:w="0" w:type="dxa"/>
-          </w:tblCellMar>
-        </w:tblPrEx>
         <w:trPr>
           <w:trHeight w:val="1"/>
         </w:trPr>
         <w:tc>
           <w:tcPr>
-            <w:tcW w:w="2099" w:type="dxa"/>
+            <w:tcW w:w="1991" w:type="dxa"/>
             <w:tcBorders>
               <w:top w:val="single" w:sz="2" w:space="0" w:color="000000"/>
               <w:left w:val="single" w:sz="2" w:space="0" w:color="000000"/>
               <w:bottom w:val="single" w:sz="2" w:space="0" w:color="000000"/>
-              <w:right w:val="single" w:sz="0" w:space="0" w:color="000000"/>
+              <w:right w:val="single" w:sz="2" w:space="0" w:color="000000"/>
             </w:tcBorders>
-            <w:shd w:val="clear" w:color="000000" w:fill="auto"/>
             <w:tcMar>
+              <w:top w:w="0" w:type="dxa"/>
               <w:left w:w="26" w:type="dxa"/>
+              <w:bottom w:w="0" w:type="dxa"/>
               <w:right w:w="26" w:type="dxa"/>
             </w:tcMar>
+            <w:hideMark/>
           </w:tcPr>
           <w:p>
             <w:pPr>
@@ -5740,22 +5603,77 @@
                 <w:rFonts w:ascii="Calibri" w:eastAsia="Calibri" w:hAnsi="Calibri" w:cs="Calibri"/>
               </w:rPr>
             </w:pPr>
+            <w:r>
+              <w:rPr>
+                <w:rFonts w:ascii="Calibri" w:eastAsia="Calibri" w:hAnsi="Calibri" w:cs="Calibri"/>
+              </w:rPr>
+              <w:t>PostgreSQL</w:t>
+            </w:r>
           </w:p>
         </w:tc>
         <w:tc>
           <w:tcPr>
-            <w:tcW w:w="7767" w:type="dxa"/>
+            <w:tcW w:w="7078" w:type="dxa"/>
             <w:tcBorders>
               <w:top w:val="single" w:sz="2" w:space="0" w:color="000000"/>
               <w:left w:val="single" w:sz="2" w:space="0" w:color="000000"/>
               <w:bottom w:val="single" w:sz="2" w:space="0" w:color="000000"/>
               <w:right w:val="single" w:sz="2" w:space="0" w:color="000000"/>
             </w:tcBorders>
-            <w:shd w:val="clear" w:color="000000" w:fill="auto"/>
             <w:tcMar>
+              <w:top w:w="0" w:type="dxa"/>
               <w:left w:w="26" w:type="dxa"/>
+              <w:bottom w:w="0" w:type="dxa"/>
               <w:right w:w="26" w:type="dxa"/>
             </w:tcMar>
+            <w:hideMark/>
+          </w:tcPr>
+          <w:p>
+            <w:pPr>
+              <w:suppressLineNumbers/>
+              <w:spacing w:after="0" w:line="240" w:lineRule="auto"/>
+              <w:jc w:val="both"/>
+              <w:rPr>
+                <w:rFonts w:ascii="Calibri" w:eastAsia="Calibri" w:hAnsi="Calibri" w:cs="Calibri"/>
+                <w:i/>
+                <w:iCs/>
+              </w:rPr>
+            </w:pPr>
+            <w:r>
+              <w:rPr>
+                <w:rFonts w:ascii="Arial" w:hAnsi="Arial" w:cs="Arial"/>
+                <w:i/>
+                <w:iCs/>
+                <w:color w:val="222222"/>
+                <w:sz w:val="21"/>
+                <w:szCs w:val="21"/>
+                <w:shd w:val="clear" w:color="auto" w:fill="FFFFFF"/>
+              </w:rPr>
+              <w:t>PostgreSQL est un système de gestion de base de données relationnelle et objet</w:t>
+            </w:r>
+          </w:p>
+        </w:tc>
+      </w:tr>
+      <w:tr>
+        <w:trPr>
+          <w:trHeight w:val="1"/>
+        </w:trPr>
+        <w:tc>
+          <w:tcPr>
+            <w:tcW w:w="1991" w:type="dxa"/>
+            <w:tcBorders>
+              <w:top w:val="single" w:sz="2" w:space="0" w:color="000000"/>
+              <w:left w:val="single" w:sz="2" w:space="0" w:color="000000"/>
+              <w:bottom w:val="single" w:sz="2" w:space="0" w:color="000000"/>
+              <w:right w:val="single" w:sz="2" w:space="0" w:color="000000"/>
+            </w:tcBorders>
+            <w:tcMar>
+              <w:top w:w="0" w:type="dxa"/>
+              <w:left w:w="26" w:type="dxa"/>
+              <w:bottom w:w="0" w:type="dxa"/>
+              <w:right w:w="26" w:type="dxa"/>
+            </w:tcMar>
+            <w:hideMark/>
           </w:tcPr>
           <w:p>
             <w:pPr>
@@ -5766,33 +5684,77 @@
                 <w:rFonts w:ascii="Calibri" w:eastAsia="Calibri" w:hAnsi="Calibri" w:cs="Calibri"/>
               </w:rPr>
             </w:pPr>
+            <w:r>
+              <w:rPr>
+                <w:rFonts w:ascii="Calibri" w:eastAsia="Calibri" w:hAnsi="Calibri" w:cs="Calibri"/>
+              </w:rPr>
+              <w:t>Tomcat</w:t>
+            </w:r>
+          </w:p>
+        </w:tc>
+        <w:tc>
+          <w:tcPr>
+            <w:tcW w:w="7078" w:type="dxa"/>
+            <w:tcBorders>
+              <w:top w:val="single" w:sz="2" w:space="0" w:color="000000"/>
+              <w:left w:val="single" w:sz="2" w:space="0" w:color="000000"/>
+              <w:bottom w:val="single" w:sz="2" w:space="0" w:color="000000"/>
+              <w:right w:val="single" w:sz="2" w:space="0" w:color="000000"/>
+            </w:tcBorders>
+            <w:tcMar>
+              <w:top w:w="0" w:type="dxa"/>
+              <w:left w:w="26" w:type="dxa"/>
+              <w:bottom w:w="0" w:type="dxa"/>
+              <w:right w:w="26" w:type="dxa"/>
+            </w:tcMar>
+            <w:hideMark/>
+          </w:tcPr>
+          <w:p>
+            <w:pPr>
+              <w:suppressLineNumbers/>
+              <w:spacing w:after="0" w:line="240" w:lineRule="auto"/>
+              <w:jc w:val="both"/>
+              <w:rPr>
+                <w:rFonts w:ascii="Calibri" w:eastAsia="Calibri" w:hAnsi="Calibri" w:cs="Calibri"/>
+                <w:i/>
+                <w:iCs/>
+              </w:rPr>
+            </w:pPr>
+            <w:r>
+              <w:rPr>
+                <w:rFonts w:ascii="Arial" w:hAnsi="Arial" w:cs="Arial"/>
+                <w:i/>
+                <w:iCs/>
+                <w:color w:val="222222"/>
+                <w:sz w:val="21"/>
+                <w:szCs w:val="21"/>
+                <w:shd w:val="clear" w:color="auto" w:fill="FFFFFF"/>
+              </w:rPr>
+              <w:t>Apache Tomcat est un conteneur web libre de servlets et JSP</w:t>
+            </w:r>
           </w:p>
         </w:tc>
       </w:tr>
       <w:tr>
-        <w:tblPrEx>
-          <w:tblCellMar>
-            <w:top w:w="0" w:type="dxa"/>
-            <w:bottom w:w="0" w:type="dxa"/>
-          </w:tblCellMar>
-        </w:tblPrEx>
         <w:trPr>
           <w:trHeight w:val="1"/>
         </w:trPr>
         <w:tc>
           <w:tcPr>
-            <w:tcW w:w="2099" w:type="dxa"/>
+            <w:tcW w:w="1991" w:type="dxa"/>
             <w:tcBorders>
               <w:top w:val="single" w:sz="2" w:space="0" w:color="000000"/>
               <w:left w:val="single" w:sz="2" w:space="0" w:color="000000"/>
               <w:bottom w:val="single" w:sz="2" w:space="0" w:color="000000"/>
-              <w:right w:val="single" w:sz="0" w:space="0" w:color="000000"/>
+              <w:right w:val="single" w:sz="2" w:space="0" w:color="000000"/>
             </w:tcBorders>
-            <w:shd w:val="clear" w:color="000000" w:fill="auto"/>
             <w:tcMar>
+              <w:top w:w="0" w:type="dxa"/>
               <w:left w:w="26" w:type="dxa"/>
+              <w:bottom w:w="0" w:type="dxa"/>
               <w:right w:w="26" w:type="dxa"/>
             </w:tcMar>
+            <w:hideMark/>
           </w:tcPr>
           <w:p>
             <w:pPr>
@@ -5803,22 +5765,81 @@
                 <w:rFonts w:ascii="Calibri" w:eastAsia="Calibri" w:hAnsi="Calibri" w:cs="Calibri"/>
               </w:rPr>
             </w:pPr>
+            <w:r>
+              <w:rPr>
+                <w:rFonts w:ascii="Calibri" w:eastAsia="Calibri" w:hAnsi="Calibri" w:cs="Calibri"/>
+              </w:rPr>
+              <w:t>Log4j2</w:t>
+            </w:r>
           </w:p>
         </w:tc>
         <w:tc>
           <w:tcPr>
-            <w:tcW w:w="7767" w:type="dxa"/>
+            <w:tcW w:w="7078" w:type="dxa"/>
             <w:tcBorders>
               <w:top w:val="single" w:sz="2" w:space="0" w:color="000000"/>
               <w:left w:val="single" w:sz="2" w:space="0" w:color="000000"/>
               <w:bottom w:val="single" w:sz="2" w:space="0" w:color="000000"/>
               <w:right w:val="single" w:sz="2" w:space="0" w:color="000000"/>
             </w:tcBorders>
-            <w:shd w:val="clear" w:color="000000" w:fill="auto"/>
             <w:tcMar>
+              <w:top w:w="0" w:type="dxa"/>
               <w:left w:w="26" w:type="dxa"/>
+              <w:bottom w:w="0" w:type="dxa"/>
               <w:right w:w="26" w:type="dxa"/>
             </w:tcMar>
+            <w:hideMark/>
+          </w:tcPr>
+          <w:p>
+            <w:pPr>
+              <w:suppressLineNumbers/>
+              <w:spacing w:after="0" w:line="240" w:lineRule="auto"/>
+              <w:jc w:val="both"/>
+              <w:rPr>
+                <w:rFonts w:ascii="Arial" w:hAnsi="Arial" w:cs="Arial"/>
+                <w:i/>
+                <w:iCs/>
+                <w:color w:val="222222"/>
+                <w:sz w:val="21"/>
+                <w:szCs w:val="21"/>
+                <w:shd w:val="clear" w:color="auto" w:fill="FFFFFF"/>
+              </w:rPr>
+            </w:pPr>
+            <w:r>
+              <w:rPr>
+                <w:rFonts w:ascii="Arial" w:hAnsi="Arial" w:cs="Arial"/>
+                <w:i/>
+                <w:iCs/>
+                <w:color w:val="222222"/>
+                <w:sz w:val="21"/>
+                <w:szCs w:val="21"/>
+                <w:shd w:val="clear" w:color="auto" w:fill="FFFFFF"/>
+              </w:rPr>
+              <w:t>Trace des informations de plusieurs niveaux d’importances</w:t>
+            </w:r>
+          </w:p>
+        </w:tc>
+      </w:tr>
+      <w:tr>
+        <w:trPr>
+          <w:trHeight w:val="1"/>
+        </w:trPr>
+        <w:tc>
+          <w:tcPr>
+            <w:tcW w:w="1991" w:type="dxa"/>
+            <w:tcBorders>
+              <w:top w:val="single" w:sz="2" w:space="0" w:color="000000"/>
+              <w:left w:val="single" w:sz="2" w:space="0" w:color="000000"/>
+              <w:bottom w:val="single" w:sz="2" w:space="0" w:color="000000"/>
+              <w:right w:val="single" w:sz="2" w:space="0" w:color="000000"/>
+            </w:tcBorders>
+            <w:tcMar>
+              <w:top w:w="0" w:type="dxa"/>
+              <w:left w:w="26" w:type="dxa"/>
+              <w:bottom w:w="0" w:type="dxa"/>
+              <w:right w:w="26" w:type="dxa"/>
+            </w:tcMar>
+            <w:hideMark/>
           </w:tcPr>
           <w:p>
             <w:pPr>
@@ -5829,6 +5850,98 @@
                 <w:rFonts w:ascii="Calibri" w:eastAsia="Calibri" w:hAnsi="Calibri" w:cs="Calibri"/>
               </w:rPr>
             </w:pPr>
+            <w:proofErr w:type="spellStart"/>
+            <w:r>
+              <w:rPr>
+                <w:rFonts w:ascii="Calibri" w:eastAsia="Calibri" w:hAnsi="Calibri" w:cs="Calibri"/>
+              </w:rPr>
+              <w:t>IntelliJ</w:t>
+            </w:r>
+            <w:proofErr w:type="spellEnd"/>
+            <w:r>
+              <w:rPr>
+                <w:rFonts w:ascii="Calibri" w:eastAsia="Calibri" w:hAnsi="Calibri" w:cs="Calibri"/>
+              </w:rPr>
+              <w:t xml:space="preserve"> IDEA</w:t>
+            </w:r>
+          </w:p>
+        </w:tc>
+        <w:tc>
+          <w:tcPr>
+            <w:tcW w:w="7078" w:type="dxa"/>
+            <w:tcBorders>
+              <w:top w:val="single" w:sz="2" w:space="0" w:color="000000"/>
+              <w:left w:val="single" w:sz="2" w:space="0" w:color="000000"/>
+              <w:bottom w:val="single" w:sz="2" w:space="0" w:color="000000"/>
+              <w:right w:val="single" w:sz="2" w:space="0" w:color="000000"/>
+            </w:tcBorders>
+            <w:tcMar>
+              <w:top w:w="0" w:type="dxa"/>
+              <w:left w:w="26" w:type="dxa"/>
+              <w:bottom w:w="0" w:type="dxa"/>
+              <w:right w:w="26" w:type="dxa"/>
+            </w:tcMar>
+            <w:hideMark/>
+          </w:tcPr>
+          <w:p>
+            <w:pPr>
+              <w:suppressLineNumbers/>
+              <w:spacing w:after="0" w:line="240" w:lineRule="auto"/>
+              <w:jc w:val="both"/>
+              <w:rPr>
+                <w:rFonts w:ascii="Arial" w:hAnsi="Arial" w:cs="Arial"/>
+                <w:i/>
+                <w:iCs/>
+                <w:color w:val="222222"/>
+                <w:sz w:val="21"/>
+                <w:szCs w:val="21"/>
+                <w:shd w:val="clear" w:color="auto" w:fill="FFFFFF"/>
+              </w:rPr>
+            </w:pPr>
+            <w:proofErr w:type="spellStart"/>
+            <w:r>
+              <w:rPr>
+                <w:rFonts w:ascii="Arial" w:hAnsi="Arial" w:cs="Arial"/>
+                <w:color w:val="222222"/>
+                <w:sz w:val="21"/>
+                <w:szCs w:val="21"/>
+                <w:shd w:val="clear" w:color="auto" w:fill="FFFFFF"/>
+              </w:rPr>
+              <w:t>IntelliJ</w:t>
+            </w:r>
+            <w:proofErr w:type="spellEnd"/>
+            <w:r>
+              <w:rPr>
+                <w:rFonts w:ascii="Arial" w:hAnsi="Arial" w:cs="Arial"/>
+                <w:color w:val="222222"/>
+                <w:sz w:val="21"/>
+                <w:szCs w:val="21"/>
+                <w:shd w:val="clear" w:color="auto" w:fill="FFFFFF"/>
+              </w:rPr>
+              <w:t xml:space="preserve"> IDEA également appelé « </w:t>
+            </w:r>
+            <w:proofErr w:type="spellStart"/>
+            <w:r>
+              <w:rPr>
+                <w:rFonts w:ascii="Arial" w:hAnsi="Arial" w:cs="Arial"/>
+                <w:color w:val="222222"/>
+                <w:sz w:val="21"/>
+                <w:szCs w:val="21"/>
+                <w:shd w:val="clear" w:color="auto" w:fill="FFFFFF"/>
+              </w:rPr>
+              <w:t>IntelliJ</w:t>
+            </w:r>
+            <w:proofErr w:type="spellEnd"/>
+            <w:r>
+              <w:rPr>
+                <w:rFonts w:ascii="Arial" w:hAnsi="Arial" w:cs="Arial"/>
+                <w:color w:val="222222"/>
+                <w:sz w:val="21"/>
+                <w:szCs w:val="21"/>
+                <w:shd w:val="clear" w:color="auto" w:fill="FFFFFF"/>
+              </w:rPr>
+              <w:t xml:space="preserve"> », « IDEA » ou « IDJ » est un environnement de développement intégré de technologie Java destiné au développement de logiciels informatiques</w:t>
+            </w:r>
           </w:p>
         </w:tc>
       </w:tr>

</xml_diff>